<commit_message>
Stylecop + docx update
</commit_message>
<xml_diff>
--- a/C18 Ex03 Martin 302266911 Roy 204573307.sln/C18 Ex03 Martin 302266911 Roy 204573307.docx
+++ b/C18 Ex03 Martin 302266911 Roy 204573307.sln/C18 Ex03 Martin 302266911 Roy 204573307.docx
@@ -57,7 +57,96 @@
           <w:rFonts w:hint="cs"/>
           <w:rtl/>
         </w:rPr>
-        <w:t>מאפשר למשתמש לסנן את חבריו לפי אפשרויו</w:t>
+        <w:t>מאפשר למשתמש לסנן את חבריו לפי אפשרויות מובנות מראש</w:t>
+      </w:r>
+      <w:r>
+        <w:rPr>
+          <w:rFonts w:hint="cs"/>
+          <w:rtl/>
+        </w:rPr>
+        <w:t xml:space="preserve">, הכוללות סינון לפי </w:t>
+      </w:r>
+      <w:r>
+        <w:rPr>
+          <w:rFonts w:hint="cs"/>
+          <w:rtl/>
+        </w:rPr>
+        <w:t>מין</w:t>
+      </w:r>
+      <w:r>
+        <w:rPr>
+          <w:rFonts w:hint="cs"/>
+          <w:rtl/>
+        </w:rPr>
+        <w:t xml:space="preserve">, חברים שדוברים את אותה השפה, </w:t>
+      </w:r>
+      <w:r>
+        <w:rPr>
+          <w:rFonts w:hint="cs"/>
+          <w:rtl/>
+        </w:rPr>
+        <w:t>חברים אשר נולדו באותו החודש</w:t>
+      </w:r>
+      <w:r>
+        <w:rPr>
+          <w:rFonts w:hint="cs"/>
+          <w:rtl/>
+        </w:rPr>
+        <w:t>,</w:t>
+      </w:r>
+      <w:r>
+        <w:rPr>
+          <w:rFonts w:hint="cs"/>
+          <w:rtl/>
+        </w:rPr>
+        <w:t xml:space="preserve"> </w:t>
+      </w:r>
+      <w:r>
+        <w:rPr>
+          <w:rFonts w:hint="cs"/>
+          <w:rtl/>
+        </w:rPr>
+        <w:t>ו</w:t>
+      </w:r>
+      <w:r>
+        <w:rPr>
+          <w:rFonts w:hint="cs"/>
+          <w:rtl/>
+        </w:rPr>
+        <w:t xml:space="preserve">חברים אשר הפרש השנים בגיל עם המשתמש הוא </w:t>
+      </w:r>
+      <w:r>
+        <w:rPr>
+          <w:rFonts w:hint="cs"/>
+        </w:rPr>
+        <w:t>X</w:t>
+      </w:r>
+      <w:r>
+        <w:rPr>
+          <w:rFonts w:hint="cs"/>
+          <w:rtl/>
+        </w:rPr>
+        <w:t xml:space="preserve"> (ניתן לבחירה באפליקציה).</w:t>
+      </w:r>
+      <w:r>
+        <w:rPr>
+          <w:rFonts w:hint="cs"/>
+          <w:rtl/>
+        </w:rPr>
+        <w:t xml:space="preserve"> </w:t>
+      </w:r>
+      <w:r>
+        <w:rPr>
+          <w:rtl/>
+        </w:rPr>
+        <w:t xml:space="preserve">המשתמש </w:t>
+      </w:r>
+      <w:r>
+        <w:rPr>
+          <w:rFonts w:hint="cs"/>
+          <w:rtl/>
+        </w:rPr>
+        <w:t>בוחר מתוך ארבע האפשרוי</w:t>
       </w:r>
       <w:bookmarkStart w:id="0" w:name="_GoBack"/>
       <w:bookmarkEnd w:id="0"/>
@@ -66,96 +155,7 @@
           <w:rFonts w:hint="cs"/>
           <w:rtl/>
         </w:rPr>
-        <w:t>ת מובנות מראש</w:t>
-      </w:r>
-      <w:r>
-        <w:rPr>
-          <w:rFonts w:hint="cs"/>
-          <w:rtl/>
-        </w:rPr>
-        <w:t xml:space="preserve">, הכוללות סינון לפי </w:t>
-      </w:r>
-      <w:r>
-        <w:rPr>
-          <w:rFonts w:hint="cs"/>
-          <w:rtl/>
-        </w:rPr>
-        <w:t>מין</w:t>
-      </w:r>
-      <w:r>
-        <w:rPr>
-          <w:rFonts w:hint="cs"/>
-          <w:rtl/>
-        </w:rPr>
-        <w:t xml:space="preserve">, חברים שדוברים את אותה השפה, </w:t>
-      </w:r>
-      <w:r>
-        <w:rPr>
-          <w:rFonts w:hint="cs"/>
-          <w:rtl/>
-        </w:rPr>
-        <w:t>חברים אשר נולדו באותו החודש</w:t>
-      </w:r>
-      <w:r>
-        <w:rPr>
-          <w:rFonts w:hint="cs"/>
-          <w:rtl/>
-        </w:rPr>
-        <w:t>,</w:t>
-      </w:r>
-      <w:r>
-        <w:rPr>
-          <w:rFonts w:hint="cs"/>
-          <w:rtl/>
-        </w:rPr>
-        <w:t xml:space="preserve"> </w:t>
-      </w:r>
-      <w:r>
-        <w:rPr>
-          <w:rFonts w:hint="cs"/>
-          <w:rtl/>
-        </w:rPr>
-        <w:t>ו</w:t>
-      </w:r>
-      <w:r>
-        <w:rPr>
-          <w:rFonts w:hint="cs"/>
-          <w:rtl/>
-        </w:rPr>
-        <w:t xml:space="preserve">חברים אשר הפרש השנים בגיל עם המשתמש הוא </w:t>
-      </w:r>
-      <w:r>
-        <w:rPr>
-          <w:rFonts w:hint="cs"/>
-        </w:rPr>
-        <w:t>X</w:t>
-      </w:r>
-      <w:r>
-        <w:rPr>
-          <w:rFonts w:hint="cs"/>
-          <w:rtl/>
-        </w:rPr>
-        <w:t xml:space="preserve"> (ניתן לבחירה באפליקציה).</w:t>
-      </w:r>
-      <w:r>
-        <w:rPr>
-          <w:rFonts w:hint="cs"/>
-          <w:rtl/>
-        </w:rPr>
-        <w:t xml:space="preserve"> </w:t>
-      </w:r>
-      <w:r>
-        <w:rPr>
-          <w:rtl/>
-        </w:rPr>
-        <w:t xml:space="preserve">המשתמש </w:t>
-      </w:r>
-      <w:r>
-        <w:rPr>
-          <w:rFonts w:hint="cs"/>
-          <w:rtl/>
-        </w:rPr>
-        <w:t xml:space="preserve">בוחר מתוך ארבע האפשרויות את הסינון המבוקש, כאשר חלקם כוללים תתי-בחירות (כגון שפה מתוך הרשימה או בחירת שנה עבור ההפרש), ואז מוצגת למשתמש רשימה של החברים הרלוונטיים לפי הסינון שנבחר </w:t>
+        <w:t xml:space="preserve">ות את הסינון המבוקש, כאשר חלקם כוללים תתי-בחירות (כגון שפה מתוך הרשימה או בחירת שנה עבור ההפרש), ואז מוצגת למשתמש רשימה של החברים הרלוונטיים לפי הסינון שנבחר </w:t>
       </w:r>
       <w:r>
         <w:rPr>
@@ -361,8 +361,19 @@
         <w:t xml:space="preserve"> </w:t>
       </w:r>
       <w:r>
-        <w:t>Facade</w:t>
-      </w:r>
+        <w:rPr>
+          <w:rFonts w:hint="cs"/>
+        </w:rPr>
+        <w:t>S</w:t>
+      </w:r>
+      <w:proofErr w:type="spellStart"/>
+      <w:r>
+        <w:rPr>
+          <w:lang w:val="en-GB"/>
+        </w:rPr>
+        <w:t>trategy</w:t>
+      </w:r>
+      <w:proofErr w:type="spellEnd"/>
       <w:r>
         <w:rPr>
           <w:rFonts w:hint="cs"/>
@@ -403,49 +414,35 @@
           <w:rFonts w:hint="cs"/>
           <w:rtl/>
         </w:rPr>
-        <w:t xml:space="preserve">באפליקציה ישנה חלוקה בין </w:t>
-      </w:r>
-      <w:r>
-        <w:rPr>
-          <w:rFonts w:hint="cs"/>
-          <w:rtl/>
-        </w:rPr>
-        <w:t xml:space="preserve">החלק של הלוגיקה לבין </w:t>
-      </w:r>
-      <w:r>
-        <w:rPr>
-          <w:rFonts w:hint="cs"/>
-          <w:rtl/>
-        </w:rPr>
-        <w:t>ממשק המשתמש. החלק הלוגי מחולק למספר מחלקות, כאשר כל אחת מממשת חלקים נפרדים באפליקציה. על מנת להקל על השימוש בחלק הלוגי</w:t>
-      </w:r>
-      <w:r>
-        <w:rPr>
-          <w:rFonts w:hint="cs"/>
-          <w:rtl/>
-        </w:rPr>
-        <w:t>,</w:t>
-      </w:r>
-      <w:r>
-        <w:rPr>
-          <w:rFonts w:hint="cs"/>
-          <w:rtl/>
-        </w:rPr>
-        <w:t xml:space="preserve"> החלטנו להשתמש ב</w:t>
-      </w:r>
-      <w:r>
-        <w:rPr>
-          <w:lang w:val="en-GB"/>
-        </w:rPr>
-        <w:t>Facade</w:t>
-      </w:r>
-      <w:r>
-        <w:rPr>
-          <w:rFonts w:hint="cs"/>
-          <w:rtl/>
-          <w:lang w:val="en-GB"/>
-        </w:rPr>
-        <w:t xml:space="preserve">. </w:t>
+        <w:t xml:space="preserve">במערכת הנוכחית הרבה מאוד מתודות מהפיצ'ר השני היו דומות ונוצר מצב של </w:t>
+      </w:r>
+      <w:r>
+        <w:rPr>
+          <w:rFonts w:hint="cs"/>
+          <w:rtl/>
+        </w:rPr>
+        <w:t xml:space="preserve">שכפול קוד חלקי, כאשר רק הסינון </w:t>
+      </w:r>
+      <w:r>
+        <w:rPr>
+          <w:rFonts w:hint="cs"/>
+          <w:rtl/>
+        </w:rPr>
+        <w:t>עצמו שונה בין כל מתודה.</w:t>
+      </w:r>
+      <w:r>
+        <w:rPr>
+          <w:rFonts w:hint="cs"/>
+          <w:rtl/>
+        </w:rPr>
+        <w:t xml:space="preserve"> לכן את החלק המשותף השארנו במחלקה העוטפת של הפיצ'ר השני, ואת המימוש הייחודי לכל סינון פיצלנו למחלקות נפרדות.</w:t>
+      </w:r>
+      <w:r>
+        <w:rPr>
+          <w:rFonts w:hint="cs"/>
+          <w:rtl/>
+        </w:rPr>
+        <w:t xml:space="preserve"> כל מחלקה כזו מממשת בעצמה את החלק הייחודי כאשר החתימה זהה לכולם.</w:t>
       </w:r>
       <w:r>
         <w:rPr>
@@ -491,85 +488,259 @@
           <w:rFonts w:hint="cs"/>
           <w:rtl/>
         </w:rPr>
-        <w:t>ה</w:t>
-      </w:r>
-      <w:r>
-        <w:rPr>
-          <w:rFonts w:hint="cs"/>
-          <w:rtl/>
-          <w:lang w:val="en-GB"/>
-        </w:rPr>
-        <w:t xml:space="preserve">מחלקה </w:t>
+        <w:t xml:space="preserve">בכל שיטת סינון לקחנו את החלק הייחודי בכל מתודה ופיצלנו למחלקה נפרדת : </w:t>
       </w:r>
       <w:proofErr w:type="spellStart"/>
       <w:r>
         <w:rPr>
           <w:lang w:val="en-GB"/>
         </w:rPr>
-        <w:t>AppLogic</w:t>
+        <w:t>FilterByGender</w:t>
       </w:r>
       <w:proofErr w:type="spellEnd"/>
       <w:r>
         <w:rPr>
-          <w:rFonts w:hint="cs"/>
-          <w:rtl/>
-          <w:lang w:val="en-GB"/>
-        </w:rPr>
-        <w:t xml:space="preserve"> אחראית לפנות לכל שאר המחלקות ולאגד במקום אחד (לחשוף) את כל המתו</w:t>
-      </w:r>
-      <w:r>
-        <w:rPr>
-          <w:rFonts w:hint="cs"/>
-          <w:rtl/>
-          <w:lang w:val="en-GB"/>
-        </w:rPr>
-        <w:t>דות הרלוונטיות עבור ממשק המשתמש,</w:t>
-      </w:r>
-      <w:r>
-        <w:rPr>
-          <w:rFonts w:hint="cs"/>
-          <w:rtl/>
-          <w:lang w:val="en-GB"/>
-        </w:rPr>
-        <w:t xml:space="preserve"> כך שלממשק המשתמש ישנו רק </w:t>
+          <w:lang w:val="en-GB"/>
+        </w:rPr>
+        <w:t xml:space="preserve">, </w:t>
       </w:r>
       <w:proofErr w:type="spellStart"/>
       <w:r>
         <w:rPr>
-          <w:rFonts w:hint="cs"/>
-          <w:rtl/>
-          <w:lang w:val="en-GB"/>
-        </w:rPr>
-        <w:t>רפרנס</w:t>
+          <w:lang w:val="en-GB"/>
+        </w:rPr>
+        <w:t>FilterByBirth</w:t>
       </w:r>
       <w:proofErr w:type="spellEnd"/>
       <w:r>
         <w:rPr>
-          <w:rFonts w:hint="cs"/>
-          <w:rtl/>
-          <w:lang w:val="en-GB"/>
-        </w:rPr>
-        <w:t xml:space="preserve"> ל</w:t>
-      </w:r>
-      <w:r>
-        <w:rPr>
-          <w:lang w:val="en-GB"/>
-        </w:rPr>
-        <w:t>Facade</w:t>
-      </w:r>
-      <w:r>
-        <w:rPr>
-          <w:rFonts w:hint="cs"/>
-          <w:rtl/>
-          <w:lang w:val="en-GB"/>
-        </w:rPr>
-        <w:t xml:space="preserve"> ובאמצעותו הוא משיג את הפונקציונליות הנדרשת.</w:t>
+          <w:lang w:val="en-GB"/>
+        </w:rPr>
+        <w:t xml:space="preserve">, </w:t>
+      </w:r>
+      <w:proofErr w:type="spellStart"/>
+      <w:r>
+        <w:rPr>
+          <w:lang w:val="en-GB"/>
+        </w:rPr>
+        <w:t>FilterByLanguage</w:t>
+      </w:r>
+      <w:proofErr w:type="spellEnd"/>
+      <w:r>
+        <w:rPr>
+          <w:lang w:val="en-GB"/>
+        </w:rPr>
+        <w:t xml:space="preserve">, </w:t>
+      </w:r>
+      <w:proofErr w:type="spellStart"/>
+      <w:r>
+        <w:rPr>
+          <w:lang w:val="en-GB"/>
+        </w:rPr>
+        <w:t>FilterByYear</w:t>
+      </w:r>
+      <w:proofErr w:type="spellEnd"/>
+      <w:r>
+        <w:rPr>
+          <w:rFonts w:hint="cs"/>
+          <w:rtl/>
+          <w:lang w:val="en-GB"/>
+        </w:rPr>
+        <w:t xml:space="preserve">. כאשר כל מחלקה כזו מממשת את </w:t>
+      </w:r>
+      <w:proofErr w:type="spellStart"/>
+      <w:r>
+        <w:rPr>
+          <w:rFonts w:hint="cs"/>
+          <w:rtl/>
+          <w:lang w:val="en-GB"/>
+        </w:rPr>
+        <w:t>האינטרפייס</w:t>
+      </w:r>
+      <w:proofErr w:type="spellEnd"/>
+      <w:r>
+        <w:rPr>
+          <w:rFonts w:hint="cs"/>
+          <w:rtl/>
+          <w:lang w:val="en-GB"/>
+        </w:rPr>
+        <w:t xml:space="preserve"> </w:t>
+      </w:r>
+      <w:proofErr w:type="spellStart"/>
+      <w:r>
+        <w:rPr>
+          <w:lang w:val="en-GB"/>
+        </w:rPr>
+        <w:t>IFilterStrategy</w:t>
+      </w:r>
+      <w:proofErr w:type="spellEnd"/>
+      <w:r>
+        <w:rPr>
+          <w:rFonts w:hint="cs"/>
+          <w:rtl/>
+          <w:lang w:val="en-GB"/>
+        </w:rPr>
+        <w:t xml:space="preserve"> עם המתודה </w:t>
+      </w:r>
+      <w:proofErr w:type="spellStart"/>
+      <w:r>
+        <w:rPr>
+          <w:lang w:val="en-GB"/>
+        </w:rPr>
+        <w:t>FilterFriends</w:t>
+      </w:r>
+      <w:proofErr w:type="spellEnd"/>
+      <w:r>
+        <w:rPr>
+          <w:lang w:val="en-GB"/>
+        </w:rPr>
+        <w:t>(Filter)</w:t>
+      </w:r>
+      <w:r>
+        <w:rPr>
+          <w:rFonts w:hint="cs"/>
+          <w:rtl/>
+          <w:lang w:val="en-GB"/>
+        </w:rPr>
+        <w:t xml:space="preserve"> בהתאם. המחלקה העוטפת שעד כה </w:t>
+      </w:r>
+      <w:proofErr w:type="spellStart"/>
+      <w:r>
+        <w:rPr>
+          <w:rFonts w:hint="cs"/>
+          <w:rtl/>
+          <w:lang w:val="en-GB"/>
+        </w:rPr>
+        <w:t>היתה</w:t>
+      </w:r>
+      <w:proofErr w:type="spellEnd"/>
+      <w:r>
+        <w:rPr>
+          <w:rFonts w:hint="cs"/>
+          <w:rtl/>
+          <w:lang w:val="en-GB"/>
+        </w:rPr>
+        <w:t xml:space="preserve"> האחראית על הפיצ'ר </w:t>
+      </w:r>
+      <w:r>
+        <w:rPr>
+          <w:rtl/>
+          <w:lang w:val="en-GB"/>
+        </w:rPr>
+        <w:t>–</w:t>
+      </w:r>
+      <w:r>
+        <w:rPr>
+          <w:rFonts w:hint="cs"/>
+          <w:rtl/>
+          <w:lang w:val="en-GB"/>
+        </w:rPr>
+        <w:t xml:space="preserve"> </w:t>
+      </w:r>
+      <w:proofErr w:type="spellStart"/>
+      <w:r>
+        <w:rPr>
+          <w:lang w:val="en-GB"/>
+        </w:rPr>
+        <w:t>FriendsFilterFeature</w:t>
+      </w:r>
+      <w:proofErr w:type="spellEnd"/>
+      <w:r>
+        <w:rPr>
+          <w:rFonts w:hint="cs"/>
+          <w:rtl/>
+          <w:lang w:val="en-GB"/>
+        </w:rPr>
+        <w:t xml:space="preserve"> מחזיקה אובייקט מטיפוס </w:t>
+      </w:r>
+      <w:proofErr w:type="spellStart"/>
+      <w:r>
+        <w:rPr>
+          <w:lang w:val="en-GB"/>
+        </w:rPr>
+        <w:t>IFilterStrategy</w:t>
+      </w:r>
+      <w:proofErr w:type="spellEnd"/>
+      <w:r>
+        <w:rPr>
+          <w:rFonts w:hint="cs"/>
+          <w:rtl/>
+          <w:lang w:val="en-GB"/>
+        </w:rPr>
+        <w:t>, ו</w:t>
+      </w:r>
+      <w:r>
+        <w:rPr>
+          <w:lang w:val="en-GB"/>
+        </w:rPr>
+        <w:t>Filter</w:t>
+      </w:r>
+      <w:r>
+        <w:rPr>
+          <w:rFonts w:hint="cs"/>
+          <w:rtl/>
+          <w:lang w:val="en-GB"/>
+        </w:rPr>
+        <w:t xml:space="preserve"> המחזיק </w:t>
+      </w:r>
+      <w:proofErr w:type="spellStart"/>
+      <w:r>
+        <w:rPr>
+          <w:rFonts w:hint="cs"/>
+          <w:rtl/>
+          <w:lang w:val="en-GB"/>
+        </w:rPr>
+        <w:t>פרופרטיס</w:t>
+      </w:r>
+      <w:proofErr w:type="spellEnd"/>
+      <w:r>
+        <w:rPr>
+          <w:rFonts w:hint="cs"/>
+          <w:rtl/>
+          <w:lang w:val="en-GB"/>
+        </w:rPr>
+        <w:t xml:space="preserve"> הנחוצים לסינון. בעת בקשה לסינון, המחלקה מעדכנת את </w:t>
+      </w:r>
+      <w:r>
+        <w:rPr>
+          <w:lang w:val="en-GB"/>
+        </w:rPr>
+        <w:t>Filter</w:t>
+      </w:r>
+      <w:r>
+        <w:rPr>
+          <w:rFonts w:hint="cs"/>
+          <w:rtl/>
+          <w:lang w:val="en-GB"/>
+        </w:rPr>
+        <w:t xml:space="preserve"> , מייצרת את האובייקט המתאים ומפעילה את המתודה </w:t>
+      </w:r>
+      <w:proofErr w:type="spellStart"/>
+      <w:r>
+        <w:rPr>
+          <w:lang w:val="en-GB"/>
+        </w:rPr>
+        <w:t>FilterFriends</w:t>
+      </w:r>
+      <w:proofErr w:type="spellEnd"/>
+      <w:r>
+        <w:rPr>
+          <w:rFonts w:hint="cs"/>
+          <w:rtl/>
+          <w:lang w:val="en-GB"/>
+        </w:rPr>
+        <w:t xml:space="preserve"> שלו. </w:t>
       </w:r>
     </w:p>
     <w:p>
       <w:pPr>
         <w:spacing w:after="0" w:line="240" w:lineRule="auto"/>
         <w:ind w:right="720"/>
+        <w:rPr>
+          <w:rFonts w:hint="cs"/>
+          <w:rtl/>
+          <w:lang w:val="en-GB"/>
+        </w:rPr>
       </w:pPr>
     </w:p>
     <w:p>
@@ -582,35 +753,34 @@
         <w:rPr>
           <w:b/>
           <w:bCs/>
-        </w:rPr>
-      </w:pPr>
-      <w:r>
-        <w:rPr>
-          <w:b/>
-          <w:bCs/>
+          <w:rtl/>
+        </w:rPr>
+      </w:pPr>
+      <w:r>
+        <w:rPr>
           <w:noProof/>
         </w:rPr>
         <w:drawing>
-          <wp:anchor distT="0" distB="0" distL="114300" distR="114300" simplePos="0" relativeHeight="251655680" behindDoc="1" locked="0" layoutInCell="1" allowOverlap="1">
+          <wp:anchor distT="0" distB="0" distL="114300" distR="114300" simplePos="0" relativeHeight="251669504" behindDoc="1" locked="0" layoutInCell="1" allowOverlap="1">
             <wp:simplePos x="0" y="0"/>
             <wp:positionH relativeFrom="column">
-              <wp:posOffset>-1143000</wp:posOffset>
+              <wp:posOffset>-1085850</wp:posOffset>
             </wp:positionH>
             <wp:positionV relativeFrom="paragraph">
-              <wp:posOffset>221615</wp:posOffset>
+              <wp:posOffset>258445</wp:posOffset>
             </wp:positionV>
-            <wp:extent cx="7687945" cy="4019550"/>
-            <wp:effectExtent l="0" t="0" r="8255" b="0"/>
+            <wp:extent cx="7446113" cy="3086100"/>
+            <wp:effectExtent l="0" t="0" r="2540" b="0"/>
             <wp:wrapTight wrapText="bothSides">
               <wp:wrapPolygon edited="0">
                 <wp:start x="0" y="0"/>
-                <wp:lineTo x="0" y="21498"/>
-                <wp:lineTo x="21570" y="21498"/>
-                <wp:lineTo x="21570" y="0"/>
+                <wp:lineTo x="0" y="21467"/>
+                <wp:lineTo x="21552" y="21467"/>
+                <wp:lineTo x="21552" y="0"/>
                 <wp:lineTo x="0" y="0"/>
               </wp:wrapPolygon>
             </wp:wrapTight>
-            <wp:docPr id="6" name="Picture 6"/>
+            <wp:docPr id="17" name="Picture 17"/>
             <wp:cNvGraphicFramePr>
               <a:graphicFrameLocks xmlns:a="http://schemas.openxmlformats.org/drawingml/2006/main" noChangeAspect="1"/>
             </wp:cNvGraphicFramePr>
@@ -618,7 +788,7 @@
               <a:graphicData uri="http://schemas.openxmlformats.org/drawingml/2006/picture">
                 <pic:pic xmlns:pic="http://schemas.openxmlformats.org/drawingml/2006/picture">
                   <pic:nvPicPr>
-                    <pic:cNvPr id="0" name="Picture 1"/>
+                    <pic:cNvPr id="0" name="Picture 7"/>
                     <pic:cNvPicPr>
                       <a:picLocks noChangeAspect="1" noChangeArrowheads="1"/>
                     </pic:cNvPicPr>
@@ -639,7 +809,149 @@
                   <pic:spPr bwMode="auto">
                     <a:xfrm>
                       <a:off x="0" y="0"/>
-                      <a:ext cx="7687945" cy="4019550"/>
+                      <a:ext cx="7446113" cy="3086100"/>
+                    </a:xfrm>
+                    <a:prstGeom prst="rect">
+                      <a:avLst/>
+                    </a:prstGeom>
+                    <a:noFill/>
+                    <a:ln>
+                      <a:noFill/>
+                    </a:ln>
+                  </pic:spPr>
+                </pic:pic>
+              </a:graphicData>
+            </a:graphic>
+          </wp:anchor>
+        </w:drawing>
+      </w:r>
+      <w:r>
+        <w:rPr>
+          <w:b/>
+          <w:bCs/>
+        </w:rPr>
+        <w:t>Sequence Diagram</w:t>
+      </w:r>
+      <w:r>
+        <w:rPr>
+          <w:rFonts w:hint="cs"/>
+          <w:b/>
+          <w:bCs/>
+          <w:rtl/>
+        </w:rPr>
+        <w:t>:</w:t>
+      </w:r>
+    </w:p>
+    <w:p>
+      <w:pPr>
+        <w:spacing w:after="0" w:line="240" w:lineRule="auto"/>
+        <w:ind w:right="720"/>
+        <w:rPr>
+          <w:rtl/>
+        </w:rPr>
+      </w:pPr>
+    </w:p>
+    <w:p>
+      <w:pPr>
+        <w:spacing w:after="0" w:line="240" w:lineRule="auto"/>
+        <w:ind w:right="720"/>
+      </w:pPr>
+    </w:p>
+    <w:p>
+      <w:pPr>
+        <w:numPr>
+          <w:ilvl w:val="0"/>
+          <w:numId w:val="1"/>
+        </w:numPr>
+        <w:spacing w:after="0" w:line="240" w:lineRule="auto"/>
+        <w:rPr>
+          <w:b/>
+          <w:bCs/>
+        </w:rPr>
+      </w:pPr>
+      <w:r>
+        <w:rPr>
+          <w:b/>
+          <w:bCs/>
+        </w:rPr>
+        <w:t>Class Diagram</w:t>
+      </w:r>
+      <w:r>
+        <w:rPr>
+          <w:rFonts w:hint="cs"/>
+          <w:b/>
+          <w:bCs/>
+          <w:rtl/>
+        </w:rPr>
+        <w:t>:</w:t>
+      </w:r>
+    </w:p>
+    <w:p>
+      <w:pPr>
+        <w:spacing w:after="0" w:line="240" w:lineRule="auto"/>
+        <w:ind w:left="720" w:right="720"/>
+        <w:rPr>
+          <w:b/>
+          <w:bCs/>
+          <w:rtl/>
+        </w:rPr>
+      </w:pPr>
+      <w:r>
+        <w:rPr>
+          <w:b/>
+          <w:bCs/>
+          <w:noProof/>
+        </w:rPr>
+        <w:drawing>
+          <wp:anchor distT="0" distB="0" distL="114300" distR="114300" simplePos="0" relativeHeight="251671552" behindDoc="1" locked="0" layoutInCell="1" allowOverlap="1">
+            <wp:simplePos x="0" y="0"/>
+            <wp:positionH relativeFrom="column">
+              <wp:posOffset>-239016</wp:posOffset>
+            </wp:positionH>
+            <wp:positionV relativeFrom="paragraph">
+              <wp:posOffset>182245</wp:posOffset>
+            </wp:positionV>
+            <wp:extent cx="5727700" cy="4084955"/>
+            <wp:effectExtent l="0" t="0" r="6350" b="0"/>
+            <wp:wrapTight wrapText="bothSides">
+              <wp:wrapPolygon edited="0">
+                <wp:start x="0" y="0"/>
+                <wp:lineTo x="0" y="21456"/>
+                <wp:lineTo x="21552" y="21456"/>
+                <wp:lineTo x="21552" y="0"/>
+                <wp:lineTo x="0" y="0"/>
+              </wp:wrapPolygon>
+            </wp:wrapTight>
+            <wp:docPr id="18" name="Picture 18"/>
+            <wp:cNvGraphicFramePr>
+              <a:graphicFrameLocks xmlns:a="http://schemas.openxmlformats.org/drawingml/2006/main" noChangeAspect="1"/>
+            </wp:cNvGraphicFramePr>
+            <a:graphic xmlns:a="http://schemas.openxmlformats.org/drawingml/2006/main">
+              <a:graphicData uri="http://schemas.openxmlformats.org/drawingml/2006/picture">
+                <pic:pic xmlns:pic="http://schemas.openxmlformats.org/drawingml/2006/picture">
+                  <pic:nvPicPr>
+                    <pic:cNvPr id="0" name="Picture 8"/>
+                    <pic:cNvPicPr>
+                      <a:picLocks noChangeAspect="1" noChangeArrowheads="1"/>
+                    </pic:cNvPicPr>
+                  </pic:nvPicPr>
+                  <pic:blipFill>
+                    <a:blip r:embed="rId10">
+                      <a:extLst>
+                        <a:ext uri="{28A0092B-C50C-407E-A947-70E740481C1C}">
+                          <a14:useLocalDpi xmlns:a14="http://schemas.microsoft.com/office/drawing/2010/main" val="0"/>
+                        </a:ext>
+                      </a:extLst>
+                    </a:blip>
+                    <a:srcRect/>
+                    <a:stretch>
+                      <a:fillRect/>
+                    </a:stretch>
+                  </pic:blipFill>
+                  <pic:spPr bwMode="auto">
+                    <a:xfrm>
+                      <a:off x="0" y="0"/>
+                      <a:ext cx="5727700" cy="4084955"/>
                     </a:xfrm>
                     <a:prstGeom prst="rect">
                       <a:avLst/>
@@ -661,40 +973,40 @@
           </wp:anchor>
         </w:drawing>
       </w:r>
-      <w:r>
+    </w:p>
+    <w:p>
+      <w:pPr>
+        <w:spacing w:after="0" w:line="240" w:lineRule="auto"/>
+        <w:ind w:left="720" w:right="720"/>
         <w:rPr>
           <w:b/>
           <w:bCs/>
         </w:rPr>
-        <w:t>Sequence Diagram</w:t>
-      </w:r>
-      <w:r>
-        <w:rPr>
-          <w:rFonts w:hint="cs"/>
+      </w:pPr>
+    </w:p>
+    <w:p>
+      <w:pPr>
+        <w:spacing w:after="0" w:line="240" w:lineRule="auto"/>
+        <w:ind w:left="720" w:right="720"/>
+        <w:rPr>
           <w:b/>
           <w:bCs/>
-          <w:rtl/>
-        </w:rPr>
-        <w:t>:</w:t>
-      </w:r>
+        </w:rPr>
+      </w:pPr>
     </w:p>
     <w:p>
       <w:pPr>
         <w:spacing w:after="0" w:line="240" w:lineRule="auto"/>
         <w:ind w:left="720" w:right="720"/>
         <w:rPr>
-          <w:rtl/>
-        </w:rPr>
-      </w:pPr>
-    </w:p>
-    <w:p>
-      <w:pPr>
-        <w:spacing w:after="0" w:line="240" w:lineRule="auto"/>
-        <w:ind w:right="720"/>
-      </w:pPr>
-    </w:p>
-    <w:p>
-      <w:pPr>
+          <w:b/>
+          <w:bCs/>
+        </w:rPr>
+      </w:pPr>
+    </w:p>
+    <w:p>
+      <w:pPr>
+        <w:pStyle w:val="ListParagraph"/>
         <w:numPr>
           <w:ilvl w:val="0"/>
           <w:numId w:val="1"/>
@@ -707,10 +1019,12 @@
       </w:pPr>
       <w:r>
         <w:rPr>
+          <w:rFonts w:hint="cs"/>
           <w:b/>
           <w:bCs/>
-        </w:rPr>
-        <w:t>Class Diagram</w:t>
+          <w:rtl/>
+        </w:rPr>
+        <w:t>ה</w:t>
       </w:r>
       <w:r>
         <w:rPr>
@@ -719,35 +1033,741 @@
           <w:bCs/>
           <w:rtl/>
         </w:rPr>
-        <w:t>:</w:t>
-      </w:r>
-      <w:r>
-        <w:rPr>
+        <w:t xml:space="preserve">הקבלה </w:t>
+      </w:r>
+      <w:r>
+        <w:rPr>
+          <w:rFonts w:hint="cs"/>
           <w:b/>
           <w:bCs/>
+          <w:rtl/>
+        </w:rPr>
+        <w:t>ב</w:t>
+      </w:r>
+      <w:r>
+        <w:rPr>
+          <w:rFonts w:hint="cs"/>
+          <w:b/>
+          <w:bCs/>
+          <w:rtl/>
+        </w:rPr>
+        <w:t>ין המחלקות ב</w:t>
+      </w:r>
+      <w:r>
+        <w:rPr>
+          <w:rFonts w:hint="cs"/>
+          <w:b/>
+          <w:bCs/>
+          <w:rtl/>
+        </w:rPr>
+        <w:t>תבנית:</w:t>
+      </w:r>
+    </w:p>
+    <w:p>
+      <w:pPr>
+        <w:spacing w:after="0" w:line="240" w:lineRule="auto"/>
+        <w:jc w:val="right"/>
+      </w:pPr>
+      <w:r>
+        <w:t xml:space="preserve">Strategy = </w:t>
+      </w:r>
+      <w:proofErr w:type="spellStart"/>
+      <w:r>
+        <w:t>IFilterStrategy</w:t>
+      </w:r>
+      <w:proofErr w:type="spellEnd"/>
+    </w:p>
+    <w:p>
+      <w:pPr>
+        <w:spacing w:after="0" w:line="240" w:lineRule="auto"/>
+        <w:jc w:val="right"/>
+      </w:pPr>
+      <w:r>
+        <w:t xml:space="preserve">Context = </w:t>
+      </w:r>
+      <w:proofErr w:type="spellStart"/>
+      <w:r>
+        <w:t>FriendsFilterFeature</w:t>
+      </w:r>
+      <w:proofErr w:type="spellEnd"/>
+    </w:p>
+    <w:p>
+      <w:pPr>
+        <w:spacing w:after="0" w:line="240" w:lineRule="auto"/>
+        <w:jc w:val="right"/>
+      </w:pPr>
+      <w:proofErr w:type="spellStart"/>
+      <w:r>
+        <w:t>ConcreteStrategy</w:t>
+      </w:r>
+      <w:proofErr w:type="spellEnd"/>
+      <w:r>
+        <w:t xml:space="preserve"> A..C = </w:t>
+      </w:r>
+      <w:proofErr w:type="spellStart"/>
+      <w:r>
+        <w:t>FilterByGender</w:t>
+      </w:r>
+      <w:proofErr w:type="spellEnd"/>
+      <w:r>
+        <w:t xml:space="preserve">, </w:t>
+      </w:r>
+      <w:proofErr w:type="spellStart"/>
+      <w:r>
+        <w:t>FilterByBirth</w:t>
+      </w:r>
+      <w:proofErr w:type="spellEnd"/>
+      <w:r>
+        <w:t xml:space="preserve">, </w:t>
+      </w:r>
+      <w:proofErr w:type="spellStart"/>
+      <w:r>
+        <w:t>FilterByLanguage</w:t>
+      </w:r>
+      <w:proofErr w:type="spellEnd"/>
+      <w:r>
+        <w:t xml:space="preserve">, </w:t>
+      </w:r>
+      <w:proofErr w:type="spellStart"/>
+      <w:r>
+        <w:t>FilterByYear</w:t>
+      </w:r>
+      <w:proofErr w:type="spellEnd"/>
+    </w:p>
+    <w:p>
+      <w:pPr>
+        <w:spacing w:after="0" w:line="240" w:lineRule="auto"/>
+        <w:jc w:val="right"/>
+        <w:rPr>
+          <w:rtl/>
+        </w:rPr>
+      </w:pPr>
+    </w:p>
+    <w:p>
+      <w:pPr>
+        <w:pStyle w:val="Heading3"/>
+        <w:rPr>
+          <w:lang w:val="en-GB"/>
+        </w:rPr>
+      </w:pPr>
+    </w:p>
+    <w:p>
+      <w:pPr>
+        <w:rPr>
+          <w:sz w:val="28"/>
+          <w:szCs w:val="28"/>
+          <w:lang w:val="en-GB"/>
+        </w:rPr>
+      </w:pPr>
+    </w:p>
+    <w:p>
+      <w:pPr>
+        <w:rPr>
+          <w:sz w:val="28"/>
+          <w:szCs w:val="28"/>
+          <w:lang w:val="en-GB"/>
+        </w:rPr>
+      </w:pPr>
+    </w:p>
+    <w:p>
+      <w:pPr>
+        <w:rPr>
+          <w:sz w:val="28"/>
+          <w:szCs w:val="28"/>
+          <w:lang w:val="en-GB"/>
+        </w:rPr>
+      </w:pPr>
+    </w:p>
+    <w:p>
+      <w:pPr>
+        <w:rPr>
+          <w:sz w:val="28"/>
+          <w:szCs w:val="28"/>
+          <w:lang w:val="en-GB"/>
+        </w:rPr>
+      </w:pPr>
+    </w:p>
+    <w:p>
+      <w:pPr>
+        <w:rPr>
+          <w:sz w:val="28"/>
+          <w:szCs w:val="28"/>
+          <w:lang w:val="en-GB"/>
+        </w:rPr>
+      </w:pPr>
+    </w:p>
+    <w:p>
+      <w:pPr>
+        <w:rPr>
+          <w:sz w:val="28"/>
+          <w:szCs w:val="28"/>
+          <w:lang w:val="en-GB"/>
+        </w:rPr>
+      </w:pPr>
+    </w:p>
+    <w:p>
+      <w:pPr>
+        <w:rPr>
+          <w:sz w:val="28"/>
+          <w:szCs w:val="28"/>
+          <w:lang w:val="en-GB"/>
+        </w:rPr>
+      </w:pPr>
+    </w:p>
+    <w:p>
+      <w:pPr>
+        <w:rPr>
+          <w:sz w:val="28"/>
+          <w:szCs w:val="28"/>
+          <w:lang w:val="en-GB"/>
+        </w:rPr>
+      </w:pPr>
+    </w:p>
+    <w:p>
+      <w:pPr>
+        <w:rPr>
+          <w:sz w:val="28"/>
+          <w:szCs w:val="28"/>
+          <w:lang w:val="en-GB"/>
+        </w:rPr>
+      </w:pPr>
+    </w:p>
+    <w:p>
+      <w:pPr>
+        <w:rPr>
+          <w:sz w:val="28"/>
+          <w:szCs w:val="28"/>
+          <w:lang w:val="en-GB"/>
+        </w:rPr>
+      </w:pPr>
+    </w:p>
+    <w:p>
+      <w:pPr>
+        <w:pStyle w:val="Heading3"/>
+        <w:spacing w:line="360" w:lineRule="auto"/>
+      </w:pPr>
+      <w:r>
+        <w:rPr>
+          <w:rFonts w:hint="cs"/>
+          <w:rtl/>
+        </w:rPr>
+        <w:t xml:space="preserve">תבנית מס' 2 </w:t>
+      </w:r>
+      <w:r>
+        <w:rPr>
+          <w:rtl/>
+        </w:rPr>
+        <w:t>–</w:t>
+      </w:r>
+      <w:r>
+        <w:rPr>
+          <w:rFonts w:hint="cs"/>
+          <w:rtl/>
+        </w:rPr>
+        <w:t xml:space="preserve"> </w:t>
+      </w:r>
+      <w:r>
+        <w:rPr>
+          <w:rFonts w:hint="cs"/>
+        </w:rPr>
+        <w:t>O</w:t>
+      </w:r>
+      <w:proofErr w:type="spellStart"/>
+      <w:r>
+        <w:rPr>
+          <w:lang w:val="en-GB"/>
+        </w:rPr>
+        <w:t>bserver</w:t>
+      </w:r>
+      <w:proofErr w:type="spellEnd"/>
+      <w:r>
+        <w:rPr>
+          <w:rFonts w:hint="cs"/>
+          <w:rtl/>
+        </w:rPr>
+        <w:t>:</w:t>
+      </w:r>
+    </w:p>
+    <w:p>
+      <w:pPr>
+        <w:numPr>
+          <w:ilvl w:val="0"/>
+          <w:numId w:val="1"/>
+        </w:numPr>
+        <w:spacing w:after="0" w:line="240" w:lineRule="auto"/>
+        <w:ind w:right="0"/>
+        <w:rPr>
+          <w:b/>
+          <w:bCs/>
+        </w:rPr>
+      </w:pPr>
+      <w:r>
+        <w:rPr>
+          <w:rFonts w:hint="cs"/>
+          <w:b/>
+          <w:bCs/>
+          <w:rtl/>
+        </w:rPr>
+        <w:t>סיבת הבחירה / שימוש בתבנית:</w:t>
+      </w:r>
+    </w:p>
+    <w:p>
+      <w:pPr>
+        <w:spacing w:after="0" w:line="240" w:lineRule="auto"/>
+        <w:ind w:right="720"/>
+      </w:pPr>
+      <w:r>
+        <w:rPr>
+          <w:rFonts w:hint="cs"/>
+          <w:rtl/>
+        </w:rPr>
+        <w:t xml:space="preserve">הפיצ'ר השני מאפשר סינון חברים </w:t>
+      </w:r>
+      <w:proofErr w:type="spellStart"/>
+      <w:r>
+        <w:rPr>
+          <w:rFonts w:hint="cs"/>
+          <w:rtl/>
+        </w:rPr>
+        <w:t>ע''פ</w:t>
+      </w:r>
+      <w:proofErr w:type="spellEnd"/>
+      <w:r>
+        <w:rPr>
+          <w:rFonts w:hint="cs"/>
+          <w:rtl/>
+        </w:rPr>
+        <w:t xml:space="preserve"> כל מני אפשרויות מוגדרות מראש. כאשר כל סינון מוצג כ</w:t>
+      </w:r>
+      <w:proofErr w:type="spellStart"/>
+      <w:r>
+        <w:rPr>
+          <w:lang w:val="en-GB"/>
+        </w:rPr>
+        <w:t>RadioButton</w:t>
+      </w:r>
+      <w:proofErr w:type="spellEnd"/>
+      <w:r>
+        <w:rPr>
+          <w:rFonts w:hint="cs"/>
+          <w:rtl/>
+        </w:rPr>
+        <w:t xml:space="preserve"> אשר בחירה עליו מפעילה אותו. על מנת למנוע מהמשתמש לסנן במקרה שיצא מהמערכת (</w:t>
+      </w:r>
+      <w:r>
+        <w:rPr>
+          <w:lang w:val="en-GB"/>
+        </w:rPr>
+        <w:t>Logout</w:t>
+      </w:r>
+      <w:r>
+        <w:rPr>
+          <w:rFonts w:hint="cs"/>
+          <w:rtl/>
+          <w:lang w:val="en-GB"/>
+        </w:rPr>
+        <w:t>) או כדי לאפשר לו כשנכנס (</w:t>
+      </w:r>
+      <w:r>
+        <w:rPr>
+          <w:lang w:val="en-GB"/>
+        </w:rPr>
+        <w:t>Login</w:t>
+      </w:r>
+      <w:r>
+        <w:rPr>
+          <w:rFonts w:hint="cs"/>
+          <w:rtl/>
+          <w:lang w:val="en-GB"/>
+        </w:rPr>
+        <w:t>), צריך להגדיר את הפקדים כ</w:t>
+      </w:r>
+      <w:r>
+        <w:rPr>
+          <w:lang w:val="en-GB"/>
+        </w:rPr>
+        <w:t>Enabled/Disabled</w:t>
+      </w:r>
+      <w:r>
+        <w:rPr>
+          <w:rFonts w:hint="cs"/>
+          <w:rtl/>
+          <w:lang w:val="en-GB"/>
+        </w:rPr>
+        <w:t xml:space="preserve"> בהתאמה. לכן ברגע שאחד מכפתורי ההתחברות נלחץ, ה</w:t>
+      </w:r>
+      <w:proofErr w:type="spellStart"/>
+      <w:r>
+        <w:rPr>
+          <w:lang w:val="en-GB"/>
+        </w:rPr>
+        <w:t>RadioButtons</w:t>
+      </w:r>
+      <w:proofErr w:type="spellEnd"/>
+      <w:r>
+        <w:rPr>
+          <w:rFonts w:hint="cs"/>
+          <w:rtl/>
+          <w:lang w:val="en-GB"/>
+        </w:rPr>
+        <w:t xml:space="preserve"> מיודעים ומשתנים בהתאם. (במקום לבדוק בכל לחיצה האם המשתמש מחובר או לא).</w:t>
+      </w:r>
+      <w:r>
+        <w:rPr>
+          <w:rFonts w:hint="cs"/>
+          <w:rtl/>
+          <w:lang w:val="en-GB"/>
+        </w:rPr>
+        <w:t>ממשק המשתמש להיות זה שיממש אותה</w:t>
+      </w:r>
+      <w:r>
+        <w:rPr>
+          <w:rFonts w:hint="cs"/>
+          <w:rtl/>
+          <w:lang w:val="en-GB"/>
+        </w:rPr>
+        <w:t>.</w:t>
+      </w:r>
+      <w:r>
+        <w:rPr>
+          <w:rtl/>
+        </w:rPr>
+        <w:br/>
+      </w:r>
+    </w:p>
+    <w:p>
+      <w:pPr>
+        <w:numPr>
+          <w:ilvl w:val="0"/>
+          <w:numId w:val="1"/>
+        </w:numPr>
+        <w:spacing w:after="0" w:line="240" w:lineRule="auto"/>
+        <w:ind w:right="0"/>
+        <w:rPr>
+          <w:b/>
+          <w:bCs/>
+        </w:rPr>
+      </w:pPr>
+      <w:r>
+        <w:rPr>
+          <w:rFonts w:hint="cs"/>
+          <w:b/>
+          <w:bCs/>
+          <w:rtl/>
+        </w:rPr>
+        <w:t>אופן המימוש:</w:t>
+      </w:r>
+    </w:p>
+    <w:p>
+      <w:pPr>
+        <w:spacing w:after="0" w:line="240" w:lineRule="auto"/>
+        <w:ind w:right="720"/>
+      </w:pPr>
+      <w:r>
+        <w:rPr>
+          <w:rFonts w:hint="cs"/>
+          <w:rtl/>
+        </w:rPr>
+        <w:t>כל ה</w:t>
+      </w:r>
+      <w:proofErr w:type="spellStart"/>
+      <w:r>
+        <w:rPr>
+          <w:lang w:val="en-GB"/>
+        </w:rPr>
+        <w:t>RadioButtons</w:t>
+      </w:r>
+      <w:proofErr w:type="spellEnd"/>
+      <w:r>
+        <w:rPr>
+          <w:rFonts w:hint="cs"/>
+          <w:rtl/>
+        </w:rPr>
+        <w:t xml:space="preserve"> מוגדרים כ</w:t>
+      </w:r>
+      <w:r>
+        <w:rPr>
+          <w:lang w:val="en-GB"/>
+        </w:rPr>
+        <w:t>Observers</w:t>
+      </w:r>
+      <w:r>
+        <w:rPr>
+          <w:rFonts w:hint="cs"/>
+          <w:rtl/>
+        </w:rPr>
+        <w:t xml:space="preserve"> </w:t>
+      </w:r>
+      <w:proofErr w:type="spellStart"/>
+      <w:r>
+        <w:rPr>
+          <w:rFonts w:hint="cs"/>
+          <w:rtl/>
+        </w:rPr>
+        <w:t>ע''י</w:t>
+      </w:r>
+      <w:proofErr w:type="spellEnd"/>
+      <w:r>
+        <w:rPr>
+          <w:rFonts w:hint="cs"/>
+          <w:rtl/>
+        </w:rPr>
+        <w:t xml:space="preserve"> מעטפת במחלקה </w:t>
+      </w:r>
+      <w:proofErr w:type="spellStart"/>
+      <w:r>
+        <w:rPr>
+          <w:lang w:val="en-GB"/>
+        </w:rPr>
+        <w:t>RadioButtonObserver</w:t>
+      </w:r>
+      <w:proofErr w:type="spellEnd"/>
+      <w:r>
+        <w:rPr>
+          <w:rFonts w:hint="cs"/>
+          <w:rtl/>
+        </w:rPr>
+        <w:t xml:space="preserve">. מחלקה זו מחזיקה בקומפוזיציה את </w:t>
+      </w:r>
+      <w:r>
+        <w:rPr>
+          <w:rFonts w:hint="cs"/>
+        </w:rPr>
+        <w:t>R</w:t>
+      </w:r>
+      <w:proofErr w:type="spellStart"/>
+      <w:r>
+        <w:rPr>
+          <w:lang w:val="en-GB"/>
+        </w:rPr>
+        <w:t>adioButton</w:t>
+      </w:r>
+      <w:proofErr w:type="spellEnd"/>
+      <w:r>
+        <w:rPr>
+          <w:rFonts w:hint="cs"/>
+          <w:rtl/>
+          <w:lang w:val="en-GB"/>
+        </w:rPr>
+        <w:t xml:space="preserve"> ומממשת את </w:t>
+      </w:r>
+      <w:proofErr w:type="spellStart"/>
+      <w:r>
+        <w:rPr>
+          <w:rFonts w:hint="cs"/>
+          <w:rtl/>
+          <w:lang w:val="en-GB"/>
+        </w:rPr>
+        <w:t>האינטרפייס</w:t>
+      </w:r>
+      <w:proofErr w:type="spellEnd"/>
+      <w:r>
+        <w:rPr>
+          <w:rFonts w:hint="cs"/>
+          <w:rtl/>
+          <w:lang w:val="en-GB"/>
+        </w:rPr>
+        <w:t xml:space="preserve"> </w:t>
+      </w:r>
+      <w:proofErr w:type="spellStart"/>
+      <w:r>
+        <w:rPr>
+          <w:lang w:val="en-GB"/>
+        </w:rPr>
+        <w:t>IObserver</w:t>
+      </w:r>
+      <w:proofErr w:type="spellEnd"/>
+      <w:r>
+        <w:rPr>
+          <w:rFonts w:hint="cs"/>
+          <w:rtl/>
+          <w:lang w:val="en-GB"/>
+        </w:rPr>
+        <w:t>. כאשר כל ה</w:t>
+      </w:r>
+      <w:r>
+        <w:rPr>
+          <w:lang w:val="en-GB"/>
+        </w:rPr>
+        <w:t>Observers</w:t>
+      </w:r>
+      <w:r>
+        <w:rPr>
+          <w:rFonts w:hint="cs"/>
+          <w:rtl/>
+          <w:lang w:val="en-GB"/>
+        </w:rPr>
+        <w:t xml:space="preserve"> נרשמים לשינויים בכפתור </w:t>
+      </w:r>
+      <w:r>
+        <w:rPr>
+          <w:lang w:val="en-GB"/>
+        </w:rPr>
+        <w:t>Login</w:t>
+      </w:r>
+      <w:r>
+        <w:rPr>
+          <w:rFonts w:hint="cs"/>
+          <w:rtl/>
+          <w:lang w:val="en-GB"/>
+        </w:rPr>
+        <w:t xml:space="preserve"> ו</w:t>
+      </w:r>
+      <w:r>
+        <w:rPr>
+          <w:lang w:val="en-GB"/>
+        </w:rPr>
+        <w:t>Logout</w:t>
+      </w:r>
+      <w:r>
+        <w:rPr>
+          <w:rFonts w:hint="cs"/>
+          <w:rtl/>
+          <w:lang w:val="en-GB"/>
+        </w:rPr>
+        <w:t xml:space="preserve"> בהתאמה במחלקה </w:t>
+      </w:r>
+      <w:proofErr w:type="spellStart"/>
+      <w:r>
+        <w:rPr>
+          <w:lang w:val="en-GB"/>
+        </w:rPr>
+        <w:t>RadioButtonSubject</w:t>
+      </w:r>
+      <w:proofErr w:type="spellEnd"/>
+      <w:r>
+        <w:rPr>
+          <w:rFonts w:hint="cs"/>
+          <w:rtl/>
+          <w:lang w:val="en-GB"/>
+        </w:rPr>
+        <w:t xml:space="preserve"> האחראית על התווספות/מחיקת </w:t>
+      </w:r>
+      <w:r>
+        <w:rPr>
+          <w:lang w:val="en-GB"/>
+        </w:rPr>
+        <w:t>Observers</w:t>
+      </w:r>
+      <w:r>
+        <w:rPr>
+          <w:rFonts w:hint="cs"/>
+          <w:rtl/>
+          <w:lang w:val="en-GB"/>
+        </w:rPr>
+        <w:t xml:space="preserve"> ועל יידוע במקרה ונלחצו אחד </w:t>
+      </w:r>
+      <w:proofErr w:type="spellStart"/>
+      <w:r>
+        <w:rPr>
+          <w:rFonts w:hint="cs"/>
+          <w:rtl/>
+          <w:lang w:val="en-GB"/>
+        </w:rPr>
+        <w:t>מהכפתורי</w:t>
+      </w:r>
+      <w:proofErr w:type="spellEnd"/>
+      <w:r>
+        <w:rPr>
+          <w:rFonts w:hint="cs"/>
+          <w:rtl/>
+          <w:lang w:val="en-GB"/>
+        </w:rPr>
+        <w:t xml:space="preserve"> ההתחברות. כאשר כל המנגנון בה מומש באמצעות </w:t>
+      </w:r>
+      <w:r>
+        <w:rPr>
+          <w:lang w:val="en-GB"/>
+        </w:rPr>
+        <w:t>Delegates</w:t>
+      </w:r>
+      <w:r>
+        <w:rPr>
+          <w:rFonts w:hint="cs"/>
+          <w:rtl/>
+          <w:lang w:val="en-GB"/>
+        </w:rPr>
+        <w:t>.</w:t>
+      </w:r>
+    </w:p>
+    <w:p>
+      <w:pPr>
+        <w:spacing w:after="0" w:line="240" w:lineRule="auto"/>
+        <w:ind w:right="720"/>
+        <w:rPr>
+          <w:b/>
+          <w:bCs/>
+        </w:rPr>
+      </w:pPr>
+    </w:p>
+    <w:p>
+      <w:pPr>
+        <w:spacing w:after="0" w:line="240" w:lineRule="auto"/>
+        <w:ind w:left="720" w:right="720"/>
+        <w:rPr>
+          <w:b/>
+          <w:bCs/>
+        </w:rPr>
+      </w:pPr>
+    </w:p>
+    <w:p>
+      <w:pPr>
+        <w:spacing w:after="0" w:line="240" w:lineRule="auto"/>
+        <w:ind w:left="720" w:right="720"/>
+        <w:rPr>
+          <w:b/>
+          <w:bCs/>
+        </w:rPr>
+      </w:pPr>
+    </w:p>
+    <w:p>
+      <w:pPr>
+        <w:spacing w:after="0" w:line="240" w:lineRule="auto"/>
+        <w:ind w:left="720" w:right="720"/>
+        <w:rPr>
+          <w:b/>
+          <w:bCs/>
+        </w:rPr>
+      </w:pPr>
+    </w:p>
+    <w:p>
+      <w:pPr>
+        <w:numPr>
+          <w:ilvl w:val="0"/>
+          <w:numId w:val="1"/>
+        </w:numPr>
+        <w:spacing w:after="0" w:line="240" w:lineRule="auto"/>
+        <w:rPr>
+          <w:b/>
+          <w:bCs/>
+          <w:rtl/>
+        </w:rPr>
+      </w:pPr>
+      <w:r>
+        <w:rPr>
           <w:noProof/>
         </w:rPr>
         <w:drawing>
-          <wp:anchor distT="0" distB="0" distL="114300" distR="114300" simplePos="0" relativeHeight="251661824" behindDoc="0" locked="0" layoutInCell="1" allowOverlap="1">
+          <wp:anchor distT="0" distB="0" distL="114300" distR="114300" simplePos="0" relativeHeight="251666432" behindDoc="1" locked="0" layoutInCell="1" allowOverlap="1" wp14:anchorId="409A9DEE" wp14:editId="06A98C41">
             <wp:simplePos x="0" y="0"/>
             <wp:positionH relativeFrom="column">
-              <wp:posOffset>-1143000</wp:posOffset>
+              <wp:posOffset>-885190</wp:posOffset>
             </wp:positionH>
             <wp:positionV relativeFrom="paragraph">
-              <wp:posOffset>249999</wp:posOffset>
+              <wp:posOffset>243205</wp:posOffset>
             </wp:positionV>
-            <wp:extent cx="7543165" cy="4580255"/>
-            <wp:effectExtent l="0" t="0" r="635" b="0"/>
-            <wp:wrapThrough wrapText="bothSides">
+            <wp:extent cx="7029450" cy="2955290"/>
+            <wp:effectExtent l="0" t="0" r="0" b="0"/>
+            <wp:wrapTight wrapText="bothSides">
               <wp:wrapPolygon edited="0">
                 <wp:start x="0" y="0"/>
-                <wp:lineTo x="0" y="21471"/>
-                <wp:lineTo x="21547" y="21471"/>
-                <wp:lineTo x="21547" y="0"/>
+                <wp:lineTo x="0" y="21442"/>
+                <wp:lineTo x="21541" y="21442"/>
+                <wp:lineTo x="21541" y="0"/>
                 <wp:lineTo x="0" y="0"/>
               </wp:wrapPolygon>
-            </wp:wrapThrough>
-            <wp:docPr id="8" name="Picture 8"/>
+            </wp:wrapTight>
+            <wp:docPr id="11" name="Picture 11"/>
             <wp:cNvGraphicFramePr>
               <a:graphicFrameLocks xmlns:a="http://schemas.openxmlformats.org/drawingml/2006/main" noChangeAspect="1"/>
             </wp:cNvGraphicFramePr>
@@ -755,13 +1775,13 @@
               <a:graphicData uri="http://schemas.openxmlformats.org/drawingml/2006/picture">
                 <pic:pic xmlns:pic="http://schemas.openxmlformats.org/drawingml/2006/picture">
                   <pic:nvPicPr>
-                    <pic:cNvPr id="0" name="Picture 2"/>
+                    <pic:cNvPr id="0" name="Picture 1"/>
                     <pic:cNvPicPr>
                       <a:picLocks noChangeAspect="1" noChangeArrowheads="1"/>
                     </pic:cNvPicPr>
                   </pic:nvPicPr>
                   <pic:blipFill>
-                    <a:blip r:embed="rId10">
+                    <a:blip r:embed="rId11">
                       <a:extLst>
                         <a:ext uri="{28A0092B-C50C-407E-A947-70E740481C1C}">
                           <a14:useLocalDpi xmlns:a14="http://schemas.microsoft.com/office/drawing/2010/main" val="0"/>
@@ -776,7 +1796,7 @@
                   <pic:spPr bwMode="auto">
                     <a:xfrm>
                       <a:off x="0" y="0"/>
-                      <a:ext cx="7543165" cy="4580255"/>
+                      <a:ext cx="7029450" cy="2955290"/>
                     </a:xfrm>
                     <a:prstGeom prst="rect">
                       <a:avLst/>
@@ -789,16 +1809,43 @@
                 </pic:pic>
               </a:graphicData>
             </a:graphic>
+            <wp14:sizeRelH relativeFrom="margin">
+              <wp14:pctWidth>0</wp14:pctWidth>
+            </wp14:sizeRelH>
             <wp14:sizeRelV relativeFrom="margin">
               <wp14:pctHeight>0</wp14:pctHeight>
             </wp14:sizeRelV>
           </wp:anchor>
         </w:drawing>
       </w:r>
-    </w:p>
-    <w:p>
-      <w:pPr>
-        <w:pStyle w:val="ListParagraph"/>
+      <w:r>
+        <w:rPr>
+          <w:b/>
+          <w:bCs/>
+        </w:rPr>
+        <w:t>Sequence Diagram</w:t>
+      </w:r>
+      <w:r>
+        <w:rPr>
+          <w:rFonts w:hint="cs"/>
+          <w:b/>
+          <w:bCs/>
+          <w:rtl/>
+        </w:rPr>
+        <w:t>:</w:t>
+      </w:r>
+    </w:p>
+    <w:p>
+      <w:pPr>
+        <w:spacing w:after="0" w:line="240" w:lineRule="auto"/>
+        <w:ind w:right="720"/>
+        <w:rPr>
+          <w:rtl/>
+        </w:rPr>
+      </w:pPr>
+    </w:p>
+    <w:p>
+      <w:pPr>
         <w:numPr>
           <w:ilvl w:val="0"/>
           <w:numId w:val="1"/>
@@ -807,751 +1854,6 @@
         <w:rPr>
           <w:b/>
           <w:bCs/>
-          <w:rtl/>
-        </w:rPr>
-      </w:pPr>
-      <w:r>
-        <w:rPr>
-          <w:rFonts w:hint="cs"/>
-          <w:b/>
-          <w:bCs/>
-          <w:rtl/>
-        </w:rPr>
-        <w:t>ה</w:t>
-      </w:r>
-      <w:r>
-        <w:rPr>
-          <w:rFonts w:hint="cs"/>
-          <w:b/>
-          <w:bCs/>
-          <w:rtl/>
-        </w:rPr>
-        <w:t xml:space="preserve">הקבלה </w:t>
-      </w:r>
-      <w:r>
-        <w:rPr>
-          <w:rFonts w:hint="cs"/>
-          <w:b/>
-          <w:bCs/>
-          <w:rtl/>
-        </w:rPr>
-        <w:t>ב</w:t>
-      </w:r>
-      <w:r>
-        <w:rPr>
-          <w:rFonts w:hint="cs"/>
-          <w:b/>
-          <w:bCs/>
-          <w:rtl/>
-        </w:rPr>
-        <w:t>ין המחלקות ב</w:t>
-      </w:r>
-      <w:r>
-        <w:rPr>
-          <w:rFonts w:hint="cs"/>
-          <w:b/>
-          <w:bCs/>
-          <w:rtl/>
-        </w:rPr>
-        <w:t>תבנית:</w:t>
-      </w:r>
-    </w:p>
-    <w:p>
-      <w:pPr>
-        <w:spacing w:after="0" w:line="240" w:lineRule="auto"/>
-        <w:ind w:right="720"/>
-        <w:jc w:val="right"/>
-        <w:rPr>
-          <w:lang w:val="en-GB"/>
-        </w:rPr>
-      </w:pPr>
-      <w:r>
-        <w:rPr>
-          <w:lang w:val="en-GB"/>
-        </w:rPr>
-        <w:t xml:space="preserve">Client = </w:t>
-      </w:r>
-      <w:proofErr w:type="spellStart"/>
-      <w:r>
-        <w:rPr>
-          <w:lang w:val="en-GB"/>
-        </w:rPr>
-        <w:t>AppForm</w:t>
-      </w:r>
-      <w:proofErr w:type="spellEnd"/>
-    </w:p>
-    <w:p>
-      <w:pPr>
-        <w:spacing w:after="0" w:line="240" w:lineRule="auto"/>
-        <w:ind w:right="720"/>
-        <w:jc w:val="right"/>
-        <w:rPr>
-          <w:lang w:val="en-GB"/>
-        </w:rPr>
-      </w:pPr>
-      <w:r>
-        <w:rPr>
-          <w:lang w:val="en-GB"/>
-        </w:rPr>
-        <w:t xml:space="preserve">Façade = </w:t>
-      </w:r>
-      <w:proofErr w:type="spellStart"/>
-      <w:r>
-        <w:rPr>
-          <w:lang w:val="en-GB"/>
-        </w:rPr>
-        <w:t>AppLogic</w:t>
-      </w:r>
-      <w:proofErr w:type="spellEnd"/>
-    </w:p>
-    <w:p>
-      <w:pPr>
-        <w:spacing w:after="0" w:line="240" w:lineRule="auto"/>
-        <w:ind w:right="720"/>
-        <w:jc w:val="right"/>
-        <w:rPr>
-          <w:lang w:val="en-GB"/>
-        </w:rPr>
-      </w:pPr>
-      <w:r>
-        <w:rPr>
-          <w:lang w:val="en-GB"/>
-        </w:rPr>
-        <w:t xml:space="preserve">Library = </w:t>
-      </w:r>
-      <w:proofErr w:type="spellStart"/>
-      <w:r>
-        <w:rPr>
-          <w:lang w:val="en-GB"/>
-        </w:rPr>
-        <w:t>FacebookAppLogic</w:t>
-      </w:r>
-      <w:proofErr w:type="spellEnd"/>
-    </w:p>
-    <w:p>
-      <w:pPr>
-        <w:spacing w:after="0" w:line="240" w:lineRule="auto"/>
-        <w:ind w:right="720"/>
-        <w:jc w:val="right"/>
-        <w:rPr>
-          <w:lang w:val="en-GB"/>
-        </w:rPr>
-      </w:pPr>
-      <w:proofErr w:type="spellStart"/>
-      <w:r>
-        <w:rPr>
-          <w:lang w:val="en-GB"/>
-        </w:rPr>
-        <w:t>SubSystems</w:t>
-      </w:r>
-      <w:proofErr w:type="spellEnd"/>
-      <w:r>
-        <w:rPr>
-          <w:lang w:val="en-GB"/>
-        </w:rPr>
-        <w:t xml:space="preserve"> = </w:t>
-      </w:r>
-      <w:proofErr w:type="spellStart"/>
-      <w:r>
-        <w:rPr>
-          <w:lang w:val="en-GB"/>
-        </w:rPr>
-        <w:t>FriendsFilterFeature</w:t>
-      </w:r>
-      <w:proofErr w:type="spellEnd"/>
-      <w:r>
-        <w:rPr>
-          <w:lang w:val="en-GB"/>
-        </w:rPr>
-        <w:t xml:space="preserve">, </w:t>
-      </w:r>
-      <w:proofErr w:type="spellStart"/>
-      <w:r>
-        <w:rPr>
-          <w:lang w:val="en-GB"/>
-        </w:rPr>
-        <w:t>AppSettings</w:t>
-      </w:r>
-      <w:proofErr w:type="spellEnd"/>
-      <w:r>
-        <w:rPr>
-          <w:lang w:val="en-GB"/>
-        </w:rPr>
-        <w:t xml:space="preserve">, </w:t>
-      </w:r>
-      <w:proofErr w:type="spellStart"/>
-      <w:r>
-        <w:rPr>
-          <w:lang w:val="en-GB"/>
-        </w:rPr>
-        <w:t>CityAdvisorFeature</w:t>
-      </w:r>
-      <w:proofErr w:type="spellEnd"/>
-      <w:r>
-        <w:rPr>
-          <w:lang w:val="en-GB"/>
-        </w:rPr>
-        <w:t xml:space="preserve">, </w:t>
-      </w:r>
-      <w:proofErr w:type="spellStart"/>
-      <w:r>
-        <w:rPr>
-          <w:lang w:val="en-GB"/>
-        </w:rPr>
-        <w:t>PhotoProxy</w:t>
-      </w:r>
-      <w:proofErr w:type="spellEnd"/>
-    </w:p>
-    <w:p>
-      <w:pPr>
-        <w:pStyle w:val="Heading3"/>
-        <w:rPr>
-          <w:rtl/>
-          <w:lang w:val="en-GB"/>
-        </w:rPr>
-      </w:pPr>
-    </w:p>
-    <w:p>
-      <w:pPr>
-        <w:rPr>
-          <w:sz w:val="28"/>
-          <w:szCs w:val="28"/>
-          <w:lang w:val="en-GB"/>
-        </w:rPr>
-      </w:pPr>
-    </w:p>
-    <w:p>
-      <w:pPr>
-        <w:pStyle w:val="Heading3"/>
-        <w:spacing w:line="360" w:lineRule="auto"/>
-      </w:pPr>
-      <w:r>
-        <w:rPr>
-          <w:rFonts w:hint="cs"/>
-          <w:rtl/>
-        </w:rPr>
-        <w:t xml:space="preserve">תבנית מס' 2 </w:t>
-      </w:r>
-      <w:r>
-        <w:rPr>
-          <w:rtl/>
-        </w:rPr>
-        <w:t>–</w:t>
-      </w:r>
-      <w:r>
-        <w:rPr>
-          <w:rFonts w:hint="cs"/>
-          <w:rtl/>
-        </w:rPr>
-        <w:t xml:space="preserve"> </w:t>
-      </w:r>
-      <w:r>
-        <w:t>Proxy</w:t>
-      </w:r>
-      <w:r>
-        <w:rPr>
-          <w:rFonts w:hint="cs"/>
-          <w:rtl/>
-        </w:rPr>
-        <w:t>:</w:t>
-      </w:r>
-    </w:p>
-    <w:p>
-      <w:pPr>
-        <w:numPr>
-          <w:ilvl w:val="0"/>
-          <w:numId w:val="1"/>
-        </w:numPr>
-        <w:spacing w:after="0" w:line="240" w:lineRule="auto"/>
-        <w:ind w:right="0"/>
-        <w:rPr>
-          <w:b/>
-          <w:bCs/>
-        </w:rPr>
-      </w:pPr>
-      <w:r>
-        <w:rPr>
-          <w:rFonts w:hint="cs"/>
-          <w:b/>
-          <w:bCs/>
-          <w:rtl/>
-        </w:rPr>
-        <w:t>סיבת הבחירה / שימוש בתבנית:</w:t>
-      </w:r>
-    </w:p>
-    <w:p>
-      <w:pPr>
-        <w:spacing w:after="0" w:line="240" w:lineRule="auto"/>
-        <w:ind w:right="720"/>
-      </w:pPr>
-      <w:r>
-        <w:rPr>
-          <w:rFonts w:hint="cs"/>
-          <w:rtl/>
-        </w:rPr>
-        <w:t>בעמוד הראשי של הא</w:t>
-      </w:r>
-      <w:r>
-        <w:rPr>
-          <w:rFonts w:hint="cs"/>
-          <w:rtl/>
-        </w:rPr>
-        <w:t>פליקציה ישנו שימוש בתמונות ה</w:t>
-      </w:r>
-      <w:r>
-        <w:rPr>
-          <w:rFonts w:hint="cs"/>
-          <w:rtl/>
-        </w:rPr>
-        <w:t>עדכניות</w:t>
-      </w:r>
-      <w:r>
-        <w:rPr>
-          <w:rFonts w:hint="cs"/>
-          <w:rtl/>
-        </w:rPr>
-        <w:t xml:space="preserve"> ביותר</w:t>
-      </w:r>
-      <w:r>
-        <w:rPr>
-          <w:rFonts w:hint="cs"/>
-          <w:rtl/>
-        </w:rPr>
-        <w:t xml:space="preserve"> של המשתמש.</w:t>
-      </w:r>
-      <w:r>
-        <w:rPr>
-          <w:rFonts w:hint="cs"/>
-          <w:rtl/>
-        </w:rPr>
-        <w:t xml:space="preserve"> </w:t>
-      </w:r>
-      <w:r>
-        <w:rPr>
-          <w:rFonts w:hint="cs"/>
-          <w:rtl/>
-        </w:rPr>
-        <w:t xml:space="preserve">עבור כל תמונה ממשק המשתמש מציג את התמונה עצמה, </w:t>
-      </w:r>
-      <w:r>
-        <w:rPr>
-          <w:rFonts w:hint="cs"/>
-          <w:rtl/>
-        </w:rPr>
-        <w:t>תאריך היצירה</w:t>
-      </w:r>
-      <w:r>
-        <w:rPr>
-          <w:rFonts w:hint="cs"/>
-          <w:rtl/>
-        </w:rPr>
-        <w:t xml:space="preserve"> </w:t>
-      </w:r>
-      <w:r>
-        <w:rPr>
-          <w:rFonts w:hint="cs"/>
-          <w:rtl/>
-        </w:rPr>
-        <w:t xml:space="preserve">והאנשים </w:t>
-      </w:r>
-      <w:proofErr w:type="spellStart"/>
-      <w:r>
-        <w:rPr>
-          <w:rFonts w:hint="cs"/>
-          <w:rtl/>
-        </w:rPr>
-        <w:t>המתוייגים</w:t>
-      </w:r>
-      <w:proofErr w:type="spellEnd"/>
-      <w:r>
-        <w:rPr>
-          <w:rFonts w:hint="cs"/>
-          <w:rtl/>
-        </w:rPr>
-        <w:t xml:space="preserve"> בה. </w:t>
-      </w:r>
-      <w:r>
-        <w:rPr>
-          <w:rFonts w:hint="cs"/>
-          <w:rtl/>
-        </w:rPr>
-        <w:t xml:space="preserve">במימוש </w:t>
-      </w:r>
-      <w:r>
-        <w:rPr>
-          <w:rFonts w:hint="cs"/>
-          <w:rtl/>
-        </w:rPr>
-        <w:t>שהיה עד כה לאובייקט עצמו לא היה</w:t>
-      </w:r>
-      <w:r>
-        <w:rPr>
-          <w:rFonts w:hint="cs"/>
-          <w:rtl/>
-        </w:rPr>
-        <w:t xml:space="preserve"> מספיק מידע על מנת לספק את הנדרש, </w:t>
-      </w:r>
-      <w:r>
-        <w:rPr>
-          <w:rFonts w:hint="cs"/>
-          <w:rtl/>
-        </w:rPr>
-        <w:t>ו</w:t>
-      </w:r>
-      <w:r>
-        <w:rPr>
-          <w:rFonts w:hint="cs"/>
-          <w:rtl/>
-        </w:rPr>
-        <w:t xml:space="preserve">לכן באמצעות </w:t>
-      </w:r>
-      <w:proofErr w:type="spellStart"/>
-      <w:r>
-        <w:rPr>
-          <w:lang w:val="en-GB"/>
-        </w:rPr>
-        <w:t>PhotoProxy</w:t>
-      </w:r>
-      <w:proofErr w:type="spellEnd"/>
-      <w:r>
-        <w:rPr>
-          <w:rFonts w:hint="cs"/>
-          <w:rtl/>
-          <w:lang w:val="en-GB"/>
-        </w:rPr>
-        <w:t xml:space="preserve"> הוספנו</w:t>
-      </w:r>
-      <w:r>
-        <w:rPr>
-          <w:rFonts w:hint="cs"/>
-          <w:rtl/>
-          <w:lang w:val="en-GB"/>
-        </w:rPr>
-        <w:t xml:space="preserve"> </w:t>
-      </w:r>
-      <w:r>
-        <w:rPr>
-          <w:rFonts w:hint="cs"/>
-          <w:rtl/>
-          <w:lang w:val="en-GB"/>
-        </w:rPr>
-        <w:t>את ה</w:t>
-      </w:r>
-      <w:r>
-        <w:rPr>
-          <w:rFonts w:hint="cs"/>
-          <w:rtl/>
-          <w:lang w:val="en-GB"/>
-        </w:rPr>
-        <w:t xml:space="preserve">פונקציונליות </w:t>
-      </w:r>
-      <w:r>
-        <w:rPr>
-          <w:rFonts w:hint="cs"/>
-          <w:rtl/>
-          <w:lang w:val="en-GB"/>
-        </w:rPr>
-        <w:t>הנוספת שנדרשה, ובכך חסכנו מצד ממשק המשתמש להיות זה שיממש אותה</w:t>
-      </w:r>
-      <w:r>
-        <w:rPr>
-          <w:rFonts w:hint="cs"/>
-          <w:rtl/>
-          <w:lang w:val="en-GB"/>
-        </w:rPr>
-        <w:t>.</w:t>
-      </w:r>
-      <w:r>
-        <w:rPr>
-          <w:rtl/>
-        </w:rPr>
-        <w:br/>
-      </w:r>
-    </w:p>
-    <w:p>
-      <w:pPr>
-        <w:numPr>
-          <w:ilvl w:val="0"/>
-          <w:numId w:val="1"/>
-        </w:numPr>
-        <w:spacing w:after="0" w:line="240" w:lineRule="auto"/>
-        <w:ind w:right="0"/>
-        <w:rPr>
-          <w:b/>
-          <w:bCs/>
-        </w:rPr>
-      </w:pPr>
-      <w:r>
-        <w:rPr>
-          <w:rFonts w:hint="cs"/>
-          <w:b/>
-          <w:bCs/>
-          <w:rtl/>
-        </w:rPr>
-        <w:t>אופן המימוש:</w:t>
-      </w:r>
-    </w:p>
-    <w:p>
-      <w:pPr>
-        <w:spacing w:after="0" w:line="240" w:lineRule="auto"/>
-        <w:ind w:right="720"/>
-        <w:rPr>
-          <w:rtl/>
-          <w:lang w:val="en-GB"/>
-        </w:rPr>
-      </w:pPr>
-      <w:r>
-        <w:rPr>
-          <w:rFonts w:hint="cs"/>
-          <w:rtl/>
-        </w:rPr>
-        <w:t>עד כה התמונות היו מיוצגות</w:t>
-      </w:r>
-      <w:r>
-        <w:rPr>
-          <w:rFonts w:hint="cs"/>
-          <w:rtl/>
-        </w:rPr>
-        <w:t xml:space="preserve"> כאובייקט מטיפוס </w:t>
-      </w:r>
-      <w:proofErr w:type="spellStart"/>
-      <w:r>
-        <w:rPr>
-          <w:lang w:val="en-GB"/>
-        </w:rPr>
-        <w:t>FacebookWrapper.Object.Photo</w:t>
-      </w:r>
-      <w:proofErr w:type="spellEnd"/>
-      <w:r>
-        <w:rPr>
-          <w:rFonts w:hint="cs"/>
-          <w:rtl/>
-          <w:lang w:val="en-GB"/>
-        </w:rPr>
-        <w:t>, וכעת</w:t>
-      </w:r>
-      <w:r>
-        <w:rPr>
-          <w:rFonts w:hint="cs"/>
-          <w:rtl/>
-          <w:lang w:val="en-GB"/>
-        </w:rPr>
-        <w:t xml:space="preserve"> עטפנו אותו במחלקה </w:t>
-      </w:r>
-      <w:proofErr w:type="spellStart"/>
-      <w:r>
-        <w:rPr>
-          <w:lang w:val="en-GB"/>
-        </w:rPr>
-        <w:t>PhotoProxy</w:t>
-      </w:r>
-      <w:proofErr w:type="spellEnd"/>
-      <w:r>
-        <w:rPr>
-          <w:rFonts w:hint="cs"/>
-          <w:rtl/>
-          <w:lang w:val="en-GB"/>
-        </w:rPr>
-        <w:t xml:space="preserve"> (באמצעות </w:t>
-      </w:r>
-      <w:proofErr w:type="spellStart"/>
-      <w:r>
-        <w:rPr>
-          <w:rFonts w:hint="cs"/>
-          <w:rtl/>
-          <w:lang w:val="en-GB"/>
-        </w:rPr>
-        <w:t>רפרנס</w:t>
-      </w:r>
-      <w:proofErr w:type="spellEnd"/>
-      <w:r>
-        <w:rPr>
-          <w:rFonts w:hint="cs"/>
-          <w:rtl/>
-          <w:lang w:val="en-GB"/>
-        </w:rPr>
-        <w:t>) ומ</w:t>
-      </w:r>
-      <w:r>
-        <w:rPr>
-          <w:rFonts w:hint="cs"/>
-          <w:rtl/>
-          <w:lang w:val="en-GB"/>
-        </w:rPr>
-        <w:t>ימשנו בתוכה את כל הפונקציונליו</w:t>
-      </w:r>
-      <w:r>
-        <w:rPr>
-          <w:rFonts w:hint="cs"/>
-          <w:rtl/>
-          <w:lang w:val="en-GB"/>
-        </w:rPr>
-        <w:t xml:space="preserve">ת הנוספת הנדרשת מצד ממשק המשתמש. כך </w:t>
-      </w:r>
-      <w:r>
-        <w:rPr>
-          <w:rFonts w:hint="cs"/>
-          <w:rtl/>
-          <w:lang w:val="en-GB"/>
-        </w:rPr>
-        <w:t>ברגע שהוא פונה ל</w:t>
-      </w:r>
-      <w:r>
-        <w:rPr>
-          <w:lang w:val="en-GB"/>
-        </w:rPr>
-        <w:t>Facade</w:t>
-      </w:r>
-      <w:r>
-        <w:rPr>
-          <w:rFonts w:hint="cs"/>
-          <w:rtl/>
-          <w:lang w:val="en-GB"/>
-        </w:rPr>
-        <w:t xml:space="preserve"> על מנת לקבל את התמונות, הן מגיעות בצורת </w:t>
-      </w:r>
-      <w:proofErr w:type="spellStart"/>
-      <w:r>
-        <w:rPr>
-          <w:lang w:val="en-GB"/>
-        </w:rPr>
-        <w:t>PhotoProxy</w:t>
-      </w:r>
-      <w:proofErr w:type="spellEnd"/>
-      <w:r>
-        <w:rPr>
-          <w:rFonts w:hint="cs"/>
-          <w:rtl/>
-          <w:lang w:val="en-GB"/>
-        </w:rPr>
-        <w:t xml:space="preserve"> ומראש מספקות את הפונקציונליות הנדרשת.</w:t>
-      </w:r>
-    </w:p>
-    <w:p>
-      <w:pPr>
-        <w:bidi w:val="0"/>
-        <w:rPr>
-          <w:rtl/>
-          <w:lang w:val="en-GB"/>
-        </w:rPr>
-      </w:pPr>
-      <w:r>
-        <w:rPr>
-          <w:rtl/>
-          <w:lang w:val="en-GB"/>
-        </w:rPr>
-        <w:br w:type="page"/>
-      </w:r>
-    </w:p>
-    <w:p>
-      <w:pPr>
-        <w:spacing w:after="0" w:line="240" w:lineRule="auto"/>
-        <w:ind w:right="720"/>
-        <w:rPr>
-          <w:rtl/>
-          <w:lang w:val="en-GB"/>
-        </w:rPr>
-      </w:pPr>
-    </w:p>
-    <w:p>
-      <w:pPr>
-        <w:spacing w:after="0" w:line="240" w:lineRule="auto"/>
-        <w:ind w:right="720"/>
-        <w:rPr>
-          <w:b/>
-          <w:bCs/>
-        </w:rPr>
-      </w:pPr>
-    </w:p>
-    <w:p>
-      <w:pPr>
-        <w:numPr>
-          <w:ilvl w:val="0"/>
-          <w:numId w:val="1"/>
-        </w:numPr>
-        <w:spacing w:after="0" w:line="240" w:lineRule="auto"/>
-        <w:rPr>
-          <w:b/>
-          <w:bCs/>
-        </w:rPr>
-      </w:pPr>
-      <w:r>
-        <w:rPr>
-          <w:noProof/>
-        </w:rPr>
-        <w:pict>
-          <v:shapetype id="_x0000_t75" coordsize="21600,21600" o:spt="75" o:preferrelative="t" path="m@4@5l@4@11@9@11@9@5xe" filled="f" stroked="f">
-            <v:stroke joinstyle="miter"/>
-            <v:formulas>
-              <v:f eqn="if lineDrawn pixelLineWidth 0"/>
-              <v:f eqn="sum @0 1 0"/>
-              <v:f eqn="sum 0 0 @1"/>
-              <v:f eqn="prod @2 1 2"/>
-              <v:f eqn="prod @3 21600 pixelWidth"/>
-              <v:f eqn="prod @3 21600 pixelHeight"/>
-              <v:f eqn="sum @0 0 1"/>
-              <v:f eqn="prod @6 1 2"/>
-              <v:f eqn="prod @7 21600 pixelWidth"/>
-              <v:f eqn="sum @8 21600 0"/>
-              <v:f eqn="prod @7 21600 pixelHeight"/>
-              <v:f eqn="sum @10 21600 0"/>
-            </v:formulas>
-            <v:path o:extrusionok="f" gradientshapeok="t" o:connecttype="rect"/>
-            <o:lock v:ext="edit" aspectratio="t"/>
-          </v:shapetype>
-          <v:shape id="_x0000_s1026" type="#_x0000_t75" style="position:absolute;left:0;text-align:left;margin-left:-89.95pt;margin-top:14.35pt;width:601.9pt;height:330.05pt;z-index:251667456;mso-position-horizontal:absolute;mso-position-horizontal-relative:text;mso-position-vertical:absolute;mso-position-vertical-relative:text">
-            <v:imagedata r:id="rId11" o:title="a827f98c-1e55-4fe3-8479-a3d065addb13"/>
-            <w10:wrap type="square"/>
-          </v:shape>
-        </w:pict>
-      </w:r>
-      <w:r>
-        <w:rPr>
-          <w:b/>
-          <w:bCs/>
-        </w:rPr>
-        <w:t>Sequence Diagram</w:t>
-      </w:r>
-      <w:r>
-        <w:rPr>
-          <w:rFonts w:hint="cs"/>
-          <w:b/>
-          <w:bCs/>
-          <w:rtl/>
-        </w:rPr>
-        <w:t>:</w:t>
-      </w:r>
-    </w:p>
-    <w:p>
-      <w:pPr>
-        <w:spacing w:after="0" w:line="240" w:lineRule="auto"/>
-        <w:ind w:left="720" w:right="720"/>
-        <w:rPr>
-          <w:b/>
-          <w:bCs/>
-          <w:rtl/>
-        </w:rPr>
-      </w:pPr>
-    </w:p>
-    <w:p>
-      <w:pPr>
-        <w:spacing w:after="0" w:line="240" w:lineRule="auto"/>
-        <w:ind w:right="720"/>
-        <w:rPr>
-          <w:rtl/>
-        </w:rPr>
-      </w:pPr>
-    </w:p>
-    <w:p>
-      <w:pPr>
-        <w:numPr>
-          <w:ilvl w:val="0"/>
-          <w:numId w:val="1"/>
-        </w:numPr>
-        <w:spacing w:after="0" w:line="240" w:lineRule="auto"/>
-        <w:rPr>
-          <w:b/>
-          <w:bCs/>
         </w:rPr>
       </w:pPr>
       <w:r>
@@ -1561,18 +1863,26 @@
           <w:noProof/>
         </w:rPr>
         <w:drawing>
-          <wp:anchor distT="0" distB="0" distL="114300" distR="114300" simplePos="0" relativeHeight="251665408" behindDoc="1" locked="0" layoutInCell="1" allowOverlap="1">
+          <wp:anchor distT="0" distB="0" distL="114300" distR="114300" simplePos="0" relativeHeight="251667456" behindDoc="1" locked="0" layoutInCell="1" allowOverlap="1" wp14:anchorId="02D02398" wp14:editId="05F2361E">
             <wp:simplePos x="0" y="0"/>
             <wp:positionH relativeFrom="column">
-              <wp:posOffset>-586740</wp:posOffset>
+              <wp:posOffset>-646909</wp:posOffset>
             </wp:positionH>
             <wp:positionV relativeFrom="paragraph">
-              <wp:posOffset>209550</wp:posOffset>
+              <wp:posOffset>268605</wp:posOffset>
             </wp:positionV>
-            <wp:extent cx="6367145" cy="3005455"/>
-            <wp:effectExtent l="0" t="0" r="0" b="4445"/>
-            <wp:wrapSquare wrapText="bothSides"/>
-            <wp:docPr id="9" name="Picture 9"/>
+            <wp:extent cx="6718300" cy="3318510"/>
+            <wp:effectExtent l="0" t="0" r="6350" b="0"/>
+            <wp:wrapTight wrapText="bothSides">
+              <wp:wrapPolygon edited="0">
+                <wp:start x="0" y="0"/>
+                <wp:lineTo x="0" y="21451"/>
+                <wp:lineTo x="21559" y="21451"/>
+                <wp:lineTo x="21559" y="0"/>
+                <wp:lineTo x="0" y="0"/>
+              </wp:wrapPolygon>
+            </wp:wrapTight>
+            <wp:docPr id="15" name="Picture 15"/>
             <wp:cNvGraphicFramePr>
               <a:graphicFrameLocks xmlns:a="http://schemas.openxmlformats.org/drawingml/2006/main" noChangeAspect="1"/>
             </wp:cNvGraphicFramePr>
@@ -1580,7 +1890,7 @@
               <a:graphicData uri="http://schemas.openxmlformats.org/drawingml/2006/picture">
                 <pic:pic xmlns:pic="http://schemas.openxmlformats.org/drawingml/2006/picture">
                   <pic:nvPicPr>
-                    <pic:cNvPr id="0" name="Picture 4"/>
+                    <pic:cNvPr id="0" name="Picture 5"/>
                     <pic:cNvPicPr>
                       <a:picLocks noChangeAspect="1" noChangeArrowheads="1"/>
                     </pic:cNvPicPr>
@@ -1601,7 +1911,7 @@
                   <pic:spPr bwMode="auto">
                     <a:xfrm>
                       <a:off x="0" y="0"/>
-                      <a:ext cx="6367145" cy="3005455"/>
+                      <a:ext cx="6718300" cy="3318510"/>
                     </a:xfrm>
                     <a:prstGeom prst="rect">
                       <a:avLst/>
@@ -1652,6 +1962,16 @@
     <w:p>
       <w:pPr>
         <w:pStyle w:val="ListParagraph"/>
+      </w:pPr>
+    </w:p>
+    <w:p>
+      <w:pPr>
+        <w:pStyle w:val="ListParagraph"/>
+      </w:pPr>
+    </w:p>
+    <w:p>
+      <w:pPr>
+        <w:pStyle w:val="ListParagraph"/>
         <w:rPr>
           <w:rtl/>
         </w:rPr>
@@ -1729,14 +2049,14 @@
         <w:rPr>
           <w:lang w:val="en-GB"/>
         </w:rPr>
-        <w:t xml:space="preserve">Client = </w:t>
+        <w:t xml:space="preserve">Subject = </w:t>
       </w:r>
       <w:proofErr w:type="spellStart"/>
       <w:r>
         <w:rPr>
           <w:lang w:val="en-GB"/>
         </w:rPr>
-        <w:t>AppForm</w:t>
+        <w:t>RadioButtonSubject</w:t>
       </w:r>
       <w:proofErr w:type="spellEnd"/>
     </w:p>
@@ -1748,20 +2068,28 @@
           <w:lang w:val="en-GB"/>
         </w:rPr>
       </w:pPr>
-      <w:r>
-        <w:rPr>
-          <w:lang w:val="en-GB"/>
-        </w:rPr>
-        <w:t xml:space="preserve">Proxy = </w:t>
-      </w:r>
       <w:proofErr w:type="spellStart"/>
       <w:r>
         <w:rPr>
           <w:lang w:val="en-GB"/>
         </w:rPr>
-        <w:t>PhotoProxy</w:t>
+        <w:t>IObserver</w:t>
       </w:r>
       <w:proofErr w:type="spellEnd"/>
+      <w:r>
+        <w:rPr>
+          <w:lang w:val="en-GB"/>
+        </w:rPr>
+        <w:t xml:space="preserve"> = </w:t>
+      </w:r>
+      <w:proofErr w:type="spellStart"/>
+      <w:r>
+        <w:rPr>
+          <w:lang w:val="en-GB"/>
+        </w:rPr>
+        <w:t>IObserver</w:t>
+      </w:r>
+      <w:proofErr w:type="spellEnd"/>
     </w:p>
     <w:p>
       <w:pPr>
@@ -1771,42 +2099,100 @@
           <w:lang w:val="en-GB"/>
         </w:rPr>
       </w:pPr>
+      <w:r>
+        <w:rPr>
+          <w:lang w:val="en-GB"/>
+        </w:rPr>
+        <w:t xml:space="preserve">Observer = </w:t>
+      </w:r>
       <w:proofErr w:type="spellStart"/>
       <w:r>
         <w:rPr>
           <w:lang w:val="en-GB"/>
         </w:rPr>
-        <w:t>RealSubject</w:t>
+        <w:t>RadioButtonObserver</w:t>
       </w:r>
       <w:proofErr w:type="spellEnd"/>
-      <w:r>
-        <w:rPr>
-          <w:lang w:val="en-GB"/>
-        </w:rPr>
-        <w:t xml:space="preserve"> = Photo</w:t>
-      </w:r>
     </w:p>
     <w:p>
       <w:pPr>
         <w:spacing w:after="0" w:line="240" w:lineRule="auto"/>
         <w:jc w:val="right"/>
         <w:rPr>
-          <w:rtl/>
-          <w:lang w:val="en-GB"/>
-        </w:rPr>
-      </w:pPr>
-      <w:r>
-        <w:rPr>
-          <w:lang w:val="en-GB"/>
-        </w:rPr>
-        <w:t>Interface = Object</w:t>
-      </w:r>
-    </w:p>
-    <w:p>
-      <w:pPr>
-        <w:pStyle w:val="Heading3"/>
-        <w:rPr>
-          <w:rtl/>
+          <w:lang w:val="en-GB"/>
+        </w:rPr>
+      </w:pPr>
+    </w:p>
+    <w:p>
+      <w:pPr>
+        <w:spacing w:after="0" w:line="240" w:lineRule="auto"/>
+        <w:jc w:val="right"/>
+        <w:rPr>
+          <w:lang w:val="en-GB"/>
+        </w:rPr>
+      </w:pPr>
+    </w:p>
+    <w:p>
+      <w:pPr>
+        <w:spacing w:after="0" w:line="240" w:lineRule="auto"/>
+        <w:jc w:val="right"/>
+        <w:rPr>
+          <w:lang w:val="en-GB"/>
+        </w:rPr>
+      </w:pPr>
+    </w:p>
+    <w:p>
+      <w:pPr>
+        <w:spacing w:after="0" w:line="240" w:lineRule="auto"/>
+        <w:jc w:val="right"/>
+        <w:rPr>
+          <w:lang w:val="en-GB"/>
+        </w:rPr>
+      </w:pPr>
+    </w:p>
+    <w:p>
+      <w:pPr>
+        <w:spacing w:after="0" w:line="240" w:lineRule="auto"/>
+        <w:jc w:val="right"/>
+        <w:rPr>
+          <w:lang w:val="en-GB"/>
+        </w:rPr>
+      </w:pPr>
+    </w:p>
+    <w:p>
+      <w:pPr>
+        <w:spacing w:after="0" w:line="240" w:lineRule="auto"/>
+        <w:jc w:val="right"/>
+        <w:rPr>
+          <w:lang w:val="en-GB"/>
+        </w:rPr>
+      </w:pPr>
+    </w:p>
+    <w:p>
+      <w:pPr>
+        <w:spacing w:after="0" w:line="240" w:lineRule="auto"/>
+        <w:jc w:val="right"/>
+        <w:rPr>
+          <w:lang w:val="en-GB"/>
+        </w:rPr>
+      </w:pPr>
+    </w:p>
+    <w:p>
+      <w:pPr>
+        <w:spacing w:after="0" w:line="240" w:lineRule="auto"/>
+        <w:jc w:val="right"/>
+        <w:rPr>
+          <w:lang w:val="en-GB"/>
+        </w:rPr>
+      </w:pPr>
+    </w:p>
+    <w:p>
+      <w:pPr>
+        <w:spacing w:after="0" w:line="240" w:lineRule="auto"/>
+        <w:jc w:val="right"/>
+        <w:rPr>
+          <w:rtl/>
+          <w:lang w:val="en-GB"/>
         </w:rPr>
       </w:pPr>
     </w:p>
@@ -1839,7 +2225,7 @@
         <w:t xml:space="preserve"> </w:t>
       </w:r>
       <w:r>
-        <w:t>Singleton</w:t>
+        <w:t>X</w:t>
       </w:r>
       <w:r>
         <w:rPr>
@@ -1879,25 +2265,6 @@
       </w:pPr>
       <w:r>
         <w:rPr>
-          <w:rFonts w:hint="cs"/>
-          <w:rtl/>
-        </w:rPr>
-        <w:t>רצינו להכיר טוב יותר את שיטות המימוש השונות עבור התבנית הידועה הנ"ל, ולנסות ולתרגל זאת בעצמנו על-מנת להבין את היתרונות והחסרונות של כל שיטה. מטרת השימוש במקרה שלנו הייתה ליצור מופע יחיד של מחלקת ה-</w:t>
-      </w:r>
-      <w:proofErr w:type="spellStart"/>
-      <w:r>
-        <w:t>CityAdvisorFeature</w:t>
-      </w:r>
-      <w:proofErr w:type="spellEnd"/>
-      <w:r>
-        <w:rPr>
-          <w:rFonts w:hint="cs"/>
-          <w:rtl/>
-        </w:rPr>
-        <w:t>, כך שבכל שינוי של העיר המבוקשת יקבל המשתמש את אותו המופע, ללא צורך ביצירת מופע חדש של המחלקה. המוטיבציה היא בין היתר מניעת האפשרות של יצירת מופעים מיותרים של המחלקה, שכן בכל מקרה באפליקציה שלנו ניתן להציג מידע רק עבור עיר אחת בכל פעם.</w:t>
-      </w:r>
-      <w:r>
-        <w:rPr>
           <w:rtl/>
         </w:rPr>
         <w:br/>
@@ -1934,164 +2301,6 @@
           <w:rtl/>
         </w:rPr>
       </w:pPr>
-      <w:r>
-        <w:rPr>
-          <w:rFonts w:hint="cs"/>
-          <w:rtl/>
-        </w:rPr>
-        <w:t xml:space="preserve">את התבנית מימשנו כאמור במחלקה </w:t>
-      </w:r>
-      <w:proofErr w:type="spellStart"/>
-      <w:r>
-        <w:t>CityAdvisorFeature</w:t>
-      </w:r>
-      <w:proofErr w:type="spellEnd"/>
-      <w:r>
-        <w:rPr>
-          <w:rFonts w:hint="cs"/>
-          <w:rtl/>
-        </w:rPr>
-        <w:t xml:space="preserve">, באופן </w:t>
-      </w:r>
-      <w:r>
-        <w:t>fully-lazy thread-safe</w:t>
-      </w:r>
-      <w:r>
-        <w:rPr>
-          <w:rFonts w:hint="cs"/>
-          <w:rtl/>
-        </w:rPr>
-        <w:t xml:space="preserve"> וללא שימוש במנעולים. תחילה, הפכנו את המחלקה להיות </w:t>
-      </w:r>
-      <w:r>
-        <w:t>internal sealed</w:t>
-      </w:r>
-      <w:r>
-        <w:rPr>
-          <w:rFonts w:hint="cs"/>
-          <w:rtl/>
-        </w:rPr>
-        <w:t xml:space="preserve">, ומימשנו לה בנאי </w:t>
-      </w:r>
-      <w:r>
-        <w:t>private</w:t>
-      </w:r>
-      <w:r>
-        <w:rPr>
-          <w:rFonts w:hint="cs"/>
-          <w:rtl/>
-        </w:rPr>
-        <w:t xml:space="preserve"> חסר-פרמטרים שיחליף את הבנאי ה-</w:t>
-      </w:r>
-      <w:r>
-        <w:t>public</w:t>
-      </w:r>
-      <w:r>
-        <w:rPr>
-          <w:rFonts w:hint="cs"/>
-          <w:rtl/>
-        </w:rPr>
-        <w:t xml:space="preserve"> </w:t>
-      </w:r>
-      <w:proofErr w:type="spellStart"/>
-      <w:r>
-        <w:rPr>
-          <w:rFonts w:hint="cs"/>
-          <w:rtl/>
-        </w:rPr>
-        <w:t>הדיפולטיבי</w:t>
-      </w:r>
-      <w:proofErr w:type="spellEnd"/>
-      <w:r>
-        <w:rPr>
-          <w:rFonts w:hint="cs"/>
-          <w:rtl/>
-        </w:rPr>
-        <w:t xml:space="preserve">. כמו כן יצרנו מחלקה מקוננת בשם </w:t>
-      </w:r>
-      <w:proofErr w:type="spellStart"/>
-      <w:r>
-        <w:t>CityAdvisorNested</w:t>
-      </w:r>
-      <w:proofErr w:type="spellEnd"/>
-      <w:r>
-        <w:rPr>
-          <w:rFonts w:hint="cs"/>
-          <w:rtl/>
-        </w:rPr>
-        <w:t xml:space="preserve"> בעלת גישה </w:t>
-      </w:r>
-      <w:r>
-        <w:t>private</w:t>
-      </w:r>
-      <w:r>
-        <w:rPr>
-          <w:rFonts w:hint="cs"/>
-          <w:rtl/>
-        </w:rPr>
-        <w:t xml:space="preserve">, עם בנאי סטטי, שהיא זו שמחזיקה בפועל את המופע היחיד של המחלקה הראשית, אשר יהיה סטטי בעצמו. בכך יצרנו מצב שבו בפנייה ראשונה של מחלקת הלוגיקה לאותו מופע סטטי של המחלקה </w:t>
-      </w:r>
-      <w:proofErr w:type="spellStart"/>
-      <w:r>
-        <w:t>CityAdvisorFeature</w:t>
-      </w:r>
-      <w:proofErr w:type="spellEnd"/>
-      <w:r>
-        <w:rPr>
-          <w:rFonts w:hint="cs"/>
-          <w:rtl/>
-        </w:rPr>
-        <w:t>, מופעל הבנאי ה-</w:t>
-      </w:r>
-      <w:r>
-        <w:t>private</w:t>
-      </w:r>
-      <w:r>
-        <w:rPr>
-          <w:rFonts w:hint="cs"/>
-          <w:rtl/>
-        </w:rPr>
-        <w:t xml:space="preserve"> של המחלקה באמצעות המחלקה המקוננת שיכולה לגשת אליו, ואז כדי ליצור את המופע של המחלקה אנחנו מוכרחים לעבור דרך הבנאי הסטטי במחלקה המקוננת, שאליו ניתן להיכנס </w:t>
-      </w:r>
-      <w:r>
-        <w:rPr>
-          <w:rFonts w:hint="cs"/>
-          <w:u w:val="single"/>
-          <w:rtl/>
-        </w:rPr>
-        <w:t>פעם אחת בלבד</w:t>
-      </w:r>
-      <w:r>
-        <w:rPr>
-          <w:rFonts w:hint="cs"/>
-          <w:rtl/>
-        </w:rPr>
-        <w:t xml:space="preserve">, ורק </w:t>
-      </w:r>
-      <w:r>
-        <w:rPr>
-          <w:rFonts w:hint="cs"/>
-          <w:u w:val="single"/>
-          <w:rtl/>
-        </w:rPr>
-        <w:t>בעת פנייה למשתנה הסטטי</w:t>
-      </w:r>
-      <w:r>
-        <w:rPr>
-          <w:rFonts w:hint="cs"/>
-          <w:rtl/>
-        </w:rPr>
-        <w:t xml:space="preserve"> שאותו רוצים לאתחל. כעת, בכל פנייה חוזרת למופע זה, יוחזר אותו מופע שנוצר כאן באופן בטוח ו"עצל" כפי שתיארנו, ללא יצירת מופעים נוספים.</w:t>
-      </w:r>
-    </w:p>
-    <w:p>
-      <w:pPr>
-        <w:spacing w:after="0" w:line="240" w:lineRule="auto"/>
-        <w:ind w:right="720"/>
-        <w:rPr>
-          <w:rtl/>
-        </w:rPr>
-      </w:pPr>
     </w:p>
     <w:p>
       <w:pPr>
@@ -2109,6 +2318,7 @@
         <w:rPr>
           <w:b/>
           <w:bCs/>
+          <w:rtl/>
         </w:rPr>
       </w:pPr>
       <w:r>
@@ -2131,104 +2341,7 @@
     <w:p>
       <w:pPr>
         <w:spacing w:after="0" w:line="240" w:lineRule="auto"/>
-        <w:ind w:left="720" w:right="720"/>
-        <w:rPr>
-          <w:b/>
-          <w:bCs/>
-        </w:rPr>
-      </w:pPr>
-    </w:p>
-    <w:p>
-      <w:pPr>
-        <w:spacing w:after="0" w:line="240" w:lineRule="auto"/>
         <w:ind w:right="720"/>
-        <w:rPr>
-          <w:rtl/>
-        </w:rPr>
-      </w:pPr>
-      <w:r>
-        <w:rPr>
-          <w:rFonts w:hint="cs"/>
-          <w:noProof/>
-        </w:rPr>
-        <w:drawing>
-          <wp:inline distT="0" distB="0" distL="0" distR="0" wp14:anchorId="68C90299" wp14:editId="0275A23E">
-            <wp:extent cx="5267325" cy="3209925"/>
-            <wp:effectExtent l="0" t="0" r="9525" b="9525"/>
-            <wp:docPr id="7" name="תמונה 7"/>
-            <wp:cNvGraphicFramePr>
-              <a:graphicFrameLocks xmlns:a="http://schemas.openxmlformats.org/drawingml/2006/main" noChangeAspect="1"/>
-            </wp:cNvGraphicFramePr>
-            <a:graphic xmlns:a="http://schemas.openxmlformats.org/drawingml/2006/main">
-              <a:graphicData uri="http://schemas.openxmlformats.org/drawingml/2006/picture">
-                <pic:pic xmlns:pic="http://schemas.openxmlformats.org/drawingml/2006/picture">
-                  <pic:nvPicPr>
-                    <pic:cNvPr id="0" name="Picture 2"/>
-                    <pic:cNvPicPr>
-                      <a:picLocks noChangeAspect="1" noChangeArrowheads="1"/>
-                    </pic:cNvPicPr>
-                  </pic:nvPicPr>
-                  <pic:blipFill>
-                    <a:blip r:embed="rId13">
-                      <a:extLst>
-                        <a:ext uri="{28A0092B-C50C-407E-A947-70E740481C1C}">
-                          <a14:useLocalDpi xmlns:a14="http://schemas.microsoft.com/office/drawing/2010/main" val="0"/>
-                        </a:ext>
-                      </a:extLst>
-                    </a:blip>
-                    <a:srcRect/>
-                    <a:stretch>
-                      <a:fillRect/>
-                    </a:stretch>
-                  </pic:blipFill>
-                  <pic:spPr bwMode="auto">
-                    <a:xfrm>
-                      <a:off x="0" y="0"/>
-                      <a:ext cx="5267325" cy="3209925"/>
-                    </a:xfrm>
-                    <a:prstGeom prst="rect">
-                      <a:avLst/>
-                    </a:prstGeom>
-                    <a:noFill/>
-                    <a:ln>
-                      <a:noFill/>
-                    </a:ln>
-                  </pic:spPr>
-                </pic:pic>
-              </a:graphicData>
-            </a:graphic>
-          </wp:inline>
-        </w:drawing>
-      </w:r>
-    </w:p>
-    <w:p>
-      <w:pPr>
-        <w:spacing w:after="0" w:line="240" w:lineRule="auto"/>
-        <w:ind w:right="720"/>
-      </w:pPr>
-    </w:p>
-    <w:p>
-      <w:pPr>
-        <w:bidi w:val="0"/>
-        <w:spacing w:after="200"/>
-        <w:rPr>
-          <w:rtl/>
-        </w:rPr>
-      </w:pPr>
-      <w:r>
-        <w:rPr>
-          <w:rtl/>
-        </w:rPr>
-        <w:br w:type="page"/>
-      </w:r>
-    </w:p>
-    <w:p>
-      <w:pPr>
-        <w:spacing w:after="0" w:line="240" w:lineRule="auto"/>
-        <w:ind w:right="720"/>
-        <w:rPr>
-          <w:rtl/>
-        </w:rPr>
       </w:pPr>
     </w:p>
     <w:p>
@@ -2286,60 +2399,6 @@
           <w:rtl/>
         </w:rPr>
       </w:pPr>
-      <w:r>
-        <w:rPr>
-          <w:rFonts w:hint="cs"/>
-          <w:noProof/>
-        </w:rPr>
-        <w:drawing>
-          <wp:inline distT="0" distB="0" distL="0" distR="0" wp14:anchorId="75DDE542" wp14:editId="5CB112C8">
-            <wp:extent cx="4352925" cy="3876675"/>
-            <wp:effectExtent l="0" t="0" r="9525" b="9525"/>
-            <wp:docPr id="10" name="תמונה 10"/>
-            <wp:cNvGraphicFramePr>
-              <a:graphicFrameLocks xmlns:a="http://schemas.openxmlformats.org/drawingml/2006/main" noChangeAspect="1"/>
-            </wp:cNvGraphicFramePr>
-            <a:graphic xmlns:a="http://schemas.openxmlformats.org/drawingml/2006/main">
-              <a:graphicData uri="http://schemas.openxmlformats.org/drawingml/2006/picture">
-                <pic:pic xmlns:pic="http://schemas.openxmlformats.org/drawingml/2006/picture">
-                  <pic:nvPicPr>
-                    <pic:cNvPr id="0" name="Picture 1"/>
-                    <pic:cNvPicPr>
-                      <a:picLocks noChangeAspect="1" noChangeArrowheads="1"/>
-                    </pic:cNvPicPr>
-                  </pic:nvPicPr>
-                  <pic:blipFill>
-                    <a:blip r:embed="rId14">
-                      <a:extLst>
-                        <a:ext uri="{28A0092B-C50C-407E-A947-70E740481C1C}">
-                          <a14:useLocalDpi xmlns:a14="http://schemas.microsoft.com/office/drawing/2010/main" val="0"/>
-                        </a:ext>
-                      </a:extLst>
-                    </a:blip>
-                    <a:srcRect/>
-                    <a:stretch>
-                      <a:fillRect/>
-                    </a:stretch>
-                  </pic:blipFill>
-                  <pic:spPr bwMode="auto">
-                    <a:xfrm>
-                      <a:off x="0" y="0"/>
-                      <a:ext cx="4352925" cy="3876675"/>
-                    </a:xfrm>
-                    <a:prstGeom prst="rect">
-                      <a:avLst/>
-                    </a:prstGeom>
-                    <a:noFill/>
-                    <a:ln>
-                      <a:noFill/>
-                    </a:ln>
-                  </pic:spPr>
-                </pic:pic>
-              </a:graphicData>
-            </a:graphic>
-          </wp:inline>
-        </w:drawing>
-      </w:r>
     </w:p>
     <w:p>
       <w:pPr>
@@ -2452,454 +2511,38 @@
     </w:p>
     <w:p>
       <w:pPr>
-        <w:pStyle w:val="Heading3"/>
-        <w:rPr>
-          <w:rtl/>
-        </w:rPr>
-      </w:pPr>
-    </w:p>
-    <w:p>
-      <w:pPr>
-        <w:pStyle w:val="Heading3"/>
-        <w:spacing w:line="360" w:lineRule="auto"/>
-        <w:rPr>
-          <w:rtl/>
-        </w:rPr>
-      </w:pPr>
-      <w:r>
-        <w:rPr>
-          <w:rFonts w:hint="cs"/>
-          <w:rtl/>
-        </w:rPr>
-        <w:t>עבודה אסינכרונית</w:t>
-      </w:r>
-      <w:r>
-        <w:rPr>
-          <w:rFonts w:hint="cs"/>
-          <w:rtl/>
-        </w:rPr>
-        <w:t>:</w:t>
-      </w:r>
-    </w:p>
-    <w:p>
-      <w:pPr>
-        <w:numPr>
-          <w:ilvl w:val="0"/>
-          <w:numId w:val="1"/>
-        </w:numPr>
-        <w:spacing w:after="0" w:line="240" w:lineRule="auto"/>
-        <w:ind w:right="0"/>
-        <w:rPr>
-          <w:b/>
-          <w:bCs/>
-        </w:rPr>
-      </w:pPr>
-      <w:r>
-        <w:rPr>
-          <w:rFonts w:hint="cs"/>
-          <w:b/>
-          <w:bCs/>
-          <w:rtl/>
-        </w:rPr>
-        <w:t>היכן בקוד נעשה שימוש:</w:t>
-      </w:r>
-    </w:p>
-    <w:p>
-      <w:pPr>
         <w:spacing w:after="0" w:line="240" w:lineRule="auto"/>
         <w:ind w:right="720"/>
-        <w:rPr>
-          <w:rtl/>
-        </w:rPr>
-      </w:pPr>
-      <w:r>
-        <w:rPr>
-          <w:rFonts w:hint="cs"/>
-          <w:rtl/>
-        </w:rPr>
-        <w:t xml:space="preserve">השימוש נעשה במחלקה </w:t>
-      </w:r>
-      <w:proofErr w:type="spellStart"/>
-      <w:r>
-        <w:rPr>
-          <w:lang w:val="en-GB"/>
-        </w:rPr>
-        <w:t>AppForm</w:t>
-      </w:r>
-      <w:proofErr w:type="spellEnd"/>
-      <w:r>
-        <w:rPr>
-          <w:rFonts w:hint="cs"/>
-          <w:rtl/>
-        </w:rPr>
-        <w:t xml:space="preserve"> המייצגת את החלק של ממשק המשתמש באפליקציה.</w:t>
-      </w:r>
+      </w:pPr>
     </w:p>
     <w:p>
       <w:pPr>
         <w:spacing w:after="0" w:line="240" w:lineRule="auto"/>
         <w:ind w:right="720"/>
-        <w:rPr>
-          <w:lang w:val="en-GB"/>
-        </w:rPr>
-      </w:pPr>
-      <w:r>
-        <w:rPr>
-          <w:rFonts w:hint="cs"/>
-          <w:rtl/>
-        </w:rPr>
-        <w:t>בתוכה המימוש היה במתודות</w:t>
-      </w:r>
-      <w:r>
-        <w:rPr>
-          <w:rFonts w:hint="cs"/>
-          <w:rtl/>
-        </w:rPr>
-        <w:t xml:space="preserve"> </w:t>
-      </w:r>
-      <w:r>
-        <w:rPr>
-          <w:rFonts w:hint="cs"/>
-          <w:rtl/>
-        </w:rPr>
-        <w:t>הבאות:</w:t>
-      </w:r>
-      <w:r>
-        <w:rPr>
-          <w:rFonts w:hint="cs"/>
-          <w:rtl/>
-        </w:rPr>
-        <w:t xml:space="preserve"> </w:t>
-      </w:r>
+      </w:pPr>
     </w:p>
     <w:p>
       <w:pPr>
         <w:spacing w:after="0" w:line="240" w:lineRule="auto"/>
         <w:ind w:right="720"/>
-        <w:rPr>
-          <w:rtl/>
-        </w:rPr>
-      </w:pPr>
-      <w:proofErr w:type="spellStart"/>
-      <w:r>
-        <w:rPr>
-          <w:lang w:val="en-GB"/>
-        </w:rPr>
-        <w:t>updateLatestPhotos</w:t>
-      </w:r>
-      <w:proofErr w:type="spellEnd"/>
-      <w:r>
-        <w:rPr>
-          <w:lang w:val="en-GB"/>
-        </w:rPr>
-        <w:t xml:space="preserve">, </w:t>
-      </w:r>
-      <w:proofErr w:type="spellStart"/>
-      <w:r>
-        <w:rPr>
-          <w:lang w:val="en-GB"/>
-        </w:rPr>
-        <w:t>updateLatestPosts</w:t>
-      </w:r>
-      <w:proofErr w:type="spellEnd"/>
-      <w:r>
-        <w:rPr>
-          <w:lang w:val="en-GB"/>
-        </w:rPr>
-        <w:t xml:space="preserve">, </w:t>
-      </w:r>
-      <w:proofErr w:type="spellStart"/>
-      <w:r>
-        <w:rPr>
-          <w:lang w:val="en-GB"/>
-        </w:rPr>
-        <w:t>loadFriendsList</w:t>
-      </w:r>
-      <w:proofErr w:type="spellEnd"/>
-      <w:r>
-        <w:rPr>
-          <w:lang w:val="en-GB"/>
-        </w:rPr>
-        <w:t xml:space="preserve">, </w:t>
-      </w:r>
-      <w:proofErr w:type="spellStart"/>
-      <w:r>
-        <w:rPr>
-          <w:lang w:val="en-GB"/>
-        </w:rPr>
-        <w:t>loadCityAdvisorInfo</w:t>
-      </w:r>
-      <w:proofErr w:type="spellEnd"/>
-      <w:r>
-        <w:rPr>
-          <w:lang w:val="en-GB"/>
-        </w:rPr>
-        <w:t xml:space="preserve">, </w:t>
-      </w:r>
-      <w:proofErr w:type="spellStart"/>
-      <w:r>
-        <w:rPr>
-          <w:lang w:val="en-GB"/>
-        </w:rPr>
-        <w:t>fetchAlbums</w:t>
-      </w:r>
-      <w:proofErr w:type="spellEnd"/>
-      <w:r>
-        <w:rPr>
-          <w:rFonts w:hint="cs"/>
-          <w:rtl/>
-        </w:rPr>
-        <w:t xml:space="preserve"> (כל המתודות האחראיות על הבאת מידע כבד מהשרת של </w:t>
-      </w:r>
-      <w:proofErr w:type="spellStart"/>
-      <w:r>
-        <w:rPr>
-          <w:rFonts w:hint="cs"/>
-          <w:rtl/>
-        </w:rPr>
-        <w:t>פייסבוק</w:t>
-      </w:r>
-      <w:proofErr w:type="spellEnd"/>
-      <w:r>
-        <w:rPr>
-          <w:rFonts w:hint="cs"/>
-          <w:rtl/>
-        </w:rPr>
-        <w:t>)</w:t>
-      </w:r>
-      <w:r>
-        <w:rPr>
-          <w:rFonts w:hint="cs"/>
-          <w:rtl/>
-        </w:rPr>
-        <w:t>.</w:t>
-      </w:r>
+      </w:pPr>
     </w:p>
     <w:p>
       <w:pPr>
         <w:spacing w:after="0" w:line="240" w:lineRule="auto"/>
         <w:ind w:right="720"/>
-        <w:rPr>
-          <w:rtl/>
-        </w:rPr>
-      </w:pPr>
-    </w:p>
-    <w:p>
-      <w:pPr>
-        <w:numPr>
-          <w:ilvl w:val="0"/>
-          <w:numId w:val="1"/>
-        </w:numPr>
-        <w:spacing w:after="0" w:line="240" w:lineRule="auto"/>
-        <w:ind w:right="0"/>
-        <w:rPr>
-          <w:b/>
-          <w:bCs/>
-        </w:rPr>
-      </w:pPr>
-      <w:r>
-        <w:rPr>
-          <w:rFonts w:hint="cs"/>
-          <w:b/>
-          <w:bCs/>
-          <w:rtl/>
-        </w:rPr>
-        <w:t>אופן המימוש:</w:t>
-      </w:r>
+      </w:pPr>
     </w:p>
     <w:p>
       <w:pPr>
         <w:spacing w:after="0" w:line="240" w:lineRule="auto"/>
         <w:ind w:right="720"/>
-        <w:rPr>
-          <w:rtl/>
-          <w:lang w:val="en-GB"/>
-        </w:rPr>
-      </w:pPr>
-      <w:r>
-        <w:rPr>
-          <w:rFonts w:hint="cs"/>
-          <w:rtl/>
-        </w:rPr>
-        <w:t xml:space="preserve">עבור כל אחת מהמתודות </w:t>
-      </w:r>
-      <w:proofErr w:type="spellStart"/>
-      <w:r>
-        <w:rPr>
-          <w:rFonts w:hint="cs"/>
-          <w:rtl/>
-        </w:rPr>
-        <w:t>שצויינו</w:t>
-      </w:r>
-      <w:proofErr w:type="spellEnd"/>
-      <w:r>
-        <w:rPr>
-          <w:rFonts w:hint="cs"/>
-          <w:rtl/>
-        </w:rPr>
-        <w:t xml:space="preserve"> ל</w:t>
-      </w:r>
-      <w:r>
-        <w:rPr>
-          <w:rFonts w:hint="cs"/>
-          <w:rtl/>
-        </w:rPr>
-        <w:t>עיל</w:t>
-      </w:r>
-      <w:r>
-        <w:rPr>
-          <w:rFonts w:hint="cs"/>
-          <w:rtl/>
-        </w:rPr>
-        <w:t>,</w:t>
-      </w:r>
-      <w:r>
-        <w:rPr>
-          <w:rFonts w:hint="cs"/>
-          <w:rtl/>
-        </w:rPr>
-        <w:t xml:space="preserve"> הפעלנו </w:t>
-      </w:r>
-      <w:r>
-        <w:rPr>
-          <w:lang w:val="en-GB"/>
-        </w:rPr>
-        <w:t>Thread</w:t>
-      </w:r>
-      <w:r>
-        <w:rPr>
-          <w:rFonts w:hint="cs"/>
-          <w:rtl/>
-          <w:lang w:val="en-GB"/>
-        </w:rPr>
-        <w:t xml:space="preserve"> נפרד שיהיה אחראי לטפל בהן. בתוך כל מתודה, במקומות אשר ישנו שימוש בפקדים הפעלנו את המתודה </w:t>
-      </w:r>
-      <w:r>
-        <w:rPr>
-          <w:lang w:val="en-GB"/>
-        </w:rPr>
-        <w:t>Invoke</w:t>
-      </w:r>
-      <w:r>
-        <w:rPr>
-          <w:rFonts w:hint="cs"/>
-          <w:rtl/>
-          <w:lang w:val="en-GB"/>
-        </w:rPr>
-        <w:t xml:space="preserve"> על מנת לאפשר ל</w:t>
-      </w:r>
-      <w:r>
-        <w:rPr>
-          <w:lang w:val="en-GB"/>
-        </w:rPr>
-        <w:t>Threads</w:t>
-      </w:r>
-      <w:r>
-        <w:rPr>
-          <w:rFonts w:hint="cs"/>
-          <w:rtl/>
-          <w:lang w:val="en-GB"/>
-        </w:rPr>
-        <w:t xml:space="preserve"> השונים ל</w:t>
-      </w:r>
-      <w:r>
-        <w:rPr>
-          <w:rFonts w:hint="cs"/>
-          <w:rtl/>
-        </w:rPr>
-        <w:t>הפעיל פונקציונליות אשר קיימת רק ב</w:t>
-      </w:r>
-      <w:r>
-        <w:rPr>
-          <w:lang w:val="en-GB"/>
-        </w:rPr>
-        <w:t>Main Thread</w:t>
-      </w:r>
-      <w:r>
-        <w:rPr>
-          <w:rFonts w:hint="cs"/>
-          <w:rtl/>
-          <w:lang w:val="en-GB"/>
-        </w:rPr>
-        <w:t xml:space="preserve">. לצורך כך   בתוך </w:t>
-      </w:r>
-      <w:r>
-        <w:rPr>
-          <w:lang w:val="en-GB"/>
-        </w:rPr>
-        <w:t>Invoke</w:t>
-      </w:r>
-      <w:r>
-        <w:rPr>
-          <w:rFonts w:hint="cs"/>
-          <w:rtl/>
-        </w:rPr>
-        <w:t xml:space="preserve"> </w:t>
-      </w:r>
-      <w:r>
-        <w:rPr>
-          <w:rFonts w:hint="cs"/>
-          <w:rtl/>
-          <w:lang w:val="en-GB"/>
-        </w:rPr>
-        <w:t>השתמשנו ב</w:t>
-      </w:r>
-      <w:r>
-        <w:rPr>
-          <w:lang w:val="en-GB"/>
-        </w:rPr>
-        <w:t>Lambda Expressions</w:t>
-      </w:r>
-      <w:r>
-        <w:rPr>
-          <w:rFonts w:hint="cs"/>
-          <w:rtl/>
-          <w:lang w:val="en-GB"/>
-        </w:rPr>
-        <w:t xml:space="preserve"> מכיוון שהיה מדובר על פעולה אחת בכל אחד מהם</w:t>
-      </w:r>
-      <w:r>
-        <w:rPr>
-          <w:rFonts w:hint="cs"/>
-          <w:rtl/>
-          <w:lang w:val="en-GB"/>
-        </w:rPr>
-        <w:t>, ו</w:t>
-      </w:r>
-      <w:r>
-        <w:rPr>
-          <w:rFonts w:hint="cs"/>
-          <w:rtl/>
-          <w:lang w:val="en-GB"/>
-        </w:rPr>
-        <w:t>בכך נחסך הצורך מפונקציות נפרדות + התאפשרה גישה לאובייקטים מקומיים בתוך כל אחת מהמתודות.</w:t>
-      </w:r>
-    </w:p>
-    <w:p>
-      <w:pPr>
-        <w:bidi w:val="0"/>
-        <w:spacing w:after="200"/>
-        <w:rPr>
-          <w:rtl/>
-          <w:lang w:val="en-GB"/>
-        </w:rPr>
-      </w:pPr>
-      <w:r>
-        <w:rPr>
-          <w:rtl/>
-          <w:lang w:val="en-GB"/>
-        </w:rPr>
-        <w:br w:type="page"/>
-      </w:r>
+      </w:pPr>
     </w:p>
     <w:p>
       <w:pPr>
         <w:spacing w:after="0" w:line="240" w:lineRule="auto"/>
         <w:ind w:right="720"/>
-        <w:rPr>
-          <w:rtl/>
-          <w:lang w:val="en-GB"/>
-        </w:rPr>
       </w:pPr>
     </w:p>
     <w:p>
@@ -2910,409 +2553,183 @@
     </w:p>
     <w:p>
       <w:pPr>
-        <w:numPr>
-          <w:ilvl w:val="0"/>
-          <w:numId w:val="1"/>
-        </w:numPr>
-        <w:spacing w:after="0"/>
-        <w:rPr>
-          <w:b/>
-          <w:bCs/>
-        </w:rPr>
-      </w:pPr>
-      <w:r>
-        <w:rPr>
-          <w:rFonts w:hint="cs"/>
-          <w:b/>
-          <w:bCs/>
-          <w:rtl/>
-        </w:rPr>
-        <w:t>מדוע</w:t>
-      </w:r>
-      <w:r>
-        <w:rPr>
-          <w:rFonts w:hint="cs"/>
-          <w:b/>
-          <w:bCs/>
-          <w:rtl/>
-        </w:rPr>
-        <w:t xml:space="preserve"> השתמשנו</w:t>
-      </w:r>
-      <w:r>
-        <w:rPr>
-          <w:rFonts w:hint="cs"/>
-          <w:b/>
-          <w:bCs/>
-          <w:rtl/>
-        </w:rPr>
-        <w:t>:</w:t>
-      </w:r>
-    </w:p>
-    <w:p>
-      <w:pPr>
-        <w:rPr>
-          <w:lang w:val="en-GB"/>
-        </w:rPr>
-      </w:pPr>
-      <w:r>
-        <w:rPr>
-          <w:rFonts w:hint="cs"/>
-          <w:rtl/>
-        </w:rPr>
-        <w:t xml:space="preserve">כל אחת מהמתודות שהפעלנו באמצעות </w:t>
-      </w:r>
-      <w:r>
-        <w:rPr>
-          <w:lang w:val="en-GB"/>
-        </w:rPr>
-        <w:t>Thread</w:t>
-      </w:r>
-      <w:r>
-        <w:rPr>
-          <w:rFonts w:hint="cs"/>
-          <w:rtl/>
-          <w:lang w:val="en-GB"/>
-        </w:rPr>
-        <w:t xml:space="preserve"> נפרד אחראית על הבאת מידע מהשרתים של </w:t>
-      </w:r>
-      <w:proofErr w:type="spellStart"/>
-      <w:r>
-        <w:rPr>
-          <w:rFonts w:hint="cs"/>
-          <w:rtl/>
-          <w:lang w:val="en-GB"/>
-        </w:rPr>
-        <w:t>פייסבוק</w:t>
-      </w:r>
-      <w:proofErr w:type="spellEnd"/>
-      <w:r>
-        <w:rPr>
-          <w:rFonts w:hint="cs"/>
-          <w:rtl/>
-          <w:lang w:val="en-GB"/>
-        </w:rPr>
-        <w:t xml:space="preserve"> (תמונות, </w:t>
-      </w:r>
-      <w:proofErr w:type="spellStart"/>
-      <w:r>
-        <w:rPr>
-          <w:rFonts w:hint="cs"/>
-          <w:rtl/>
-          <w:lang w:val="en-GB"/>
-        </w:rPr>
-        <w:t>פוסטים</w:t>
-      </w:r>
-      <w:proofErr w:type="spellEnd"/>
-      <w:r>
-        <w:rPr>
-          <w:rFonts w:hint="cs"/>
-          <w:rtl/>
-          <w:lang w:val="en-GB"/>
-        </w:rPr>
-        <w:t xml:space="preserve"> , אלבומים, רשימת חברים). כל גישה לשרתים כרוכה בהמתנה של כמה שניות, אשר בהן האפליקציה ''ק</w:t>
-      </w:r>
-      <w:r>
-        <w:rPr>
-          <w:rFonts w:hint="cs"/>
-          <w:rtl/>
-          <w:lang w:val="en-GB"/>
-        </w:rPr>
-        <w:t>ופאת'' ושאר התהליכים לא ממשיכים,</w:t>
-      </w:r>
-      <w:r>
-        <w:rPr>
-          <w:rFonts w:hint="cs"/>
-          <w:rtl/>
-          <w:lang w:val="en-GB"/>
-        </w:rPr>
-        <w:t xml:space="preserve"> כלומר נוצר מצב שבו המשתמש פותח את האפליקציה והכל תקוע. על מנת למנוע זאת, ובעצם לאפשר ל</w:t>
-      </w:r>
-      <w:r>
-        <w:rPr>
-          <w:lang w:val="en-GB"/>
-        </w:rPr>
-        <w:t>user</w:t>
-      </w:r>
-      <w:r>
-        <w:rPr>
-          <w:rFonts w:hint="cs"/>
-          <w:rtl/>
-          <w:lang w:val="en-GB"/>
-        </w:rPr>
-        <w:t xml:space="preserve"> להש</w:t>
-      </w:r>
-      <w:r>
-        <w:rPr>
-          <w:rFonts w:hint="cs"/>
-          <w:rtl/>
-          <w:lang w:val="en-GB"/>
-        </w:rPr>
-        <w:t xml:space="preserve">תמש בכל הפונקציות של האפליקציה אשר </w:t>
-      </w:r>
-      <w:r>
-        <w:rPr>
-          <w:rFonts w:hint="cs"/>
-          <w:rtl/>
-          <w:lang w:val="en-GB"/>
-        </w:rPr>
-        <w:t>כן הצליחו לה</w:t>
-      </w:r>
-      <w:r>
-        <w:rPr>
-          <w:rFonts w:hint="cs"/>
-          <w:rtl/>
-          <w:lang w:val="en-GB"/>
-        </w:rPr>
-        <w:t>י</w:t>
-      </w:r>
-      <w:r>
-        <w:rPr>
-          <w:rFonts w:hint="cs"/>
-          <w:rtl/>
-          <w:lang w:val="en-GB"/>
-        </w:rPr>
-        <w:t>טען בכל נקודת זמן, ישנו צורך ב</w:t>
-      </w:r>
-      <w:r>
-        <w:rPr>
-          <w:lang w:val="en-GB"/>
-        </w:rPr>
-        <w:t>Threads</w:t>
-      </w:r>
-      <w:r>
-        <w:rPr>
-          <w:rFonts w:hint="cs"/>
-          <w:rtl/>
-          <w:lang w:val="en-GB"/>
-        </w:rPr>
-        <w:t>. כמו כן</w:t>
-      </w:r>
-      <w:r>
-        <w:rPr>
-          <w:rFonts w:hint="cs"/>
-          <w:rtl/>
-          <w:lang w:val="en-GB"/>
-        </w:rPr>
-        <w:t>,</w:t>
-      </w:r>
-      <w:r>
-        <w:rPr>
-          <w:rFonts w:hint="cs"/>
-          <w:rtl/>
-          <w:lang w:val="en-GB"/>
-        </w:rPr>
-        <w:t xml:space="preserve"> כל מתודה מופעלת ב</w:t>
-      </w:r>
-      <w:r>
-        <w:rPr>
-          <w:lang w:val="en-GB"/>
-        </w:rPr>
-        <w:t>Thread</w:t>
-      </w:r>
-      <w:r>
-        <w:rPr>
-          <w:rFonts w:hint="cs"/>
-          <w:rtl/>
-          <w:lang w:val="en-GB"/>
-        </w:rPr>
-        <w:t xml:space="preserve"> נפרד </w:t>
-      </w:r>
-      <w:r>
-        <w:rPr>
-          <w:rFonts w:hint="cs"/>
-          <w:rtl/>
-          <w:lang w:val="en-GB"/>
-        </w:rPr>
-        <w:t>ב</w:t>
-      </w:r>
-      <w:r>
-        <w:rPr>
-          <w:rFonts w:hint="cs"/>
-          <w:rtl/>
-          <w:lang w:val="en-GB"/>
-        </w:rPr>
-        <w:t xml:space="preserve">כדי שלמשתמש יהיה מוצג המידע </w:t>
-      </w:r>
-      <w:r>
-        <w:rPr>
-          <w:rFonts w:hint="cs"/>
-          <w:rtl/>
-          <w:lang w:val="en-GB"/>
-        </w:rPr>
-        <w:t xml:space="preserve">שנטען עד כה, </w:t>
-      </w:r>
-      <w:r>
-        <w:rPr>
-          <w:rFonts w:hint="cs"/>
-          <w:rtl/>
-          <w:lang w:val="en-GB"/>
-        </w:rPr>
-        <w:t>ולא יצטרך לחכות לכל התהליכ</w:t>
-      </w:r>
-      <w:r>
-        <w:rPr>
-          <w:rFonts w:hint="cs"/>
-          <w:rtl/>
-          <w:lang w:val="en-GB"/>
-        </w:rPr>
-        <w:t xml:space="preserve">ים </w:t>
-      </w:r>
-      <w:proofErr w:type="spellStart"/>
-      <w:r>
-        <w:rPr>
-          <w:rFonts w:hint="cs"/>
-          <w:rtl/>
-          <w:lang w:val="en-GB"/>
-        </w:rPr>
-        <w:t>ה''איטיים</w:t>
-      </w:r>
-      <w:proofErr w:type="spellEnd"/>
-      <w:r>
-        <w:rPr>
-          <w:rFonts w:hint="cs"/>
-          <w:rtl/>
-          <w:lang w:val="en-GB"/>
-        </w:rPr>
-        <w:t>'' להסתיים.</w:t>
-      </w:r>
-    </w:p>
-    <w:p>
-      <w:pPr>
-        <w:rPr>
-          <w:sz w:val="28"/>
-          <w:szCs w:val="28"/>
-          <w:rtl/>
-        </w:rPr>
-      </w:pPr>
-    </w:p>
-    <w:p>
-      <w:pPr>
-        <w:pStyle w:val="Heading3"/>
-        <w:spacing w:line="360" w:lineRule="auto"/>
-      </w:pPr>
-      <w:r>
-        <w:rPr>
-          <w:rFonts w:hint="cs"/>
-          <w:rtl/>
-        </w:rPr>
-        <w:t xml:space="preserve">עבודה עם </w:t>
-      </w:r>
-      <w:r>
-        <w:rPr>
-          <w:lang w:val="en-GB"/>
-        </w:rPr>
-        <w:t>Data Binding</w:t>
-      </w:r>
-      <w:r>
-        <w:rPr>
-          <w:rFonts w:hint="cs"/>
-          <w:rtl/>
-        </w:rPr>
-        <w:t>:</w:t>
-      </w:r>
-    </w:p>
-    <w:p>
-      <w:pPr>
-        <w:numPr>
-          <w:ilvl w:val="0"/>
-          <w:numId w:val="1"/>
-        </w:numPr>
-        <w:spacing w:after="0" w:line="240" w:lineRule="auto"/>
-        <w:ind w:right="0"/>
-        <w:rPr>
-          <w:b/>
-          <w:bCs/>
-        </w:rPr>
-      </w:pPr>
-      <w:r>
-        <w:rPr>
-          <w:rFonts w:hint="cs"/>
-          <w:b/>
-          <w:bCs/>
-          <w:rtl/>
-        </w:rPr>
-        <w:t>היכן בקוד נעשה שימוש:</w:t>
-      </w:r>
-    </w:p>
-    <w:p>
-      <w:pPr>
         <w:spacing w:after="0" w:line="240" w:lineRule="auto"/>
         <w:ind w:right="720"/>
-        <w:rPr>
-          <w:rtl/>
-        </w:rPr>
-      </w:pPr>
-      <w:r>
-        <w:rPr>
-          <w:rFonts w:hint="cs"/>
-          <w:rtl/>
-        </w:rPr>
-        <w:t xml:space="preserve">השימוש נעשה </w:t>
-      </w:r>
-      <w:proofErr w:type="spellStart"/>
-      <w:r>
-        <w:rPr>
-          <w:rFonts w:hint="cs"/>
-          <w:rtl/>
-        </w:rPr>
-        <w:t>בטאב</w:t>
-      </w:r>
-      <w:proofErr w:type="spellEnd"/>
-      <w:r>
-        <w:rPr>
-          <w:rFonts w:hint="cs"/>
-          <w:rtl/>
-        </w:rPr>
-        <w:t xml:space="preserve"> </w:t>
-      </w:r>
-      <w:r>
-        <w:t>'My Albums'</w:t>
-      </w:r>
-      <w:r>
-        <w:rPr>
-          <w:rFonts w:hint="cs"/>
-          <w:rtl/>
-        </w:rPr>
-        <w:t xml:space="preserve">, שבו ניתן לייבא בלחיצה על כפתור </w:t>
-      </w:r>
-      <w:r>
-        <w:t>'Fetch Albums'</w:t>
-      </w:r>
-      <w:r>
-        <w:rPr>
-          <w:rFonts w:hint="cs"/>
-          <w:rtl/>
-        </w:rPr>
-        <w:t xml:space="preserve"> את כל האלבומים של </w:t>
-      </w:r>
-      <w:proofErr w:type="spellStart"/>
-      <w:r>
-        <w:rPr>
-          <w:rFonts w:hint="cs"/>
-          <w:rtl/>
-        </w:rPr>
-        <w:t>היוזר</w:t>
-      </w:r>
-      <w:proofErr w:type="spellEnd"/>
-      <w:r>
-        <w:rPr>
-          <w:rFonts w:hint="cs"/>
-          <w:rtl/>
-        </w:rPr>
-        <w:t xml:space="preserve"> המחובר באפליקציה, ולקבל פרטים על כ"א מהם ע"י בחירה של אלבום ספציפי ב-</w:t>
-      </w:r>
-      <w:proofErr w:type="spellStart"/>
-      <w:r>
-        <w:t>ListBox</w:t>
-      </w:r>
-      <w:proofErr w:type="spellEnd"/>
-      <w:r>
-        <w:rPr>
-          <w:rFonts w:hint="cs"/>
-          <w:rtl/>
-        </w:rPr>
-        <w:t>.</w:t>
-      </w:r>
+      </w:pPr>
+    </w:p>
+    <w:p>
+      <w:pPr>
+        <w:spacing w:after="0" w:line="240" w:lineRule="auto"/>
+        <w:ind w:right="720"/>
+      </w:pPr>
+    </w:p>
+    <w:p>
+      <w:pPr>
+        <w:spacing w:after="0" w:line="240" w:lineRule="auto"/>
+        <w:ind w:right="720"/>
+      </w:pPr>
+    </w:p>
+    <w:p>
+      <w:pPr>
+        <w:spacing w:after="0" w:line="240" w:lineRule="auto"/>
+        <w:ind w:right="720"/>
+      </w:pPr>
+    </w:p>
+    <w:p>
+      <w:pPr>
+        <w:spacing w:after="0" w:line="240" w:lineRule="auto"/>
+        <w:ind w:right="720"/>
+      </w:pPr>
+    </w:p>
+    <w:p>
+      <w:pPr>
+        <w:spacing w:after="0" w:line="240" w:lineRule="auto"/>
+        <w:ind w:right="720"/>
+      </w:pPr>
+    </w:p>
+    <w:p>
+      <w:pPr>
+        <w:spacing w:after="0" w:line="240" w:lineRule="auto"/>
+        <w:ind w:right="720"/>
+      </w:pPr>
+    </w:p>
+    <w:p>
+      <w:pPr>
+        <w:spacing w:after="0" w:line="240" w:lineRule="auto"/>
+        <w:ind w:right="720"/>
+      </w:pPr>
+    </w:p>
+    <w:p>
+      <w:pPr>
+        <w:spacing w:after="0" w:line="240" w:lineRule="auto"/>
+        <w:ind w:right="720"/>
+      </w:pPr>
+    </w:p>
+    <w:p>
+      <w:pPr>
+        <w:spacing w:after="0" w:line="240" w:lineRule="auto"/>
+        <w:ind w:right="720"/>
+      </w:pPr>
+    </w:p>
+    <w:p>
+      <w:pPr>
+        <w:spacing w:after="0" w:line="240" w:lineRule="auto"/>
+        <w:ind w:right="720"/>
+      </w:pPr>
+    </w:p>
+    <w:p>
+      <w:pPr>
+        <w:spacing w:after="0" w:line="240" w:lineRule="auto"/>
+        <w:ind w:right="720"/>
+      </w:pPr>
+    </w:p>
+    <w:p>
+      <w:pPr>
+        <w:spacing w:after="0" w:line="240" w:lineRule="auto"/>
+        <w:ind w:right="720"/>
+      </w:pPr>
+    </w:p>
+    <w:p>
+      <w:pPr>
+        <w:spacing w:after="0" w:line="240" w:lineRule="auto"/>
+        <w:ind w:right="720"/>
+      </w:pPr>
+    </w:p>
+    <w:p>
+      <w:pPr>
+        <w:spacing w:after="0" w:line="240" w:lineRule="auto"/>
+        <w:ind w:right="720"/>
+      </w:pPr>
+    </w:p>
+    <w:p>
+      <w:pPr>
+        <w:spacing w:after="0" w:line="240" w:lineRule="auto"/>
+        <w:ind w:right="720"/>
+      </w:pPr>
+    </w:p>
+    <w:p>
+      <w:pPr>
+        <w:spacing w:after="0" w:line="240" w:lineRule="auto"/>
+        <w:ind w:right="720"/>
+      </w:pPr>
+    </w:p>
+    <w:p>
+      <w:pPr>
+        <w:spacing w:after="0" w:line="240" w:lineRule="auto"/>
+        <w:ind w:right="720"/>
+      </w:pPr>
+    </w:p>
+    <w:p>
+      <w:pPr>
+        <w:spacing w:after="0" w:line="240" w:lineRule="auto"/>
+        <w:ind w:right="720"/>
+      </w:pPr>
+    </w:p>
+    <w:p>
+      <w:pPr>
+        <w:spacing w:after="0" w:line="240" w:lineRule="auto"/>
+        <w:ind w:right="720"/>
+      </w:pPr>
+    </w:p>
+    <w:p>
+      <w:pPr>
+        <w:spacing w:after="0" w:line="240" w:lineRule="auto"/>
+        <w:ind w:right="720"/>
+      </w:pPr>
+    </w:p>
+    <w:p>
+      <w:pPr>
+        <w:spacing w:after="0" w:line="240" w:lineRule="auto"/>
+        <w:ind w:right="720"/>
+      </w:pPr>
+    </w:p>
+    <w:p>
+      <w:pPr>
+        <w:spacing w:after="0" w:line="240" w:lineRule="auto"/>
+        <w:ind w:right="720"/>
+      </w:pPr>
+    </w:p>
+    <w:p>
+      <w:pPr>
+        <w:spacing w:after="0" w:line="240" w:lineRule="auto"/>
+        <w:ind w:right="720"/>
+      </w:pPr>
+    </w:p>
+    <w:p>
+      <w:pPr>
+        <w:spacing w:after="0" w:line="240" w:lineRule="auto"/>
+        <w:ind w:right="720"/>
+      </w:pPr>
+    </w:p>
+    <w:p>
+      <w:pPr>
+        <w:spacing w:after="0" w:line="240" w:lineRule="auto"/>
+        <w:ind w:right="720"/>
+      </w:pPr>
+    </w:p>
+    <w:p>
+      <w:pPr>
+        <w:spacing w:after="0" w:line="240" w:lineRule="auto"/>
+        <w:ind w:right="720"/>
+      </w:pPr>
+    </w:p>
+    <w:p>
+      <w:pPr>
+        <w:spacing w:after="0" w:line="240" w:lineRule="auto"/>
+        <w:ind w:right="720"/>
+      </w:pPr>
+    </w:p>
+    <w:p>
+      <w:pPr>
+        <w:spacing w:after="0" w:line="240" w:lineRule="auto"/>
+        <w:ind w:right="720"/>
+      </w:pPr>
+    </w:p>
+    <w:p>
+      <w:pPr>
+        <w:spacing w:after="0" w:line="240" w:lineRule="auto"/>
+        <w:ind w:right="720"/>
+      </w:pPr>
     </w:p>
     <w:p>
       <w:pPr>
@@ -3393,7 +2810,7 @@
           <w:shd w:val="clear" w:color="auto" w:fill="F6F7F9"/>
         </w:rPr>
       </w:pPr>
-      <w:hyperlink r:id="rId15" w:history="1">
+      <w:hyperlink r:id="rId13" w:history="1">
         <w:r>
           <w:rPr>
             <w:rStyle w:val="Hyperlink"/>
@@ -3416,7 +2833,7 @@
           <w:szCs w:val="24"/>
         </w:rPr>
       </w:pPr>
-      <w:hyperlink r:id="rId16" w:history="1">
+      <w:hyperlink r:id="rId14" w:history="1">
         <w:r>
           <w:rPr>
             <w:rStyle w:val="Hyperlink"/>
@@ -3437,7 +2854,7 @@
           <w:szCs w:val="24"/>
         </w:rPr>
       </w:pPr>
-      <w:hyperlink r:id="rId17" w:history="1">
+      <w:hyperlink r:id="rId15" w:history="1">
         <w:r>
           <w:rPr>
             <w:rStyle w:val="Hyperlink"/>
@@ -3458,7 +2875,7 @@
           <w:szCs w:val="24"/>
         </w:rPr>
       </w:pPr>
-      <w:hyperlink r:id="rId18" w:history="1">
+      <w:hyperlink r:id="rId16" w:history="1">
         <w:r>
           <w:rPr>
             <w:rStyle w:val="Hyperlink"/>
@@ -3479,7 +2896,7 @@
           <w:szCs w:val="24"/>
         </w:rPr>
       </w:pPr>
-      <w:hyperlink r:id="rId19" w:history="1">
+      <w:hyperlink r:id="rId17" w:history="1">
         <w:r>
           <w:rPr>
             <w:rStyle w:val="Hyperlink"/>
@@ -3498,8 +2915,8 @@
       </w:pPr>
     </w:p>
     <w:sectPr>
-      <w:headerReference w:type="default" r:id="rId20"/>
-      <w:footerReference w:type="default" r:id="rId21"/>
+      <w:headerReference w:type="default" r:id="rId18"/>
+      <w:footerReference w:type="default" r:id="rId19"/>
       <w:pgSz w:w="11906" w:h="16838"/>
       <w:pgMar w:top="825" w:right="1800" w:bottom="426" w:left="1800" w:header="142" w:footer="271" w:gutter="0"/>
       <w:cols w:space="708"/>
@@ -7103,7 +6520,7 @@
 </file>
 
 <file path=customXml/itemProps2.xml><?xml version="1.0" encoding="utf-8"?>
-<ds:datastoreItem xmlns:ds="http://schemas.openxmlformats.org/officeDocument/2006/customXml" ds:itemID="{1C0BD0F6-E569-4EFE-A64B-C89FFFE6429A}">
+<ds:datastoreItem xmlns:ds="http://schemas.openxmlformats.org/officeDocument/2006/customXml" ds:itemID="{723AAC8D-9BA0-484B-9C31-0523B49AFEE1}">
   <ds:schemaRefs>
     <ds:schemaRef ds:uri="http://schemas.openxmlformats.org/officeDocument/2006/bibliography"/>
   </ds:schemaRefs>

</xml_diff>

<commit_message>
3rd pattern - Template Method
</commit_message>
<xml_diff>
--- a/C18 Ex03 Martin 302266911 Roy 204573307.sln/C18 Ex03 Martin 302266911 Roy 204573307.docx
+++ b/C18 Ex03 Martin 302266911 Roy 204573307.sln/C18 Ex03 Martin 302266911 Roy 204573307.docx
@@ -1,18 +1,15 @@
 
 <file path=word/document.xml><?xml version="1.0" encoding="utf-8"?>
-<w:document xmlns:wpc="http://schemas.microsoft.com/office/word/2010/wordprocessingCanvas" xmlns:cx="http://schemas.microsoft.com/office/drawing/2014/chartex" xmlns:cx1="http://schemas.microsoft.com/office/drawing/2015/9/8/chartex" xmlns:cx2="http://schemas.microsoft.com/office/drawing/2015/10/21/chartex" xmlns:cx3="http://schemas.microsoft.com/office/drawing/2016/5/9/chartex" xmlns:cx4="http://schemas.microsoft.com/office/drawing/2016/5/10/chartex" xmlns:cx5="http://schemas.microsoft.com/office/drawing/2016/5/11/chartex" xmlns:cx6="http://schemas.microsoft.com/office/drawing/2016/5/12/chartex" xmlns:cx7="http://schemas.microsoft.com/office/drawing/2016/5/13/chartex" xmlns:cx8="http://schemas.microsoft.com/office/drawing/2016/5/14/chartex" xmlns:mc="http://schemas.openxmlformats.org/markup-compatibility/2006" xmlns:aink="http://schemas.microsoft.com/office/drawing/2016/ink" xmlns:am3d="http://schemas.microsoft.com/office/drawing/2017/model3d" xmlns:o="urn:schemas-microsoft-com:office:office" xmlns:r="http://schemas.openxmlformats.org/officeDocument/2006/relationships" xmlns:m="http://schemas.openxmlformats.org/officeDocument/2006/math" xmlns:v="urn:schemas-microsoft-com:vml" xmlns:wp14="http://schemas.microsoft.com/office/word/2010/wordprocessingDrawing" xmlns:wp="http://schemas.openxmlformats.org/drawingml/2006/wordprocessingDrawing" xmlns:w10="urn:schemas-microsoft-com:office:word" xmlns:w="http://schemas.openxmlformats.org/wordprocessingml/2006/main" xmlns:w14="http://schemas.microsoft.com/office/word/2010/wordml" xmlns:w15="http://schemas.microsoft.com/office/word/2012/wordml" xmlns:w16cid="http://schemas.microsoft.com/office/word/2016/wordml/cid" xmlns:w16se="http://schemas.microsoft.com/office/word/2015/wordml/symex" xmlns:wpg="http://schemas.microsoft.com/office/word/2010/wordprocessingGroup" xmlns:wpi="http://schemas.microsoft.com/office/word/2010/wordprocessingInk" xmlns:wne="http://schemas.microsoft.com/office/word/2006/wordml" xmlns:wps="http://schemas.microsoft.com/office/word/2010/wordprocessingShape" mc:Ignorable="w14 w15 w16se w16cid wp14">
+<w:document xmlns:wpc="http://schemas.microsoft.com/office/word/2010/wordprocessingCanvas" xmlns:mc="http://schemas.openxmlformats.org/markup-compatibility/2006" xmlns:o="urn:schemas-microsoft-com:office:office" xmlns:r="http://schemas.openxmlformats.org/officeDocument/2006/relationships" xmlns:m="http://schemas.openxmlformats.org/officeDocument/2006/math" xmlns:v="urn:schemas-microsoft-com:vml" xmlns:wp14="http://schemas.microsoft.com/office/word/2010/wordprocessingDrawing" xmlns:wp="http://schemas.openxmlformats.org/drawingml/2006/wordprocessingDrawing" xmlns:w10="urn:schemas-microsoft-com:office:word" xmlns:w="http://schemas.openxmlformats.org/wordprocessingml/2006/main" xmlns:w14="http://schemas.microsoft.com/office/word/2010/wordml" xmlns:w15="http://schemas.microsoft.com/office/word/2012/wordml" xmlns:wpg="http://schemas.microsoft.com/office/word/2010/wordprocessingGroup" xmlns:wpi="http://schemas.microsoft.com/office/word/2010/wordprocessingInk" xmlns:wne="http://schemas.microsoft.com/office/word/2006/wordml" xmlns:wps="http://schemas.microsoft.com/office/word/2010/wordprocessingShape" mc:Ignorable="w14 w15 wp14">
   <w:body>
     <w:p>
       <w:pPr>
-        <w:pStyle w:val="Heading3"/>
-        <w:rPr>
-          <w:lang w:val="en-GB"/>
-        </w:rPr>
-      </w:pPr>
-    </w:p>
-    <w:p>
-      <w:pPr>
-        <w:pStyle w:val="Heading3"/>
+        <w:pStyle w:val="3"/>
+      </w:pPr>
+    </w:p>
+    <w:p>
+      <w:pPr>
+        <w:pStyle w:val="3"/>
         <w:spacing w:line="360" w:lineRule="auto"/>
         <w:rPr>
           <w:rtl/>
@@ -28,7 +25,7 @@
     </w:p>
     <w:p>
       <w:pPr>
-        <w:pStyle w:val="ListParagraph"/>
+        <w:pStyle w:val="af"/>
         <w:numPr>
           <w:ilvl w:val="0"/>
           <w:numId w:val="13"/>
@@ -146,16 +143,7 @@
           <w:rFonts w:hint="cs"/>
           <w:rtl/>
         </w:rPr>
-        <w:t>בוחר מתוך ארבע האפשרוי</w:t>
-      </w:r>
-      <w:bookmarkStart w:id="0" w:name="_GoBack"/>
-      <w:bookmarkEnd w:id="0"/>
-      <w:r>
-        <w:rPr>
-          <w:rFonts w:hint="cs"/>
-          <w:rtl/>
-        </w:rPr>
-        <w:t xml:space="preserve">ות את הסינון המבוקש, כאשר חלקם כוללים תתי-בחירות (כגון שפה מתוך הרשימה או בחירת שנה עבור ההפרש), ואז מוצגת למשתמש רשימה של החברים הרלוונטיים לפי הסינון שנבחר </w:t>
+        <w:t xml:space="preserve">בוחר מתוך ארבע האפשרויות את הסינון המבוקש, כאשר חלקם כוללים תתי-בחירות (כגון שפה מתוך הרשימה או בחירת שנה עבור ההפרש), ואז מוצגת למשתמש רשימה של החברים הרלוונטיים לפי הסינון שנבחר </w:t>
       </w:r>
       <w:r>
         <w:rPr>
@@ -188,7 +176,7 @@
     </w:p>
     <w:p>
       <w:pPr>
-        <w:pStyle w:val="ListParagraph"/>
+        <w:pStyle w:val="af"/>
         <w:numPr>
           <w:ilvl w:val="0"/>
           <w:numId w:val="13"/>
@@ -334,7 +322,7 @@
     </w:p>
     <w:p>
       <w:pPr>
-        <w:pStyle w:val="Heading3"/>
+        <w:pStyle w:val="3"/>
         <w:spacing w:line="360" w:lineRule="auto"/>
         <w:rPr>
           <w:rtl/>
@@ -414,7 +402,35 @@
           <w:rFonts w:hint="cs"/>
           <w:rtl/>
         </w:rPr>
-        <w:t xml:space="preserve">במערכת הנוכחית הרבה מאוד מתודות מהפיצ'ר השני היו דומות ונוצר מצב של </w:t>
+        <w:t xml:space="preserve">במערכת הנוכחית הרבה מאוד מתודות מהפיצ'ר </w:t>
+      </w:r>
+      <w:r>
+        <w:rPr>
+          <w:rFonts w:hint="cs"/>
+          <w:rtl/>
+        </w:rPr>
+        <w:t>הראשון (של סינון החברים)</w:t>
+      </w:r>
+      <w:r>
+        <w:rPr>
+          <w:rFonts w:hint="cs"/>
+          <w:rtl/>
+        </w:rPr>
+        <w:t xml:space="preserve"> היו דומות</w:t>
+      </w:r>
+      <w:r>
+        <w:rPr>
+          <w:rFonts w:hint="cs"/>
+          <w:rtl/>
+        </w:rPr>
+        <w:t>,</w:t>
+      </w:r>
+      <w:r>
+        <w:rPr>
+          <w:rFonts w:hint="cs"/>
+          <w:rtl/>
+        </w:rPr>
+        <w:t xml:space="preserve"> ונוצר מצב של </w:t>
       </w:r>
       <w:r>
         <w:rPr>
@@ -488,7 +504,21 @@
           <w:rFonts w:hint="cs"/>
           <w:rtl/>
         </w:rPr>
-        <w:t xml:space="preserve">בכל שיטת סינון לקחנו את החלק הייחודי בכל מתודה ופיצלנו למחלקה נפרדת : </w:t>
+        <w:t>בכל שיטת סינון לקחנו את החלק הייחודי</w:t>
+      </w:r>
+      <w:r>
+        <w:rPr>
+          <w:rFonts w:hint="cs"/>
+          <w:rtl/>
+        </w:rPr>
+        <w:t xml:space="preserve"> בכל מתודה ופיצלנו למחלקה נפרדת</w:t>
+      </w:r>
+      <w:r>
+        <w:rPr>
+          <w:rFonts w:hint="cs"/>
+          <w:rtl/>
+        </w:rPr>
+        <w:t xml:space="preserve">: </w:t>
       </w:r>
       <w:proofErr w:type="spellStart"/>
       <w:r>
@@ -546,7 +576,7 @@
           <w:rtl/>
           <w:lang w:val="en-GB"/>
         </w:rPr>
-        <w:t xml:space="preserve">. כאשר כל מחלקה כזו מממשת את </w:t>
+        <w:t xml:space="preserve">. כל מחלקה כזו מממשת את </w:t>
       </w:r>
       <w:proofErr w:type="spellStart"/>
       <w:r>
@@ -651,7 +681,30 @@
           <w:rtl/>
           <w:lang w:val="en-GB"/>
         </w:rPr>
-        <w:t xml:space="preserve"> מחזיקה אובייקט מטיפוס </w:t>
+        <w:t xml:space="preserve"> </w:t>
+      </w:r>
+      <w:r>
+        <w:rPr>
+          <w:rtl/>
+          <w:lang w:val="en-GB"/>
+        </w:rPr>
+        <w:t>–</w:t>
+      </w:r>
+      <w:r>
+        <w:rPr>
+          <w:rFonts w:hint="cs"/>
+          <w:rtl/>
+          <w:lang w:val="en-GB"/>
+        </w:rPr>
+        <w:t xml:space="preserve"> </w:t>
+      </w:r>
+      <w:r>
+        <w:rPr>
+          <w:rFonts w:hint="cs"/>
+          <w:rtl/>
+          <w:lang w:val="en-GB"/>
+        </w:rPr>
+        <w:t xml:space="preserve">מחזיקה אובייקט מטיפוס </w:t>
       </w:r>
       <w:proofErr w:type="spellStart"/>
       <w:r>
@@ -671,6 +724,14 @@
       </w:r>
       <w:r>
         <w:rPr>
+          <w:rFonts w:hint="cs"/>
+          <w:rtl/>
+          <w:lang w:val="en-GB"/>
+        </w:rPr>
+        <w:t>-</w:t>
+      </w:r>
+      <w:r>
+        <w:rPr>
           <w:lang w:val="en-GB"/>
         </w:rPr>
         <w:t>Filter</w:t>
@@ -737,7 +798,6 @@
         <w:spacing w:after="0" w:line="240" w:lineRule="auto"/>
         <w:ind w:right="720"/>
         <w:rPr>
-          <w:rFonts w:hint="cs"/>
           <w:rtl/>
           <w:lang w:val="en-GB"/>
         </w:rPr>
@@ -1006,7 +1066,7 @@
     </w:p>
     <w:p>
       <w:pPr>
-        <w:pStyle w:val="ListParagraph"/>
+        <w:pStyle w:val="af"/>
         <w:numPr>
           <w:ilvl w:val="0"/>
           <w:numId w:val="1"/>
@@ -1145,7 +1205,7 @@
     </w:p>
     <w:p>
       <w:pPr>
-        <w:pStyle w:val="Heading3"/>
+        <w:pStyle w:val="3"/>
         <w:rPr>
           <w:lang w:val="en-GB"/>
         </w:rPr>
@@ -1243,7 +1303,16 @@
     </w:p>
     <w:p>
       <w:pPr>
-        <w:pStyle w:val="Heading3"/>
+        <w:pStyle w:val="3"/>
+        <w:spacing w:line="360" w:lineRule="auto"/>
+        <w:rPr>
+          <w:rtl/>
+        </w:rPr>
+      </w:pPr>
+    </w:p>
+    <w:p>
+      <w:pPr>
+        <w:pStyle w:val="3"/>
         <w:spacing w:line="360" w:lineRule="auto"/>
       </w:pPr>
       <w:r>
@@ -1321,7 +1390,21 @@
           <w:rFonts w:hint="cs"/>
           <w:rtl/>
         </w:rPr>
-        <w:t xml:space="preserve">הפיצ'ר השני מאפשר סינון חברים </w:t>
+        <w:t xml:space="preserve">הפיצ'ר </w:t>
+      </w:r>
+      <w:r>
+        <w:rPr>
+          <w:rFonts w:hint="cs"/>
+          <w:rtl/>
+        </w:rPr>
+        <w:t>הראשון</w:t>
+      </w:r>
+      <w:r>
+        <w:rPr>
+          <w:rFonts w:hint="cs"/>
+          <w:rtl/>
+        </w:rPr>
+        <w:t xml:space="preserve"> מאפשר סינון חברים </w:t>
       </w:r>
       <w:proofErr w:type="spellStart"/>
       <w:r>
@@ -1337,7 +1420,28 @@
           <w:rFonts w:hint="cs"/>
           <w:rtl/>
         </w:rPr>
-        <w:t xml:space="preserve"> כל מני אפשרויות מוגדרות מראש. כאשר כל סינון מוצג כ</w:t>
+        <w:t xml:space="preserve"> כל מ</w:t>
+      </w:r>
+      <w:r>
+        <w:rPr>
+          <w:rFonts w:hint="cs"/>
+          <w:rtl/>
+        </w:rPr>
+        <w:t>יני אפשרויות מוגדרות מראש,</w:t>
+      </w:r>
+      <w:r>
+        <w:rPr>
+          <w:rFonts w:hint="cs"/>
+          <w:rtl/>
+        </w:rPr>
+        <w:t xml:space="preserve"> כאשר כל סינון מוצג כ</w:t>
+      </w:r>
+      <w:r>
+        <w:rPr>
+          <w:rFonts w:hint="cs"/>
+          <w:rtl/>
+        </w:rPr>
+        <w:t>-</w:t>
       </w:r>
       <w:proofErr w:type="spellStart"/>
       <w:r>
@@ -1352,7 +1456,21 @@
           <w:rFonts w:hint="cs"/>
           <w:rtl/>
         </w:rPr>
-        <w:t xml:space="preserve"> אשר בחירה עליו מפעילה אותו. על מנת למנוע מהמשתמש לסנן במקרה שיצא מהמערכת (</w:t>
+        <w:t xml:space="preserve"> </w:t>
+      </w:r>
+      <w:r>
+        <w:rPr>
+          <w:rFonts w:hint="cs"/>
+          <w:rtl/>
+        </w:rPr>
+        <w:t>שבחירה בו למעשה</w:t>
+      </w:r>
+      <w:r>
+        <w:rPr>
+          <w:rFonts w:hint="cs"/>
+          <w:rtl/>
+        </w:rPr>
+        <w:t xml:space="preserve"> מפעילה אותו. על מנת למנוע מהמשתמש לסנן במקרה שיצא מהמערכת (</w:t>
       </w:r>
       <w:r>
         <w:rPr>
@@ -1366,7 +1484,23 @@
           <w:rtl/>
           <w:lang w:val="en-GB"/>
         </w:rPr>
-        <w:t>) או כדי לאפשר לו כשנכנס (</w:t>
+        <w:t xml:space="preserve">) או כדי לאפשר לו </w:t>
+      </w:r>
+      <w:r>
+        <w:rPr>
+          <w:rFonts w:hint="cs"/>
+          <w:rtl/>
+          <w:lang w:val="en-GB"/>
+        </w:rPr>
+        <w:t xml:space="preserve">זאת </w:t>
+      </w:r>
+      <w:r>
+        <w:rPr>
+          <w:rFonts w:hint="cs"/>
+          <w:rtl/>
+          <w:lang w:val="en-GB"/>
+        </w:rPr>
+        <w:t>כשנכנס (</w:t>
       </w:r>
       <w:r>
         <w:rPr>
@@ -1384,6 +1518,14 @@
       </w:r>
       <w:r>
         <w:rPr>
+          <w:rFonts w:hint="cs"/>
+          <w:rtl/>
+          <w:lang w:val="en-GB"/>
+        </w:rPr>
+        <w:t>-</w:t>
+      </w:r>
+      <w:r>
+        <w:rPr>
           <w:lang w:val="en-GB"/>
         </w:rPr>
         <w:t>Enabled/Disabled</w:t>
@@ -1394,7 +1536,31 @@
           <w:rtl/>
           <w:lang w:val="en-GB"/>
         </w:rPr>
-        <w:t xml:space="preserve"> בהתאמה. לכן ברגע שאחד מכפתורי ההתחברות נלחץ, ה</w:t>
+        <w:t xml:space="preserve"> בהתאמ</w:t>
+      </w:r>
+      <w:r>
+        <w:rPr>
+          <w:rFonts w:hint="cs"/>
+          <w:rtl/>
+          <w:lang w:val="en-GB"/>
+        </w:rPr>
+        <w:t xml:space="preserve">ה. כעת, </w:t>
+      </w:r>
+      <w:r>
+        <w:rPr>
+          <w:rFonts w:hint="cs"/>
+          <w:rtl/>
+          <w:lang w:val="en-GB"/>
+        </w:rPr>
+        <w:t>ברגע שאחד מכפתורי ההתחברות נלחץ, ה</w:t>
+      </w:r>
+      <w:r>
+        <w:rPr>
+          <w:rFonts w:hint="cs"/>
+          <w:rtl/>
+          <w:lang w:val="en-GB"/>
+        </w:rPr>
+        <w:t>-</w:t>
       </w:r>
       <w:proofErr w:type="spellStart"/>
       <w:r>
@@ -1410,15 +1576,47 @@
           <w:rtl/>
           <w:lang w:val="en-GB"/>
         </w:rPr>
-        <w:t xml:space="preserve"> מיודעים ומשתנים בהתאם. (במקום לבדוק בכל לחיצה האם המשתמש מחובר או לא).</w:t>
-      </w:r>
-      <w:r>
-        <w:rPr>
-          <w:rFonts w:hint="cs"/>
-          <w:rtl/>
-          <w:lang w:val="en-GB"/>
-        </w:rPr>
-        <w:t>ממשק המשתמש להיות זה שיממש אותה</w:t>
+        <w:t xml:space="preserve"> מיודעים ומשתנים בהתאם</w:t>
+      </w:r>
+      <w:r>
+        <w:rPr>
+          <w:rFonts w:hint="cs"/>
+          <w:rtl/>
+          <w:lang w:val="en-GB"/>
+        </w:rPr>
+        <w:t xml:space="preserve"> (במקום לבדוק בכ</w:t>
+      </w:r>
+      <w:r>
+        <w:rPr>
+          <w:rFonts w:hint="cs"/>
+          <w:rtl/>
+          <w:lang w:val="en-GB"/>
+        </w:rPr>
+        <w:t>ל לחיצה האם המשתמש מחובר או לא),  כאשר ממשק המשתמש הוא זה ש</w:t>
+      </w:r>
+      <w:r>
+        <w:rPr>
+          <w:rFonts w:hint="cs"/>
+          <w:rtl/>
+          <w:lang w:val="en-GB"/>
+        </w:rPr>
+        <w:t>מ</w:t>
+      </w:r>
+      <w:r>
+        <w:rPr>
+          <w:rFonts w:hint="cs"/>
+          <w:rtl/>
+          <w:lang w:val="en-GB"/>
+        </w:rPr>
+        <w:t>י</w:t>
+      </w:r>
+      <w:r>
+        <w:rPr>
+          <w:rFonts w:hint="cs"/>
+          <w:rtl/>
+          <w:lang w:val="en-GB"/>
+        </w:rPr>
+        <w:t>מש אותה</w:t>
       </w:r>
       <w:r>
         <w:rPr>
@@ -1470,6 +1668,13 @@
         </w:rPr>
         <w:t>כל ה</w:t>
       </w:r>
+      <w:r>
+        <w:rPr>
+          <w:rFonts w:hint="cs"/>
+          <w:rtl/>
+        </w:rPr>
+        <w:t>-</w:t>
+      </w:r>
       <w:proofErr w:type="spellStart"/>
       <w:r>
         <w:rPr>
@@ -1487,6 +1692,13 @@
       </w:r>
       <w:r>
         <w:rPr>
+          <w:rFonts w:hint="cs"/>
+          <w:rtl/>
+        </w:rPr>
+        <w:t>-</w:t>
+      </w:r>
+      <w:r>
+        <w:rPr>
           <w:lang w:val="en-GB"/>
         </w:rPr>
         <w:t>Observers</w:t>
@@ -1583,7 +1795,23 @@
           <w:rtl/>
           <w:lang w:val="en-GB"/>
         </w:rPr>
-        <w:t>. כאשר כל ה</w:t>
+        <w:t xml:space="preserve">. </w:t>
+      </w:r>
+      <w:r>
+        <w:rPr>
+          <w:rFonts w:hint="cs"/>
+          <w:rtl/>
+          <w:lang w:val="en-GB"/>
+        </w:rPr>
+        <w:t>כל ה</w:t>
+      </w:r>
+      <w:r>
+        <w:rPr>
+          <w:rFonts w:hint="cs"/>
+          <w:rtl/>
+          <w:lang w:val="en-GB"/>
+        </w:rPr>
+        <w:t>-</w:t>
       </w:r>
       <w:r>
         <w:rPr>
@@ -1597,7 +1825,15 @@
           <w:rtl/>
           <w:lang w:val="en-GB"/>
         </w:rPr>
-        <w:t xml:space="preserve"> נרשמים לשינויים בכפתור </w:t>
+        <w:t xml:space="preserve"> נרשמים לשינויים בכפתור</w:t>
+      </w:r>
+      <w:r>
+        <w:rPr>
+          <w:rFonts w:hint="cs"/>
+          <w:rtl/>
+          <w:lang w:val="en-GB"/>
+        </w:rPr>
+        <w:t>י ה-</w:t>
       </w:r>
       <w:r>
         <w:rPr>
@@ -1615,6 +1851,14 @@
       </w:r>
       <w:r>
         <w:rPr>
+          <w:rFonts w:hint="cs"/>
+          <w:rtl/>
+          <w:lang w:val="en-GB"/>
+        </w:rPr>
+        <w:t>ה-</w:t>
+      </w:r>
+      <w:r>
+        <w:rPr>
           <w:lang w:val="en-GB"/>
         </w:rPr>
         <w:t>Logout</w:t>
@@ -1625,7 +1869,23 @@
           <w:rtl/>
           <w:lang w:val="en-GB"/>
         </w:rPr>
-        <w:t xml:space="preserve"> בהתאמה במחלקה </w:t>
+        <w:t xml:space="preserve"> בהתאמה</w:t>
+      </w:r>
+      <w:r>
+        <w:rPr>
+          <w:rFonts w:hint="cs"/>
+          <w:rtl/>
+          <w:lang w:val="en-GB"/>
+        </w:rPr>
+        <w:t xml:space="preserve"> </w:t>
+      </w:r>
+      <w:r>
+        <w:rPr>
+          <w:rFonts w:hint="cs"/>
+          <w:rtl/>
+          <w:lang w:val="en-GB"/>
+        </w:rPr>
+        <w:t xml:space="preserve">במחלקה </w:t>
       </w:r>
       <w:proofErr w:type="spellStart"/>
       <w:r>
@@ -1641,6 +1901,14 @@
           <w:rtl/>
           <w:lang w:val="en-GB"/>
         </w:rPr>
+        <w:t>,</w:t>
+      </w:r>
+      <w:r>
+        <w:rPr>
+          <w:rFonts w:hint="cs"/>
+          <w:rtl/>
+          <w:lang w:val="en-GB"/>
+        </w:rPr>
         <w:t xml:space="preserve"> האחראית על התווספות/מחיקת </w:t>
       </w:r>
       <w:r>
@@ -1673,7 +1941,39 @@
           <w:rtl/>
           <w:lang w:val="en-GB"/>
         </w:rPr>
-        <w:t xml:space="preserve"> ההתחברות. כאשר כל המנגנון בה מומש באמצעות </w:t>
+        <w:t xml:space="preserve"> ההתחברות.</w:t>
+      </w:r>
+      <w:r>
+        <w:rPr>
+          <w:rFonts w:hint="cs"/>
+          <w:rtl/>
+          <w:lang w:val="en-GB"/>
+        </w:rPr>
+        <w:t xml:space="preserve"> בנוסף, </w:t>
+      </w:r>
+      <w:r>
+        <w:rPr>
+          <w:rFonts w:hint="cs"/>
+          <w:rtl/>
+          <w:lang w:val="en-GB"/>
+        </w:rPr>
+        <w:t xml:space="preserve">כל </w:t>
+      </w:r>
+      <w:r>
+        <w:rPr>
+          <w:rFonts w:hint="cs"/>
+          <w:rtl/>
+          <w:lang w:val="en-GB"/>
+        </w:rPr>
+        <w:t>המנגנון במחלקה זו</w:t>
+      </w:r>
+      <w:r>
+        <w:rPr>
+          <w:rFonts w:hint="cs"/>
+          <w:rtl/>
+          <w:lang w:val="en-GB"/>
+        </w:rPr>
+        <w:t xml:space="preserve"> מומש באמצעות </w:t>
       </w:r>
       <w:r>
         <w:rPr>
@@ -1703,28 +2003,9 @@
     <w:p>
       <w:pPr>
         <w:spacing w:after="0" w:line="240" w:lineRule="auto"/>
-        <w:ind w:left="720" w:right="720"/>
-        <w:rPr>
-          <w:b/>
-          <w:bCs/>
-        </w:rPr>
-      </w:pPr>
-    </w:p>
-    <w:p>
-      <w:pPr>
-        <w:spacing w:after="0" w:line="240" w:lineRule="auto"/>
-        <w:ind w:left="720" w:right="720"/>
-        <w:rPr>
-          <w:b/>
-          <w:bCs/>
-        </w:rPr>
-      </w:pPr>
-    </w:p>
-    <w:p>
-      <w:pPr>
-        <w:spacing w:after="0" w:line="240" w:lineRule="auto"/>
-        <w:ind w:left="720" w:right="720"/>
-        <w:rPr>
+        <w:ind w:right="720"/>
+        <w:rPr>
+          <w:rFonts w:hint="cs"/>
           <w:b/>
           <w:bCs/>
         </w:rPr>
@@ -1846,6 +2127,40 @@
     </w:p>
     <w:p>
       <w:pPr>
+        <w:bidi w:val="0"/>
+        <w:spacing w:after="200"/>
+        <w:rPr>
+          <w:rtl/>
+        </w:rPr>
+      </w:pPr>
+      <w:r>
+        <w:rPr>
+          <w:rtl/>
+        </w:rPr>
+        <w:br w:type="page"/>
+      </w:r>
+    </w:p>
+    <w:p>
+      <w:pPr>
+        <w:spacing w:after="0" w:line="240" w:lineRule="auto"/>
+        <w:ind w:right="720"/>
+        <w:rPr>
+          <w:rtl/>
+        </w:rPr>
+      </w:pPr>
+    </w:p>
+    <w:p>
+      <w:pPr>
+        <w:spacing w:after="0" w:line="240" w:lineRule="auto"/>
+        <w:ind w:right="720"/>
+        <w:rPr>
+          <w:rFonts w:hint="cs"/>
+          <w:rtl/>
+        </w:rPr>
+      </w:pPr>
+    </w:p>
+    <w:p>
+      <w:pPr>
         <w:numPr>
           <w:ilvl w:val="0"/>
           <w:numId w:val="1"/>
@@ -1961,25 +2276,25 @@
     </w:p>
     <w:p>
       <w:pPr>
-        <w:pStyle w:val="ListParagraph"/>
-      </w:pPr>
-    </w:p>
-    <w:p>
-      <w:pPr>
-        <w:pStyle w:val="ListParagraph"/>
-      </w:pPr>
-    </w:p>
-    <w:p>
-      <w:pPr>
-        <w:pStyle w:val="ListParagraph"/>
-        <w:rPr>
-          <w:rtl/>
-        </w:rPr>
-      </w:pPr>
-    </w:p>
-    <w:p>
-      <w:pPr>
-        <w:pStyle w:val="ListParagraph"/>
+        <w:pStyle w:val="af"/>
+      </w:pPr>
+    </w:p>
+    <w:p>
+      <w:pPr>
+        <w:pStyle w:val="af"/>
+      </w:pPr>
+    </w:p>
+    <w:p>
+      <w:pPr>
+        <w:pStyle w:val="af"/>
+        <w:rPr>
+          <w:rtl/>
+        </w:rPr>
+      </w:pPr>
+    </w:p>
+    <w:p>
+      <w:pPr>
+        <w:pStyle w:val="af"/>
         <w:numPr>
           <w:ilvl w:val="0"/>
           <w:numId w:val="1"/>
@@ -2198,12 +2513,42 @@
     </w:p>
     <w:p>
       <w:pPr>
-        <w:pStyle w:val="Heading3"/>
+        <w:bidi w:val="0"/>
+        <w:spacing w:after="200"/>
+        <w:rPr>
+          <w:rFonts w:eastAsiaTheme="majorEastAsia" w:cs="Arial"/>
+          <w:b/>
+          <w:bCs/>
+          <w:color w:val="365F91" w:themeColor="accent1" w:themeShade="BF"/>
+          <w:sz w:val="28"/>
+          <w:szCs w:val="28"/>
+          <w:rtl/>
+        </w:rPr>
+      </w:pPr>
+      <w:r>
+        <w:rPr>
+          <w:rtl/>
+        </w:rPr>
+        <w:br w:type="page"/>
+      </w:r>
+    </w:p>
+    <w:p>
+      <w:pPr>
+        <w:pStyle w:val="3"/>
         <w:spacing w:line="360" w:lineRule="auto"/>
         <w:rPr>
           <w:rtl/>
         </w:rPr>
       </w:pPr>
+    </w:p>
+    <w:p>
+      <w:pPr>
+        <w:pStyle w:val="3"/>
+        <w:spacing w:line="360" w:lineRule="auto"/>
+        <w:rPr>
+          <w:rtl/>
+        </w:rPr>
+      </w:pPr>
       <w:r>
         <w:rPr>
           <w:rFonts w:hint="cs"/>
@@ -2225,7 +2570,7 @@
         <w:t xml:space="preserve"> </w:t>
       </w:r>
       <w:r>
-        <w:t>X</w:t>
+        <w:t>Template Method</w:t>
       </w:r>
       <w:r>
         <w:rPr>
@@ -2261,14 +2606,123 @@
     <w:p>
       <w:pPr>
         <w:spacing w:after="0" w:line="240" w:lineRule="auto"/>
+        <w:ind w:left="720" w:right="720"/>
+        <w:rPr>
+          <w:rFonts w:hint="cs"/>
+          <w:rtl/>
+        </w:rPr>
+      </w:pPr>
+      <w:r>
+        <w:rPr>
+          <w:rFonts w:hint="cs"/>
+          <w:rtl/>
+        </w:rPr>
+        <w:t>הפיצ'ר השני, שכאמור אחראי להבאת מידע על עיר נבחרת מתוך רשימת הערים שבהן גרים החברים, משתמש בין היתר ב-</w:t>
+      </w:r>
+      <w:proofErr w:type="spellStart"/>
+      <w:r>
+        <w:t>api</w:t>
+      </w:r>
+      <w:proofErr w:type="spellEnd"/>
+      <w:r>
+        <w:rPr>
+          <w:rFonts w:hint="cs"/>
+          <w:rtl/>
+        </w:rPr>
+        <w:t xml:space="preserve"> חיצוני להבאת נתוני מזג האוויר ב-</w:t>
+      </w:r>
+      <w:r>
+        <w:t>live</w:t>
+      </w:r>
+      <w:r>
+        <w:rPr>
+          <w:rFonts w:hint="cs"/>
+          <w:rtl/>
+        </w:rPr>
+        <w:t xml:space="preserve">. לצורך כך, הבאת המידע הרלוונטי בכל פעם עבור העיר הייתה מתבצעת עד כה באופן שהיה חוזר על עצמו עבור כל פריט מידע (בין אם זה אחוזי לחות, מזג אוויר נוכחי או שעת זריחה) </w:t>
+      </w:r>
+      <w:r>
+        <w:rPr>
+          <w:rtl/>
+        </w:rPr>
+        <w:t>–</w:t>
+      </w:r>
+      <w:r>
+        <w:rPr>
+          <w:rFonts w:hint="cs"/>
+          <w:rtl/>
+        </w:rPr>
+        <w:t xml:space="preserve"> תחילה מביאים את המידע הרצוי לפי שם העיר המבוקשת, מפרסרים אותו ל-</w:t>
+      </w:r>
+      <w:r>
+        <w:t>string</w:t>
+      </w:r>
+      <w:r>
+        <w:rPr>
+          <w:rFonts w:hint="cs"/>
+          <w:rtl/>
+        </w:rPr>
+        <w:t>, ולאחר מכן מוסיפים לו כותרת כלשהי בצירוף ה-</w:t>
+      </w:r>
+      <w:r>
+        <w:t>data</w:t>
+      </w:r>
+      <w:r>
+        <w:rPr>
+          <w:rFonts w:hint="cs"/>
+          <w:rtl/>
+        </w:rPr>
+        <w:t xml:space="preserve"> שהתקבל ב-</w:t>
+      </w:r>
+      <w:r>
+        <w:rPr>
+          <w:rFonts w:hint="cs"/>
+        </w:rPr>
+        <w:t>XML</w:t>
+      </w:r>
+      <w:r>
+        <w:rPr>
+          <w:rFonts w:hint="cs"/>
+          <w:rtl/>
+        </w:rPr>
+        <w:t xml:space="preserve"> (לעיתים יש גם צורך בהפעלת פונקציות על ה-</w:t>
+      </w:r>
+      <w:r>
+        <w:t>data</w:t>
+      </w:r>
+      <w:r>
+        <w:rPr>
+          <w:rFonts w:hint="cs"/>
+          <w:rtl/>
+        </w:rPr>
+        <w:t>, כמו למשל המרת יחידות המידה של הטמפרטורה לצלזיוס). תהליך זה היה חוזר על עצמו עבור כל שורת מידע על העיר, וגרר לעיתים שכפול קוד וכן קושי ב-</w:t>
+      </w:r>
+      <w:r>
+        <w:t>maintainability</w:t>
+      </w:r>
+      <w:r>
+        <w:rPr>
+          <w:rFonts w:hint="cs"/>
+          <w:rtl/>
+        </w:rPr>
+        <w:t xml:space="preserve"> (הוספת נתון מידע חדש). לשם כך, הוספנו שימוש ב-</w:t>
+      </w:r>
+      <w:r>
+        <w:t>template method</w:t>
+      </w:r>
+      <w:r>
+        <w:rPr>
+          <w:rFonts w:hint="cs"/>
+          <w:rtl/>
+        </w:rPr>
+        <w:t xml:space="preserve"> באופן שמאפשר כעת גנריות ותחזוקתיות טובה יותר, וכמו כן סדר בקוד וחלוקת תפקידים לפי מחלקות.</w:t>
+      </w:r>
+    </w:p>
+    <w:p>
+      <w:pPr>
+        <w:spacing w:after="0" w:line="240" w:lineRule="auto"/>
         <w:ind w:right="720"/>
       </w:pPr>
-      <w:r>
-        <w:rPr>
-          <w:rtl/>
-        </w:rPr>
-        <w:br/>
-      </w:r>
     </w:p>
     <w:p>
       <w:pPr>
@@ -2296,16 +2750,144 @@
     <w:p>
       <w:pPr>
         <w:spacing w:after="0" w:line="240" w:lineRule="auto"/>
+        <w:ind w:left="720"/>
+        <w:rPr>
+          <w:rFonts w:hint="cs"/>
+          <w:rtl/>
+        </w:rPr>
+      </w:pPr>
+      <w:r>
+        <w:rPr>
+          <w:rFonts w:hint="cs"/>
+          <w:rtl/>
+        </w:rPr>
+        <w:t>את מחלקת ה-</w:t>
+      </w:r>
+      <w:proofErr w:type="spellStart"/>
+      <w:r>
+        <w:t>CityAdvisorFeature</w:t>
+      </w:r>
+      <w:proofErr w:type="spellEnd"/>
+      <w:r>
+        <w:rPr>
+          <w:rFonts w:hint="cs"/>
+          <w:rtl/>
+        </w:rPr>
+        <w:t xml:space="preserve"> המקורית, שהכילה את כל הפונקצי</w:t>
+      </w:r>
+      <w:r>
+        <w:rPr>
+          <w:rFonts w:hint="cs"/>
+          <w:rtl/>
+        </w:rPr>
+        <w:t>ות שטיפלו בהבאת המידע</w:t>
+      </w:r>
+      <w:r>
+        <w:rPr>
+          <w:rFonts w:hint="cs"/>
+          <w:rtl/>
+        </w:rPr>
+        <w:t xml:space="preserve"> עבור כל נתון בנפרד, </w:t>
+      </w:r>
+      <w:r>
+        <w:rPr>
+          <w:rFonts w:hint="cs"/>
+          <w:rtl/>
+        </w:rPr>
+        <w:t xml:space="preserve">החלפנו במחלקת-אב אבסטרקטית בשם </w:t>
+      </w:r>
+      <w:proofErr w:type="spellStart"/>
+      <w:r>
+        <w:t>CityData</w:t>
+      </w:r>
+      <w:proofErr w:type="spellEnd"/>
+      <w:r>
+        <w:rPr>
+          <w:rFonts w:hint="cs"/>
+          <w:rtl/>
+        </w:rPr>
+        <w:t>. בנוסף, את כל הבאת המידע עבור העיר שנבחרה חילקנו למחלקות נפרדות שיורשות מ-</w:t>
+      </w:r>
+      <w:proofErr w:type="spellStart"/>
+      <w:r>
+        <w:t>CityData</w:t>
+      </w:r>
+      <w:proofErr w:type="spellEnd"/>
+      <w:r>
+        <w:rPr>
+          <w:rFonts w:hint="cs"/>
+          <w:rtl/>
+        </w:rPr>
+        <w:t xml:space="preserve">. כעת, באמצעות </w:t>
+      </w:r>
+      <w:r>
+        <w:t>container</w:t>
+      </w:r>
+      <w:r>
+        <w:rPr>
+          <w:rFonts w:hint="cs"/>
+          <w:rtl/>
+        </w:rPr>
+        <w:t xml:space="preserve"> החזקנו מערך שמכיל את האובייקטים של כל המחלקות היורשות הללו, שמשתמשות ב-</w:t>
+      </w:r>
+      <w:r>
+        <w:t>override</w:t>
+      </w:r>
+      <w:r>
+        <w:rPr>
+          <w:rFonts w:hint="cs"/>
+          <w:rtl/>
+        </w:rPr>
+        <w:t xml:space="preserve"> כדי להוסיף בכל פעם למתודת ה-</w:t>
+      </w:r>
+      <w:r>
+        <w:t>Fetch</w:t>
+      </w:r>
+      <w:r>
+        <w:rPr>
+          <w:rFonts w:hint="cs"/>
+          <w:rtl/>
+        </w:rPr>
+        <w:t xml:space="preserve"> את השינויים </w:t>
+      </w:r>
+      <w:proofErr w:type="spellStart"/>
+      <w:r>
+        <w:rPr>
+          <w:rFonts w:hint="cs"/>
+          <w:rtl/>
+        </w:rPr>
+        <w:t>שרלוונטים</w:t>
+      </w:r>
+      <w:proofErr w:type="spellEnd"/>
+      <w:r>
+        <w:rPr>
+          <w:rFonts w:hint="cs"/>
+          <w:rtl/>
+        </w:rPr>
+        <w:t xml:space="preserve"> לאותה שורת מידע שמגיעה מהשרת. בכך למעשה יצרנו מצב שיש מתודה גנרית שאחראית להביא שורת מידע על העיר, ומשתמשת בכל פעם במחלקה הנורשת המתאימה כדי להביא את </w:t>
+      </w:r>
+      <w:r>
+        <w:rPr>
+          <w:rFonts w:hint="cs"/>
+          <w:rtl/>
+        </w:rPr>
+        <w:t xml:space="preserve">הערך הרצוי של </w:t>
+      </w:r>
+      <w:r>
+        <w:rPr>
+          <w:rFonts w:hint="cs"/>
+          <w:rtl/>
+        </w:rPr>
+        <w:t>שורת המידע הרלוונטית.</w:t>
+      </w:r>
+    </w:p>
+    <w:p>
+      <w:pPr>
+        <w:spacing w:after="0" w:line="240" w:lineRule="auto"/>
         <w:ind w:right="720"/>
         <w:rPr>
-          <w:rtl/>
-        </w:rPr>
-      </w:pPr>
-    </w:p>
-    <w:p>
-      <w:pPr>
-        <w:spacing w:after="0" w:line="240" w:lineRule="auto"/>
-        <w:ind w:right="720"/>
+          <w:rFonts w:hint="cs"/>
+        </w:rPr>
       </w:pPr>
     </w:p>
     <w:p>
@@ -2411,7 +2993,7 @@
     </w:p>
     <w:p>
       <w:pPr>
-        <w:pStyle w:val="ListParagraph"/>
+        <w:pStyle w:val="af"/>
         <w:numPr>
           <w:ilvl w:val="0"/>
           <w:numId w:val="1"/>
@@ -2420,7 +3002,6 @@
         <w:rPr>
           <w:b/>
           <w:bCs/>
-          <w:rtl/>
         </w:rPr>
       </w:pPr>
       <w:r>
@@ -2471,43 +3052,44 @@
     </w:p>
     <w:p>
       <w:pPr>
-        <w:pStyle w:val="ListParagraph"/>
+        <w:pStyle w:val="af"/>
         <w:bidi w:val="0"/>
         <w:spacing w:after="0" w:line="240" w:lineRule="auto"/>
+        <w:ind w:left="360"/>
+      </w:pPr>
+      <w:bookmarkStart w:id="0" w:name="_GoBack"/>
+      <w:r>
+        <w:t xml:space="preserve">Abstract Class = </w:t>
+      </w:r>
+      <w:proofErr w:type="spellStart"/>
+      <w:r>
+        <w:t>CityData</w:t>
+      </w:r>
+      <w:proofErr w:type="spellEnd"/>
+    </w:p>
+    <w:p>
+      <w:pPr>
+        <w:pStyle w:val="af"/>
+        <w:bidi w:val="0"/>
+        <w:spacing w:after="0" w:line="240" w:lineRule="auto"/>
+        <w:ind w:left="360"/>
+      </w:pPr>
+      <w:r>
+        <w:t>Concrete Classes = Temperature, Humidity, Sunrise, Sunset</w:t>
+      </w:r>
+    </w:p>
+    <w:bookmarkEnd w:id="0"/>
+    <w:p>
+      <w:pPr>
+        <w:spacing w:after="0" w:line="240" w:lineRule="auto"/>
         <w:ind w:right="720"/>
       </w:pPr>
-      <w:r>
-        <w:t xml:space="preserve">Singleton = </w:t>
-      </w:r>
-      <w:proofErr w:type="spellStart"/>
-      <w:r>
-        <w:t>CityAdvisorFeature</w:t>
-      </w:r>
-      <w:proofErr w:type="spellEnd"/>
-    </w:p>
-    <w:p>
-      <w:pPr>
-        <w:pStyle w:val="ListParagraph"/>
-        <w:bidi w:val="0"/>
+    </w:p>
+    <w:p>
+      <w:pPr>
         <w:spacing w:after="0" w:line="240" w:lineRule="auto"/>
         <w:ind w:right="720"/>
       </w:pPr>
-      <w:r>
-        <w:t xml:space="preserve">Singleton Nested Class = </w:t>
-      </w:r>
-      <w:proofErr w:type="spellStart"/>
-      <w:r>
-        <w:t>CityAdvisorNested</w:t>
-      </w:r>
-      <w:proofErr w:type="spellEnd"/>
-    </w:p>
-    <w:p>
-      <w:pPr>
-        <w:pStyle w:val="Heading3"/>
-        <w:rPr>
-          <w:rtl/>
-        </w:rPr>
-      </w:pPr>
     </w:p>
     <w:p>
       <w:pPr>
@@ -2727,19 +3309,7 @@
     </w:p>
     <w:p>
       <w:pPr>
-        <w:spacing w:after="0" w:line="240" w:lineRule="auto"/>
-        <w:ind w:right="720"/>
-      </w:pPr>
-    </w:p>
-    <w:p>
-      <w:pPr>
-        <w:spacing w:after="0" w:line="240" w:lineRule="auto"/>
-        <w:ind w:right="720"/>
-      </w:pPr>
-    </w:p>
-    <w:p>
-      <w:pPr>
-        <w:pStyle w:val="Heading3"/>
+        <w:pStyle w:val="3"/>
         <w:spacing w:line="360" w:lineRule="auto"/>
       </w:pPr>
       <w:r>
@@ -2929,7 +3499,7 @@
 </file>
 
 <file path=word/endnotes.xml><?xml version="1.0" encoding="utf-8"?>
-<w:endnotes xmlns:wpc="http://schemas.microsoft.com/office/word/2010/wordprocessingCanvas" xmlns:cx="http://schemas.microsoft.com/office/drawing/2014/chartex" xmlns:cx1="http://schemas.microsoft.com/office/drawing/2015/9/8/chartex" xmlns:cx2="http://schemas.microsoft.com/office/drawing/2015/10/21/chartex" xmlns:cx3="http://schemas.microsoft.com/office/drawing/2016/5/9/chartex" xmlns:cx4="http://schemas.microsoft.com/office/drawing/2016/5/10/chartex" xmlns:cx5="http://schemas.microsoft.com/office/drawing/2016/5/11/chartex" xmlns:cx6="http://schemas.microsoft.com/office/drawing/2016/5/12/chartex" xmlns:cx7="http://schemas.microsoft.com/office/drawing/2016/5/13/chartex" xmlns:cx8="http://schemas.microsoft.com/office/drawing/2016/5/14/chartex" xmlns:mc="http://schemas.openxmlformats.org/markup-compatibility/2006" xmlns:aink="http://schemas.microsoft.com/office/drawing/2016/ink" xmlns:am3d="http://schemas.microsoft.com/office/drawing/2017/model3d" xmlns:o="urn:schemas-microsoft-com:office:office" xmlns:r="http://schemas.openxmlformats.org/officeDocument/2006/relationships" xmlns:m="http://schemas.openxmlformats.org/officeDocument/2006/math" xmlns:v="urn:schemas-microsoft-com:vml" xmlns:wp14="http://schemas.microsoft.com/office/word/2010/wordprocessingDrawing" xmlns:wp="http://schemas.openxmlformats.org/drawingml/2006/wordprocessingDrawing" xmlns:w10="urn:schemas-microsoft-com:office:word" xmlns:w="http://schemas.openxmlformats.org/wordprocessingml/2006/main" xmlns:w14="http://schemas.microsoft.com/office/word/2010/wordml" xmlns:w15="http://schemas.microsoft.com/office/word/2012/wordml" xmlns:w16cid="http://schemas.microsoft.com/office/word/2016/wordml/cid" xmlns:w16se="http://schemas.microsoft.com/office/word/2015/wordml/symex" xmlns:wpg="http://schemas.microsoft.com/office/word/2010/wordprocessingGroup" xmlns:wpi="http://schemas.microsoft.com/office/word/2010/wordprocessingInk" xmlns:wne="http://schemas.microsoft.com/office/word/2006/wordml" xmlns:wps="http://schemas.microsoft.com/office/word/2010/wordprocessingShape" mc:Ignorable="w14 w15 w16se w16cid wp14">
+<w:endnotes xmlns:wpc="http://schemas.microsoft.com/office/word/2010/wordprocessingCanvas" xmlns:mc="http://schemas.openxmlformats.org/markup-compatibility/2006" xmlns:o="urn:schemas-microsoft-com:office:office" xmlns:r="http://schemas.openxmlformats.org/officeDocument/2006/relationships" xmlns:m="http://schemas.openxmlformats.org/officeDocument/2006/math" xmlns:v="urn:schemas-microsoft-com:vml" xmlns:wp14="http://schemas.microsoft.com/office/word/2010/wordprocessingDrawing" xmlns:wp="http://schemas.openxmlformats.org/drawingml/2006/wordprocessingDrawing" xmlns:w10="urn:schemas-microsoft-com:office:word" xmlns:w="http://schemas.openxmlformats.org/wordprocessingml/2006/main" xmlns:w14="http://schemas.microsoft.com/office/word/2010/wordml" xmlns:w15="http://schemas.microsoft.com/office/word/2012/wordml" xmlns:wpg="http://schemas.microsoft.com/office/word/2010/wordprocessingGroup" xmlns:wpi="http://schemas.microsoft.com/office/word/2010/wordprocessingInk" xmlns:wne="http://schemas.microsoft.com/office/word/2006/wordml" xmlns:wps="http://schemas.microsoft.com/office/word/2010/wordprocessingShape" mc:Ignorable="w14 w15 wp14">
   <w:endnote w:type="separator" w:id="-1">
     <w:p>
       <w:pPr>
@@ -2954,7 +3524,7 @@
 </file>
 
 <file path=word/footer1.xml><?xml version="1.0" encoding="utf-8"?>
-<w:ftr xmlns:wpc="http://schemas.microsoft.com/office/word/2010/wordprocessingCanvas" xmlns:cx="http://schemas.microsoft.com/office/drawing/2014/chartex" xmlns:cx1="http://schemas.microsoft.com/office/drawing/2015/9/8/chartex" xmlns:cx2="http://schemas.microsoft.com/office/drawing/2015/10/21/chartex" xmlns:cx3="http://schemas.microsoft.com/office/drawing/2016/5/9/chartex" xmlns:cx4="http://schemas.microsoft.com/office/drawing/2016/5/10/chartex" xmlns:cx5="http://schemas.microsoft.com/office/drawing/2016/5/11/chartex" xmlns:cx6="http://schemas.microsoft.com/office/drawing/2016/5/12/chartex" xmlns:cx7="http://schemas.microsoft.com/office/drawing/2016/5/13/chartex" xmlns:cx8="http://schemas.microsoft.com/office/drawing/2016/5/14/chartex" xmlns:mc="http://schemas.openxmlformats.org/markup-compatibility/2006" xmlns:aink="http://schemas.microsoft.com/office/drawing/2016/ink" xmlns:am3d="http://schemas.microsoft.com/office/drawing/2017/model3d" xmlns:o="urn:schemas-microsoft-com:office:office" xmlns:r="http://schemas.openxmlformats.org/officeDocument/2006/relationships" xmlns:m="http://schemas.openxmlformats.org/officeDocument/2006/math" xmlns:v="urn:schemas-microsoft-com:vml" xmlns:wp14="http://schemas.microsoft.com/office/word/2010/wordprocessingDrawing" xmlns:wp="http://schemas.openxmlformats.org/drawingml/2006/wordprocessingDrawing" xmlns:w10="urn:schemas-microsoft-com:office:word" xmlns:w="http://schemas.openxmlformats.org/wordprocessingml/2006/main" xmlns:w14="http://schemas.microsoft.com/office/word/2010/wordml" xmlns:w15="http://schemas.microsoft.com/office/word/2012/wordml" xmlns:w16cid="http://schemas.microsoft.com/office/word/2016/wordml/cid" xmlns:w16se="http://schemas.microsoft.com/office/word/2015/wordml/symex" xmlns:wpg="http://schemas.microsoft.com/office/word/2010/wordprocessingGroup" xmlns:wpi="http://schemas.microsoft.com/office/word/2010/wordprocessingInk" xmlns:wne="http://schemas.microsoft.com/office/word/2006/wordml" xmlns:wps="http://schemas.microsoft.com/office/word/2010/wordprocessingShape" mc:Ignorable="w14 w15 w16se w16cid wp14">
+<w:ftr xmlns:wpc="http://schemas.microsoft.com/office/word/2010/wordprocessingCanvas" xmlns:mc="http://schemas.openxmlformats.org/markup-compatibility/2006" xmlns:o="urn:schemas-microsoft-com:office:office" xmlns:r="http://schemas.openxmlformats.org/officeDocument/2006/relationships" xmlns:m="http://schemas.openxmlformats.org/officeDocument/2006/math" xmlns:v="urn:schemas-microsoft-com:vml" xmlns:wp14="http://schemas.microsoft.com/office/word/2010/wordprocessingDrawing" xmlns:wp="http://schemas.openxmlformats.org/drawingml/2006/wordprocessingDrawing" xmlns:w10="urn:schemas-microsoft-com:office:word" xmlns:w="http://schemas.openxmlformats.org/wordprocessingml/2006/main" xmlns:w14="http://schemas.microsoft.com/office/word/2010/wordml" xmlns:w15="http://schemas.microsoft.com/office/word/2012/wordml" xmlns:wpg="http://schemas.microsoft.com/office/word/2010/wordprocessingGroup" xmlns:wpi="http://schemas.microsoft.com/office/word/2010/wordprocessingInk" xmlns:wne="http://schemas.microsoft.com/office/word/2006/wordml" xmlns:wps="http://schemas.microsoft.com/office/word/2010/wordprocessingShape" mc:Ignorable="w14 w15 wp14">
   <w:sdt>
     <w:sdtPr>
       <w:rPr>
@@ -2970,7 +3540,7 @@
     <w:sdtContent>
       <w:p>
         <w:pPr>
-          <w:pStyle w:val="Footer"/>
+          <w:pStyle w:val="a5"/>
         </w:pPr>
         <w:r>
           <w:rPr>
@@ -3068,7 +3638,7 @@
                                     <w:rtl/>
                                     <w:lang w:val="he-IL"/>
                                   </w:rPr>
-                                  <w:t>2</w:t>
+                                  <w:t>6</w:t>
                                 </w:r>
                                 <w:r>
                                   <w:rPr>
@@ -3193,7 +3763,7 @@
                     <v:stroke joinstyle="miter"/>
                     <v:path gradientshapeok="t" o:connecttype="rect"/>
                   </v:shapetype>
-                  <v:shape id="Text Box 3" o:spid="_x0000_s1027" type="#_x0000_t202" style="position:absolute;left:782;top:14990;width:659;height:288;visibility:visible;mso-wrap-style:square;v-text-anchor:top" o:gfxdata="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" filled="f" stroked="f">
+                  <v:shape id="Text Box 3" o:spid="_x0000_s1027" type="#_x0000_t202" style="position:absolute;left:782;top:14990;width:659;height:288;visibility:visible;mso-wrap-style:square;v-text-anchor:top" o:gfxdata="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" filled="f" stroked="f">
                     <v:textbox inset="0,0,0,0">
                       <w:txbxContent>
                         <w:p>
@@ -3217,7 +3787,7 @@
                               <w:rtl/>
                               <w:lang w:val="he-IL"/>
                             </w:rPr>
-                            <w:t>2</w:t>
+                            <w:t>6</w:t>
                           </w:r>
                           <w:r>
                             <w:rPr>
@@ -3232,7 +3802,7 @@
                       </w:txbxContent>
                     </v:textbox>
                   </v:shape>
-                  <v:group id="Group 4" o:spid="_x0000_s1028" style="position:absolute;left:-8;top:14978;width:12255;height:230" coordorigin="-8,14978" coordsize="12255,230" o:gfxdata="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">
+                  <v:group id="Group 4" o:spid="_x0000_s1028" style="position:absolute;left:-8;top:14978;width:12255;height:230" coordorigin="-8,14978" coordsize="12255,230" o:gfxdata="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">
                     <v:shapetype id="_x0000_t34" coordsize="21600,21600" o:spt="34" o:oned="t" adj="10800" path="m,l@0,0@0,21600,21600,21600e" filled="f">
                       <v:stroke joinstyle="miter"/>
                       <v:formulas>
@@ -3244,8 +3814,8 @@
                       </v:handles>
                       <o:lock v:ext="edit" shapetype="t"/>
                     </v:shapetype>
-                    <v:shape id="AutoShape 5" o:spid="_x0000_s1029" type="#_x0000_t34" style="position:absolute;left:-8;top:14978;width:1260;height:230;flip:y;visibility:visible;mso-wrap-style:square" o:connectortype="elbow" o:gfxdata="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" strokecolor="#a5a5a5 [2092]"/>
-                    <v:shape id="AutoShape 6" o:spid="_x0000_s1030" type="#_x0000_t34" style="position:absolute;left:1252;top:14978;width:10995;height:230;rotation:180;visibility:visible;mso-wrap-style:square" o:connectortype="elbow" o:gfxdata="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" adj="20904" strokecolor="#a5a5a5 [2092]"/>
+                    <v:shape id="AutoShape 5" o:spid="_x0000_s1029" type="#_x0000_t34" style="position:absolute;left:-8;top:14978;width:1260;height:230;flip:y;visibility:visible;mso-wrap-style:square" o:connectortype="elbow" o:gfxdata="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" strokecolor="#a5a5a5 [2092]"/>
+                    <v:shape id="AutoShape 6" o:spid="_x0000_s1030" type="#_x0000_t34" style="position:absolute;left:1252;top:14978;width:10995;height:230;rotation:180;visibility:visible;mso-wrap-style:square" o:connectortype="elbow" o:gfxdata="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" adj="20904" strokecolor="#a5a5a5 [2092]"/>
                   </v:group>
                   <w10:wrap anchorx="page" anchory="margin"/>
                 </v:group>
@@ -3260,7 +3830,7 @@
 </file>
 
 <file path=word/footnotes.xml><?xml version="1.0" encoding="utf-8"?>
-<w:footnotes xmlns:wpc="http://schemas.microsoft.com/office/word/2010/wordprocessingCanvas" xmlns:cx="http://schemas.microsoft.com/office/drawing/2014/chartex" xmlns:cx1="http://schemas.microsoft.com/office/drawing/2015/9/8/chartex" xmlns:cx2="http://schemas.microsoft.com/office/drawing/2015/10/21/chartex" xmlns:cx3="http://schemas.microsoft.com/office/drawing/2016/5/9/chartex" xmlns:cx4="http://schemas.microsoft.com/office/drawing/2016/5/10/chartex" xmlns:cx5="http://schemas.microsoft.com/office/drawing/2016/5/11/chartex" xmlns:cx6="http://schemas.microsoft.com/office/drawing/2016/5/12/chartex" xmlns:cx7="http://schemas.microsoft.com/office/drawing/2016/5/13/chartex" xmlns:cx8="http://schemas.microsoft.com/office/drawing/2016/5/14/chartex" xmlns:mc="http://schemas.openxmlformats.org/markup-compatibility/2006" xmlns:aink="http://schemas.microsoft.com/office/drawing/2016/ink" xmlns:am3d="http://schemas.microsoft.com/office/drawing/2017/model3d" xmlns:o="urn:schemas-microsoft-com:office:office" xmlns:r="http://schemas.openxmlformats.org/officeDocument/2006/relationships" xmlns:m="http://schemas.openxmlformats.org/officeDocument/2006/math" xmlns:v="urn:schemas-microsoft-com:vml" xmlns:wp14="http://schemas.microsoft.com/office/word/2010/wordprocessingDrawing" xmlns:wp="http://schemas.openxmlformats.org/drawingml/2006/wordprocessingDrawing" xmlns:w10="urn:schemas-microsoft-com:office:word" xmlns:w="http://schemas.openxmlformats.org/wordprocessingml/2006/main" xmlns:w14="http://schemas.microsoft.com/office/word/2010/wordml" xmlns:w15="http://schemas.microsoft.com/office/word/2012/wordml" xmlns:w16cid="http://schemas.microsoft.com/office/word/2016/wordml/cid" xmlns:w16se="http://schemas.microsoft.com/office/word/2015/wordml/symex" xmlns:wpg="http://schemas.microsoft.com/office/word/2010/wordprocessingGroup" xmlns:wpi="http://schemas.microsoft.com/office/word/2010/wordprocessingInk" xmlns:wne="http://schemas.microsoft.com/office/word/2006/wordml" xmlns:wps="http://schemas.microsoft.com/office/word/2010/wordprocessingShape" mc:Ignorable="w14 w15 w16se w16cid wp14">
+<w:footnotes xmlns:wpc="http://schemas.microsoft.com/office/word/2010/wordprocessingCanvas" xmlns:mc="http://schemas.openxmlformats.org/markup-compatibility/2006" xmlns:o="urn:schemas-microsoft-com:office:office" xmlns:r="http://schemas.openxmlformats.org/officeDocument/2006/relationships" xmlns:m="http://schemas.openxmlformats.org/officeDocument/2006/math" xmlns:v="urn:schemas-microsoft-com:vml" xmlns:wp14="http://schemas.microsoft.com/office/word/2010/wordprocessingDrawing" xmlns:wp="http://schemas.openxmlformats.org/drawingml/2006/wordprocessingDrawing" xmlns:w10="urn:schemas-microsoft-com:office:word" xmlns:w="http://schemas.openxmlformats.org/wordprocessingml/2006/main" xmlns:w14="http://schemas.microsoft.com/office/word/2010/wordml" xmlns:w15="http://schemas.microsoft.com/office/word/2012/wordml" xmlns:wpg="http://schemas.microsoft.com/office/word/2010/wordprocessingGroup" xmlns:wpi="http://schemas.microsoft.com/office/word/2010/wordprocessingInk" xmlns:wne="http://schemas.microsoft.com/office/word/2006/wordml" xmlns:wps="http://schemas.microsoft.com/office/word/2010/wordprocessingShape" mc:Ignorable="w14 w15 wp14">
   <w:footnote w:type="separator" w:id="-1">
     <w:p>
       <w:pPr>
@@ -3285,10 +3855,10 @@
 </file>
 
 <file path=word/header1.xml><?xml version="1.0" encoding="utf-8"?>
-<w:hdr xmlns:wpc="http://schemas.microsoft.com/office/word/2010/wordprocessingCanvas" xmlns:cx="http://schemas.microsoft.com/office/drawing/2014/chartex" xmlns:cx1="http://schemas.microsoft.com/office/drawing/2015/9/8/chartex" xmlns:cx2="http://schemas.microsoft.com/office/drawing/2015/10/21/chartex" xmlns:cx3="http://schemas.microsoft.com/office/drawing/2016/5/9/chartex" xmlns:cx4="http://schemas.microsoft.com/office/drawing/2016/5/10/chartex" xmlns:cx5="http://schemas.microsoft.com/office/drawing/2016/5/11/chartex" xmlns:cx6="http://schemas.microsoft.com/office/drawing/2016/5/12/chartex" xmlns:cx7="http://schemas.microsoft.com/office/drawing/2016/5/13/chartex" xmlns:cx8="http://schemas.microsoft.com/office/drawing/2016/5/14/chartex" xmlns:mc="http://schemas.openxmlformats.org/markup-compatibility/2006" xmlns:aink="http://schemas.microsoft.com/office/drawing/2016/ink" xmlns:am3d="http://schemas.microsoft.com/office/drawing/2017/model3d" xmlns:o="urn:schemas-microsoft-com:office:office" xmlns:r="http://schemas.openxmlformats.org/officeDocument/2006/relationships" xmlns:m="http://schemas.openxmlformats.org/officeDocument/2006/math" xmlns:v="urn:schemas-microsoft-com:vml" xmlns:wp14="http://schemas.microsoft.com/office/word/2010/wordprocessingDrawing" xmlns:wp="http://schemas.openxmlformats.org/drawingml/2006/wordprocessingDrawing" xmlns:w10="urn:schemas-microsoft-com:office:word" xmlns:w="http://schemas.openxmlformats.org/wordprocessingml/2006/main" xmlns:w14="http://schemas.microsoft.com/office/word/2010/wordml" xmlns:w15="http://schemas.microsoft.com/office/word/2012/wordml" xmlns:w16cid="http://schemas.microsoft.com/office/word/2016/wordml/cid" xmlns:w16se="http://schemas.microsoft.com/office/word/2015/wordml/symex" xmlns:wpg="http://schemas.microsoft.com/office/word/2010/wordprocessingGroup" xmlns:wpi="http://schemas.microsoft.com/office/word/2010/wordprocessingInk" xmlns:wne="http://schemas.microsoft.com/office/word/2006/wordml" xmlns:wps="http://schemas.microsoft.com/office/word/2010/wordprocessingShape" mc:Ignorable="w14 w15 w16se w16cid wp14">
+<w:hdr xmlns:wpc="http://schemas.microsoft.com/office/word/2010/wordprocessingCanvas" xmlns:mc="http://schemas.openxmlformats.org/markup-compatibility/2006" xmlns:o="urn:schemas-microsoft-com:office:office" xmlns:r="http://schemas.openxmlformats.org/officeDocument/2006/relationships" xmlns:m="http://schemas.openxmlformats.org/officeDocument/2006/math" xmlns:v="urn:schemas-microsoft-com:vml" xmlns:wp14="http://schemas.microsoft.com/office/word/2010/wordprocessingDrawing" xmlns:wp="http://schemas.openxmlformats.org/drawingml/2006/wordprocessingDrawing" xmlns:w10="urn:schemas-microsoft-com:office:word" xmlns:w="http://schemas.openxmlformats.org/wordprocessingml/2006/main" xmlns:w14="http://schemas.microsoft.com/office/word/2010/wordml" xmlns:w15="http://schemas.microsoft.com/office/word/2012/wordml" xmlns:wpg="http://schemas.microsoft.com/office/word/2010/wordprocessingGroup" xmlns:wpi="http://schemas.microsoft.com/office/word/2010/wordprocessingInk" xmlns:wne="http://schemas.microsoft.com/office/word/2006/wordml" xmlns:wps="http://schemas.microsoft.com/office/word/2010/wordprocessingShape" mc:Ignorable="w14 w15 wp14">
   <w:p>
     <w:pPr>
-      <w:pStyle w:val="Header"/>
+      <w:pStyle w:val="a3"/>
       <w:tabs>
         <w:tab w:val="clear" w:pos="4153"/>
         <w:tab w:val="clear" w:pos="8306"/>
@@ -3457,7 +4027,7 @@
   </w:p>
   <w:p>
     <w:pPr>
-      <w:pStyle w:val="Header"/>
+      <w:pStyle w:val="a3"/>
       <w:tabs>
         <w:tab w:val="clear" w:pos="4153"/>
         <w:tab w:val="clear" w:pos="8306"/>
@@ -3474,7 +4044,7 @@
   </w:p>
   <w:p>
     <w:pPr>
-      <w:pStyle w:val="Header"/>
+      <w:pStyle w:val="a3"/>
       <w:tabs>
         <w:tab w:val="clear" w:pos="4153"/>
         <w:tab w:val="clear" w:pos="8306"/>
@@ -3558,8 +4128,8 @@
 </file>
 
 <file path=word/numbering.xml><?xml version="1.0" encoding="utf-8"?>
-<w:numbering xmlns:wpc="http://schemas.microsoft.com/office/word/2010/wordprocessingCanvas" xmlns:cx="http://schemas.microsoft.com/office/drawing/2014/chartex" xmlns:cx1="http://schemas.microsoft.com/office/drawing/2015/9/8/chartex" xmlns:cx2="http://schemas.microsoft.com/office/drawing/2015/10/21/chartex" xmlns:cx3="http://schemas.microsoft.com/office/drawing/2016/5/9/chartex" xmlns:cx4="http://schemas.microsoft.com/office/drawing/2016/5/10/chartex" xmlns:cx5="http://schemas.microsoft.com/office/drawing/2016/5/11/chartex" xmlns:cx6="http://schemas.microsoft.com/office/drawing/2016/5/12/chartex" xmlns:cx7="http://schemas.microsoft.com/office/drawing/2016/5/13/chartex" xmlns:cx8="http://schemas.microsoft.com/office/drawing/2016/5/14/chartex" xmlns:mc="http://schemas.openxmlformats.org/markup-compatibility/2006" xmlns:aink="http://schemas.microsoft.com/office/drawing/2016/ink" xmlns:am3d="http://schemas.microsoft.com/office/drawing/2017/model3d" xmlns:o="urn:schemas-microsoft-com:office:office" xmlns:r="http://schemas.openxmlformats.org/officeDocument/2006/relationships" xmlns:m="http://schemas.openxmlformats.org/officeDocument/2006/math" xmlns:v="urn:schemas-microsoft-com:vml" xmlns:wp14="http://schemas.microsoft.com/office/word/2010/wordprocessingDrawing" xmlns:wp="http://schemas.openxmlformats.org/drawingml/2006/wordprocessingDrawing" xmlns:w10="urn:schemas-microsoft-com:office:word" xmlns:w="http://schemas.openxmlformats.org/wordprocessingml/2006/main" xmlns:w14="http://schemas.microsoft.com/office/word/2010/wordml" xmlns:w15="http://schemas.microsoft.com/office/word/2012/wordml" xmlns:w16cid="http://schemas.microsoft.com/office/word/2016/wordml/cid" xmlns:w16se="http://schemas.microsoft.com/office/word/2015/wordml/symex" xmlns:wpg="http://schemas.microsoft.com/office/word/2010/wordprocessingGroup" xmlns:wpi="http://schemas.microsoft.com/office/word/2010/wordprocessingInk" xmlns:wne="http://schemas.microsoft.com/office/word/2006/wordml" xmlns:wps="http://schemas.microsoft.com/office/word/2010/wordprocessingShape" mc:Ignorable="w14 w15 w16se w16cid wp14">
-  <w:abstractNum w:abstractNumId="0" w15:restartNumberingAfterBreak="0">
+<w:numbering xmlns:wpc="http://schemas.microsoft.com/office/word/2010/wordprocessingCanvas" xmlns:mc="http://schemas.openxmlformats.org/markup-compatibility/2006" xmlns:o="urn:schemas-microsoft-com:office:office" xmlns:r="http://schemas.openxmlformats.org/officeDocument/2006/relationships" xmlns:m="http://schemas.openxmlformats.org/officeDocument/2006/math" xmlns:v="urn:schemas-microsoft-com:vml" xmlns:wp14="http://schemas.microsoft.com/office/word/2010/wordprocessingDrawing" xmlns:wp="http://schemas.openxmlformats.org/drawingml/2006/wordprocessingDrawing" xmlns:w10="urn:schemas-microsoft-com:office:word" xmlns:w="http://schemas.openxmlformats.org/wordprocessingml/2006/main" xmlns:w14="http://schemas.microsoft.com/office/word/2010/wordml" xmlns:w15="http://schemas.microsoft.com/office/word/2012/wordml" xmlns:wpg="http://schemas.microsoft.com/office/word/2010/wordprocessingGroup" xmlns:wpi="http://schemas.microsoft.com/office/word/2010/wordprocessingInk" xmlns:wne="http://schemas.microsoft.com/office/word/2006/wordml" xmlns:wps="http://schemas.microsoft.com/office/word/2010/wordprocessingShape" mc:Ignorable="w14 w15 wp14">
+  <w:abstractNum w:abstractNumId="0">
     <w:nsid w:val="071E4B1C"/>
     <w:multiLevelType w:val="hybridMultilevel"/>
     <w:tmpl w:val="B69AE0AC"/>
@@ -3648,7 +4218,7 @@
       </w:pPr>
     </w:lvl>
   </w:abstractNum>
-  <w:abstractNum w:abstractNumId="1" w15:restartNumberingAfterBreak="0">
+  <w:abstractNum w:abstractNumId="1">
     <w:nsid w:val="0A976694"/>
     <w:multiLevelType w:val="hybridMultilevel"/>
     <w:tmpl w:val="F9CA7700"/>
@@ -3737,7 +4307,7 @@
       </w:pPr>
     </w:lvl>
   </w:abstractNum>
-  <w:abstractNum w:abstractNumId="2" w15:restartNumberingAfterBreak="0">
+  <w:abstractNum w:abstractNumId="2">
     <w:nsid w:val="0E770B30"/>
     <w:multiLevelType w:val="hybridMultilevel"/>
     <w:tmpl w:val="315CF52C"/>
@@ -3826,7 +4396,7 @@
       </w:pPr>
     </w:lvl>
   </w:abstractNum>
-  <w:abstractNum w:abstractNumId="3" w15:restartNumberingAfterBreak="0">
+  <w:abstractNum w:abstractNumId="3">
     <w:nsid w:val="1A0734F2"/>
     <w:multiLevelType w:val="hybridMultilevel"/>
     <w:tmpl w:val="E29AD7C0"/>
@@ -3915,7 +4485,7 @@
       </w:pPr>
     </w:lvl>
   </w:abstractNum>
-  <w:abstractNum w:abstractNumId="4" w15:restartNumberingAfterBreak="0">
+  <w:abstractNum w:abstractNumId="4">
     <w:nsid w:val="211C5CC6"/>
     <w:multiLevelType w:val="hybridMultilevel"/>
     <w:tmpl w:val="EB2EF1CE"/>
@@ -4001,7 +4571,7 @@
       </w:pPr>
     </w:lvl>
   </w:abstractNum>
-  <w:abstractNum w:abstractNumId="5" w15:restartNumberingAfterBreak="0">
+  <w:abstractNum w:abstractNumId="5">
     <w:nsid w:val="32F50D29"/>
     <w:multiLevelType w:val="hybridMultilevel"/>
     <w:tmpl w:val="E2E643D0"/>
@@ -4090,7 +4660,7 @@
       </w:pPr>
     </w:lvl>
   </w:abstractNum>
-  <w:abstractNum w:abstractNumId="6" w15:restartNumberingAfterBreak="0">
+  <w:abstractNum w:abstractNumId="6">
     <w:nsid w:val="486C22FC"/>
     <w:multiLevelType w:val="hybridMultilevel"/>
     <w:tmpl w:val="877E5C9C"/>
@@ -4176,7 +4746,7 @@
       </w:pPr>
     </w:lvl>
   </w:abstractNum>
-  <w:abstractNum w:abstractNumId="7" w15:restartNumberingAfterBreak="0">
+  <w:abstractNum w:abstractNumId="7">
     <w:nsid w:val="4E2526AC"/>
     <w:multiLevelType w:val="hybridMultilevel"/>
     <w:tmpl w:val="7D22186E"/>
@@ -4289,7 +4859,7 @@
       </w:rPr>
     </w:lvl>
   </w:abstractNum>
-  <w:abstractNum w:abstractNumId="8" w15:restartNumberingAfterBreak="0">
+  <w:abstractNum w:abstractNumId="8">
     <w:nsid w:val="5B6B7040"/>
     <w:multiLevelType w:val="hybridMultilevel"/>
     <w:tmpl w:val="DDD26AE6"/>
@@ -4378,7 +4948,7 @@
       </w:pPr>
     </w:lvl>
   </w:abstractNum>
-  <w:abstractNum w:abstractNumId="9" w15:restartNumberingAfterBreak="0">
+  <w:abstractNum w:abstractNumId="9">
     <w:nsid w:val="5C882A1D"/>
     <w:multiLevelType w:val="hybridMultilevel"/>
     <w:tmpl w:val="D140429E"/>
@@ -4518,7 +5088,7 @@
       </w:rPr>
     </w:lvl>
   </w:abstractNum>
-  <w:abstractNum w:abstractNumId="10" w15:restartNumberingAfterBreak="0">
+  <w:abstractNum w:abstractNumId="10">
     <w:nsid w:val="6F530EA1"/>
     <w:multiLevelType w:val="hybridMultilevel"/>
     <w:tmpl w:val="6D048B0A"/>
@@ -4607,7 +5177,7 @@
       </w:pPr>
     </w:lvl>
   </w:abstractNum>
-  <w:abstractNum w:abstractNumId="11" w15:restartNumberingAfterBreak="0">
+  <w:abstractNum w:abstractNumId="11">
     <w:nsid w:val="748603B9"/>
     <w:multiLevelType w:val="hybridMultilevel"/>
     <w:tmpl w:val="EB326B8C"/>
@@ -4696,7 +5266,7 @@
       </w:pPr>
     </w:lvl>
   </w:abstractNum>
-  <w:abstractNum w:abstractNumId="12" w15:restartNumberingAfterBreak="0">
+  <w:abstractNum w:abstractNumId="12">
     <w:nsid w:val="7A4E5A71"/>
     <w:multiLevelType w:val="hybridMultilevel"/>
     <w:tmpl w:val="06541A98"/>
@@ -4829,7 +5399,7 @@
 </file>
 
 <file path=word/styles.xml><?xml version="1.0" encoding="utf-8"?>
-<w:styles xmlns:mc="http://schemas.openxmlformats.org/markup-compatibility/2006" xmlns:r="http://schemas.openxmlformats.org/officeDocument/2006/relationships" xmlns:w="http://schemas.openxmlformats.org/wordprocessingml/2006/main" xmlns:w14="http://schemas.microsoft.com/office/word/2010/wordml" xmlns:w15="http://schemas.microsoft.com/office/word/2012/wordml" xmlns:w16cid="http://schemas.microsoft.com/office/word/2016/wordml/cid" xmlns:w16se="http://schemas.microsoft.com/office/word/2015/wordml/symex" mc:Ignorable="w14 w15 w16se w16cid">
+<w:styles xmlns:mc="http://schemas.openxmlformats.org/markup-compatibility/2006" xmlns:r="http://schemas.openxmlformats.org/officeDocument/2006/relationships" xmlns:w="http://schemas.openxmlformats.org/wordprocessingml/2006/main" xmlns:w14="http://schemas.microsoft.com/office/word/2010/wordml" xmlns:w15="http://schemas.microsoft.com/office/word/2012/wordml" mc:Ignorable="w14 w15">
   <w:docDefaults>
     <w:rPrDefault>
       <w:rPr>
@@ -4845,7 +5415,7 @@
       </w:pPr>
     </w:pPrDefault>
   </w:docDefaults>
-  <w:latentStyles w:defLockedState="0" w:defUIPriority="99" w:defSemiHidden="0" w:defUnhideWhenUsed="0" w:defQFormat="0" w:count="375">
+  <w:latentStyles w:defLockedState="0" w:defUIPriority="99" w:defSemiHidden="0" w:defUnhideWhenUsed="0" w:defQFormat="0" w:count="371">
     <w:lsdException w:name="Normal" w:uiPriority="0" w:qFormat="1"/>
     <w:lsdException w:name="heading 1" w:uiPriority="0" w:qFormat="1"/>
     <w:lsdException w:name="heading 2" w:semiHidden="1" w:uiPriority="0" w:unhideWhenUsed="1" w:qFormat="1"/>
@@ -5217,12 +5787,8 @@
     <w:lsdException w:name="List Table 5 Dark Accent 6" w:uiPriority="50"/>
     <w:lsdException w:name="List Table 6 Colorful Accent 6" w:uiPriority="51"/>
     <w:lsdException w:name="List Table 7 Colorful Accent 6" w:uiPriority="52"/>
-    <w:lsdException w:name="Mention" w:semiHidden="1" w:unhideWhenUsed="1"/>
-    <w:lsdException w:name="Smart Hyperlink" w:semiHidden="1" w:unhideWhenUsed="1"/>
-    <w:lsdException w:name="Hashtag" w:semiHidden="1" w:unhideWhenUsed="1"/>
-    <w:lsdException w:name="Unresolved Mention" w:semiHidden="1" w:unhideWhenUsed="1"/>
   </w:latentStyles>
-  <w:style w:type="paragraph" w:default="1" w:styleId="Normal">
+  <w:style w:type="paragraph" w:default="1" w:styleId="a">
     <w:name w:val="Normal"/>
     <w:aliases w:val="01 - רגיל"/>
     <w:qFormat/>
@@ -5232,11 +5798,11 @@
       <w:spacing w:after="120"/>
     </w:pPr>
   </w:style>
-  <w:style w:type="paragraph" w:styleId="Heading1">
+  <w:style w:type="paragraph" w:styleId="1">
     <w:name w:val="heading 1"/>
-    <w:basedOn w:val="Normal"/>
-    <w:next w:val="Normal"/>
-    <w:link w:val="Heading1Char"/>
+    <w:basedOn w:val="a"/>
+    <w:next w:val="a"/>
+    <w:link w:val="10"/>
     <w:qFormat/>
     <w:rsid w:val="008A6109"/>
     <w:pPr>
@@ -5251,12 +5817,12 @@
       <w:szCs w:val="66"/>
     </w:rPr>
   </w:style>
-  <w:style w:type="paragraph" w:styleId="Heading2">
+  <w:style w:type="paragraph" w:styleId="2">
     <w:name w:val="heading 2"/>
     <w:aliases w:val="02 - כותרת 2"/>
-    <w:basedOn w:val="Normal"/>
-    <w:next w:val="Normal"/>
-    <w:link w:val="Heading2Char"/>
+    <w:basedOn w:val="a"/>
+    <w:next w:val="a"/>
+    <w:link w:val="20"/>
     <w:unhideWhenUsed/>
     <w:qFormat/>
     <w:rsid w:val="00C80094"/>
@@ -5275,12 +5841,12 @@
       <w:szCs w:val="36"/>
     </w:rPr>
   </w:style>
-  <w:style w:type="paragraph" w:styleId="Heading3">
+  <w:style w:type="paragraph" w:styleId="3">
     <w:name w:val="heading 3"/>
     <w:aliases w:val="03 - כותרת 3"/>
-    <w:basedOn w:val="Normal"/>
-    <w:next w:val="Normal"/>
-    <w:link w:val="Heading3Char"/>
+    <w:basedOn w:val="a"/>
+    <w:next w:val="a"/>
+    <w:link w:val="30"/>
     <w:unhideWhenUsed/>
     <w:qFormat/>
     <w:rsid w:val="00C80094"/>
@@ -5299,12 +5865,12 @@
       <w:szCs w:val="28"/>
     </w:rPr>
   </w:style>
-  <w:style w:type="paragraph" w:styleId="Heading4">
+  <w:style w:type="paragraph" w:styleId="4">
     <w:name w:val="heading 4"/>
     <w:aliases w:val="04 - כותרת 4"/>
-    <w:basedOn w:val="Normal"/>
-    <w:next w:val="Normal"/>
-    <w:link w:val="Heading4Char"/>
+    <w:basedOn w:val="a"/>
+    <w:next w:val="a"/>
+    <w:link w:val="40"/>
     <w:autoRedefine/>
     <w:unhideWhenUsed/>
     <w:qFormat/>
@@ -5322,12 +5888,12 @@
       <w:color w:val="365F91" w:themeColor="accent1" w:themeShade="BF"/>
     </w:rPr>
   </w:style>
-  <w:style w:type="paragraph" w:styleId="Heading5">
+  <w:style w:type="paragraph" w:styleId="5">
     <w:name w:val="heading 5"/>
     <w:aliases w:val="הערה"/>
-    <w:basedOn w:val="Normal"/>
-    <w:next w:val="Normal"/>
-    <w:link w:val="Heading5Char"/>
+    <w:basedOn w:val="a"/>
+    <w:next w:val="a"/>
+    <w:link w:val="50"/>
     <w:qFormat/>
     <w:rsid w:val="00C538F7"/>
     <w:pPr>
@@ -5338,11 +5904,11 @@
       <w:u w:val="single"/>
     </w:rPr>
   </w:style>
-  <w:style w:type="paragraph" w:styleId="Heading6">
+  <w:style w:type="paragraph" w:styleId="6">
     <w:name w:val="heading 6"/>
-    <w:basedOn w:val="Normal"/>
-    <w:next w:val="Normal"/>
-    <w:link w:val="Heading6Char"/>
+    <w:basedOn w:val="a"/>
+    <w:next w:val="a"/>
+    <w:link w:val="60"/>
     <w:unhideWhenUsed/>
     <w:qFormat/>
     <w:rsid w:val="00990399"/>
@@ -5359,11 +5925,11 @@
       <w:color w:val="243F60" w:themeColor="accent1" w:themeShade="7F"/>
     </w:rPr>
   </w:style>
-  <w:style w:type="paragraph" w:styleId="Heading7">
+  <w:style w:type="paragraph" w:styleId="7">
     <w:name w:val="heading 7"/>
-    <w:basedOn w:val="Normal"/>
-    <w:next w:val="Normal"/>
-    <w:link w:val="Heading7Char"/>
+    <w:basedOn w:val="a"/>
+    <w:next w:val="a"/>
+    <w:link w:val="70"/>
     <w:unhideWhenUsed/>
     <w:qFormat/>
     <w:rsid w:val="00990399"/>
@@ -5380,11 +5946,11 @@
       <w:color w:val="404040" w:themeColor="text1" w:themeTint="BF"/>
     </w:rPr>
   </w:style>
-  <w:style w:type="paragraph" w:styleId="Heading8">
+  <w:style w:type="paragraph" w:styleId="8">
     <w:name w:val="heading 8"/>
-    <w:basedOn w:val="Normal"/>
-    <w:next w:val="Normal"/>
-    <w:link w:val="Heading8Char"/>
+    <w:basedOn w:val="a"/>
+    <w:next w:val="a"/>
+    <w:link w:val="80"/>
     <w:unhideWhenUsed/>
     <w:qFormat/>
     <w:rsid w:val="00990399"/>
@@ -5401,12 +5967,12 @@
       <w:szCs w:val="20"/>
     </w:rPr>
   </w:style>
-  <w:style w:type="paragraph" w:styleId="Heading9">
+  <w:style w:type="paragraph" w:styleId="9">
     <w:name w:val="heading 9"/>
     <w:aliases w:val="דוגמא"/>
-    <w:basedOn w:val="Normal"/>
-    <w:next w:val="Normal"/>
-    <w:link w:val="Heading9Char"/>
+    <w:basedOn w:val="a"/>
+    <w:next w:val="a"/>
+    <w:link w:val="90"/>
     <w:qFormat/>
     <w:rsid w:val="00C538F7"/>
     <w:pPr>
@@ -5414,13 +5980,13 @@
       <w:outlineLvl w:val="8"/>
     </w:pPr>
   </w:style>
-  <w:style w:type="character" w:default="1" w:styleId="DefaultParagraphFont">
+  <w:style w:type="character" w:default="1" w:styleId="a0">
     <w:name w:val="Default Paragraph Font"/>
     <w:uiPriority w:val="1"/>
     <w:semiHidden/>
     <w:unhideWhenUsed/>
   </w:style>
-  <w:style w:type="table" w:default="1" w:styleId="TableNormal">
+  <w:style w:type="table" w:default="1" w:styleId="a1">
     <w:name w:val="Normal Table"/>
     <w:uiPriority w:val="99"/>
     <w:semiHidden/>
@@ -5435,16 +6001,16 @@
       </w:tblCellMar>
     </w:tblPr>
   </w:style>
-  <w:style w:type="numbering" w:default="1" w:styleId="NoList">
+  <w:style w:type="numbering" w:default="1" w:styleId="a2">
     <w:name w:val="No List"/>
     <w:uiPriority w:val="99"/>
     <w:semiHidden/>
     <w:unhideWhenUsed/>
   </w:style>
-  <w:style w:type="character" w:customStyle="1" w:styleId="Heading1Char">
-    <w:name w:val="Heading 1 Char"/>
-    <w:basedOn w:val="DefaultParagraphFont"/>
-    <w:link w:val="Heading1"/>
+  <w:style w:type="character" w:customStyle="1" w:styleId="10">
+    <w:name w:val="כותרת 1 תו"/>
+    <w:basedOn w:val="a0"/>
+    <w:link w:val="1"/>
     <w:rsid w:val="008A6109"/>
     <w:rPr>
       <w:b/>
@@ -5453,11 +6019,11 @@
       <w:szCs w:val="66"/>
     </w:rPr>
   </w:style>
-  <w:style w:type="character" w:customStyle="1" w:styleId="Heading2Char">
-    <w:name w:val="Heading 2 Char"/>
-    <w:aliases w:val="02 - כותרת 2 Char"/>
-    <w:basedOn w:val="DefaultParagraphFont"/>
-    <w:link w:val="Heading2"/>
+  <w:style w:type="character" w:customStyle="1" w:styleId="20">
+    <w:name w:val="כותרת 2 תו"/>
+    <w:aliases w:val="02 - כותרת 2 תו"/>
+    <w:basedOn w:val="a0"/>
+    <w:link w:val="2"/>
     <w:rsid w:val="00C80094"/>
     <w:rPr>
       <w:rFonts w:eastAsiaTheme="majorEastAsia" w:cs="Arial"/>
@@ -5468,11 +6034,11 @@
       <w:szCs w:val="36"/>
     </w:rPr>
   </w:style>
-  <w:style w:type="character" w:customStyle="1" w:styleId="Heading3Char">
-    <w:name w:val="Heading 3 Char"/>
-    <w:aliases w:val="03 - כותרת 3 Char"/>
-    <w:basedOn w:val="DefaultParagraphFont"/>
-    <w:link w:val="Heading3"/>
+  <w:style w:type="character" w:customStyle="1" w:styleId="30">
+    <w:name w:val="כותרת 3 תו"/>
+    <w:aliases w:val="03 - כותרת 3 תו"/>
+    <w:basedOn w:val="a0"/>
+    <w:link w:val="3"/>
     <w:rsid w:val="00C80094"/>
     <w:rPr>
       <w:rFonts w:eastAsiaTheme="majorEastAsia" w:cs="Arial"/>
@@ -5483,11 +6049,11 @@
       <w:szCs w:val="28"/>
     </w:rPr>
   </w:style>
-  <w:style w:type="character" w:customStyle="1" w:styleId="Heading4Char">
-    <w:name w:val="Heading 4 Char"/>
-    <w:aliases w:val="04 - כותרת 4 Char"/>
-    <w:basedOn w:val="DefaultParagraphFont"/>
-    <w:link w:val="Heading4"/>
+  <w:style w:type="character" w:customStyle="1" w:styleId="40">
+    <w:name w:val="כותרת 4 תו"/>
+    <w:aliases w:val="04 - כותרת 4 תו"/>
+    <w:basedOn w:val="a0"/>
+    <w:link w:val="4"/>
     <w:rsid w:val="0024605D"/>
     <w:rPr>
       <w:rFonts w:eastAsiaTheme="majorEastAsia"/>
@@ -5496,20 +6062,20 @@
       <w:color w:val="365F91" w:themeColor="accent1" w:themeShade="BF"/>
     </w:rPr>
   </w:style>
-  <w:style w:type="character" w:customStyle="1" w:styleId="Heading5Char">
-    <w:name w:val="Heading 5 Char"/>
-    <w:aliases w:val="הערה Char"/>
-    <w:basedOn w:val="DefaultParagraphFont"/>
-    <w:link w:val="Heading5"/>
+  <w:style w:type="character" w:customStyle="1" w:styleId="50">
+    <w:name w:val="כותרת 5 תו"/>
+    <w:aliases w:val="הערה תו"/>
+    <w:basedOn w:val="a0"/>
+    <w:link w:val="5"/>
     <w:rsid w:val="00C538F7"/>
     <w:rPr>
       <w:u w:val="single"/>
     </w:rPr>
   </w:style>
-  <w:style w:type="character" w:customStyle="1" w:styleId="Heading6Char">
-    <w:name w:val="Heading 6 Char"/>
-    <w:basedOn w:val="DefaultParagraphFont"/>
-    <w:link w:val="Heading6"/>
+  <w:style w:type="character" w:customStyle="1" w:styleId="60">
+    <w:name w:val="כותרת 6 תו"/>
+    <w:basedOn w:val="a0"/>
+    <w:link w:val="6"/>
     <w:uiPriority w:val="9"/>
     <w:semiHidden/>
     <w:rsid w:val="00990399"/>
@@ -5520,10 +6086,10 @@
       <w:color w:val="243F60" w:themeColor="accent1" w:themeShade="7F"/>
     </w:rPr>
   </w:style>
-  <w:style w:type="character" w:customStyle="1" w:styleId="Heading7Char">
-    <w:name w:val="Heading 7 Char"/>
-    <w:basedOn w:val="DefaultParagraphFont"/>
-    <w:link w:val="Heading7"/>
+  <w:style w:type="character" w:customStyle="1" w:styleId="70">
+    <w:name w:val="כותרת 7 תו"/>
+    <w:basedOn w:val="a0"/>
+    <w:link w:val="7"/>
     <w:uiPriority w:val="9"/>
     <w:semiHidden/>
     <w:rsid w:val="00990399"/>
@@ -5534,10 +6100,10 @@
       <w:color w:val="404040" w:themeColor="text1" w:themeTint="BF"/>
     </w:rPr>
   </w:style>
-  <w:style w:type="character" w:customStyle="1" w:styleId="Heading8Char">
-    <w:name w:val="Heading 8 Char"/>
-    <w:basedOn w:val="DefaultParagraphFont"/>
-    <w:link w:val="Heading8"/>
+  <w:style w:type="character" w:customStyle="1" w:styleId="80">
+    <w:name w:val="כותרת 8 תו"/>
+    <w:basedOn w:val="a0"/>
+    <w:link w:val="8"/>
     <w:uiPriority w:val="9"/>
     <w:semiHidden/>
     <w:rsid w:val="00990399"/>
@@ -5548,17 +6114,17 @@
       <w:szCs w:val="20"/>
     </w:rPr>
   </w:style>
-  <w:style w:type="character" w:customStyle="1" w:styleId="Heading9Char">
-    <w:name w:val="Heading 9 Char"/>
-    <w:aliases w:val="דוגמא Char"/>
-    <w:basedOn w:val="DefaultParagraphFont"/>
-    <w:link w:val="Heading9"/>
+  <w:style w:type="character" w:customStyle="1" w:styleId="90">
+    <w:name w:val="כותרת 9 תו"/>
+    <w:aliases w:val="דוגמא תו"/>
+    <w:basedOn w:val="a0"/>
+    <w:link w:val="9"/>
     <w:rsid w:val="00C538F7"/>
   </w:style>
-  <w:style w:type="paragraph" w:styleId="Header">
+  <w:style w:type="paragraph" w:styleId="a3">
     <w:name w:val="header"/>
-    <w:basedOn w:val="Normal"/>
-    <w:link w:val="HeaderChar"/>
+    <w:basedOn w:val="a"/>
+    <w:link w:val="a4"/>
     <w:unhideWhenUsed/>
     <w:rsid w:val="00D171E7"/>
     <w:pPr>
@@ -5569,18 +6135,18 @@
       <w:spacing w:after="0" w:line="240" w:lineRule="auto"/>
     </w:pPr>
   </w:style>
-  <w:style w:type="character" w:customStyle="1" w:styleId="HeaderChar">
-    <w:name w:val="Header Char"/>
-    <w:basedOn w:val="DefaultParagraphFont"/>
-    <w:link w:val="Header"/>
+  <w:style w:type="character" w:customStyle="1" w:styleId="a4">
+    <w:name w:val="כותרת עליונה תו"/>
+    <w:basedOn w:val="a0"/>
+    <w:link w:val="a3"/>
     <w:uiPriority w:val="99"/>
     <w:semiHidden/>
     <w:rsid w:val="00D171E7"/>
   </w:style>
-  <w:style w:type="paragraph" w:styleId="Footer">
+  <w:style w:type="paragraph" w:styleId="a5">
     <w:name w:val="footer"/>
-    <w:basedOn w:val="Normal"/>
-    <w:link w:val="FooterChar"/>
+    <w:basedOn w:val="a"/>
+    <w:link w:val="a6"/>
     <w:uiPriority w:val="99"/>
     <w:unhideWhenUsed/>
     <w:rsid w:val="00D171E7"/>
@@ -5592,17 +6158,17 @@
       <w:spacing w:after="0" w:line="240" w:lineRule="auto"/>
     </w:pPr>
   </w:style>
-  <w:style w:type="character" w:customStyle="1" w:styleId="FooterChar">
-    <w:name w:val="Footer Char"/>
-    <w:basedOn w:val="DefaultParagraphFont"/>
-    <w:link w:val="Footer"/>
+  <w:style w:type="character" w:customStyle="1" w:styleId="a6">
+    <w:name w:val="כותרת תחתונה תו"/>
+    <w:basedOn w:val="a0"/>
+    <w:link w:val="a5"/>
     <w:uiPriority w:val="99"/>
     <w:rsid w:val="00D171E7"/>
   </w:style>
-  <w:style w:type="paragraph" w:styleId="BalloonText">
+  <w:style w:type="paragraph" w:styleId="a7">
     <w:name w:val="Balloon Text"/>
-    <w:basedOn w:val="Normal"/>
-    <w:link w:val="BalloonTextChar"/>
+    <w:basedOn w:val="a"/>
+    <w:link w:val="a8"/>
     <w:uiPriority w:val="99"/>
     <w:semiHidden/>
     <w:unhideWhenUsed/>
@@ -5616,10 +6182,10 @@
       <w:szCs w:val="16"/>
     </w:rPr>
   </w:style>
-  <w:style w:type="character" w:customStyle="1" w:styleId="BalloonTextChar">
-    <w:name w:val="Balloon Text Char"/>
-    <w:basedOn w:val="DefaultParagraphFont"/>
-    <w:link w:val="BalloonText"/>
+  <w:style w:type="character" w:customStyle="1" w:styleId="a8">
+    <w:name w:val="טקסט בלונים תו"/>
+    <w:basedOn w:val="a0"/>
+    <w:link w:val="a7"/>
     <w:uiPriority w:val="99"/>
     <w:semiHidden/>
     <w:rsid w:val="00D171E7"/>
@@ -5631,16 +6197,16 @@
   </w:style>
   <w:style w:type="character" w:styleId="Hyperlink">
     <w:name w:val="Hyperlink"/>
-    <w:basedOn w:val="DefaultParagraphFont"/>
+    <w:basedOn w:val="a0"/>
     <w:rsid w:val="00310ED9"/>
     <w:rPr>
       <w:color w:val="0000FF"/>
       <w:u w:val="single"/>
     </w:rPr>
   </w:style>
-  <w:style w:type="character" w:styleId="CommentReference">
+  <w:style w:type="character" w:styleId="a9">
     <w:name w:val="annotation reference"/>
-    <w:basedOn w:val="DefaultParagraphFont"/>
+    <w:basedOn w:val="a0"/>
     <w:semiHidden/>
     <w:rsid w:val="00310ED9"/>
     <w:rPr>
@@ -5648,10 +6214,10 @@
       <w:szCs w:val="16"/>
     </w:rPr>
   </w:style>
-  <w:style w:type="paragraph" w:styleId="CommentText">
+  <w:style w:type="paragraph" w:styleId="aa">
     <w:name w:val="annotation text"/>
-    <w:basedOn w:val="Normal"/>
-    <w:link w:val="CommentTextChar"/>
+    <w:basedOn w:val="a"/>
+    <w:link w:val="ab"/>
     <w:semiHidden/>
     <w:rsid w:val="00310ED9"/>
     <w:pPr>
@@ -5664,10 +6230,10 @@
       <w:lang w:eastAsia="he-IL"/>
     </w:rPr>
   </w:style>
-  <w:style w:type="character" w:customStyle="1" w:styleId="CommentTextChar">
-    <w:name w:val="Comment Text Char"/>
-    <w:basedOn w:val="DefaultParagraphFont"/>
-    <w:link w:val="CommentText"/>
+  <w:style w:type="character" w:customStyle="1" w:styleId="ab">
+    <w:name w:val="טקסט הערה תו"/>
+    <w:basedOn w:val="a0"/>
+    <w:link w:val="aa"/>
     <w:semiHidden/>
     <w:rsid w:val="00310ED9"/>
     <w:rPr>
@@ -5677,10 +6243,10 @@
       <w:lang w:eastAsia="he-IL"/>
     </w:rPr>
   </w:style>
-  <w:style w:type="paragraph" w:styleId="Caption">
+  <w:style w:type="paragraph" w:styleId="ac">
     <w:name w:val="caption"/>
-    <w:basedOn w:val="Normal"/>
-    <w:next w:val="Normal"/>
+    <w:basedOn w:val="a"/>
+    <w:next w:val="a"/>
     <w:uiPriority w:val="35"/>
     <w:unhideWhenUsed/>
     <w:qFormat/>
@@ -5696,9 +6262,9 @@
       <w:szCs w:val="18"/>
     </w:rPr>
   </w:style>
-  <w:style w:type="paragraph" w:styleId="NoSpacing">
+  <w:style w:type="paragraph" w:styleId="ad">
     <w:name w:val="No Spacing"/>
-    <w:link w:val="NoSpacingChar"/>
+    <w:link w:val="ae"/>
     <w:uiPriority w:val="1"/>
     <w:qFormat/>
     <w:rsid w:val="00393BDD"/>
@@ -5710,19 +6276,19 @@
       <w:rFonts w:eastAsiaTheme="minorEastAsia"/>
     </w:rPr>
   </w:style>
-  <w:style w:type="character" w:customStyle="1" w:styleId="NoSpacingChar">
-    <w:name w:val="No Spacing Char"/>
-    <w:basedOn w:val="DefaultParagraphFont"/>
-    <w:link w:val="NoSpacing"/>
+  <w:style w:type="character" w:customStyle="1" w:styleId="ae">
+    <w:name w:val="ללא מרווח תו"/>
+    <w:basedOn w:val="a0"/>
+    <w:link w:val="ad"/>
     <w:uiPriority w:val="1"/>
     <w:rsid w:val="00393BDD"/>
     <w:rPr>
       <w:rFonts w:eastAsiaTheme="minorEastAsia"/>
     </w:rPr>
   </w:style>
-  <w:style w:type="paragraph" w:styleId="ListParagraph">
+  <w:style w:type="paragraph" w:styleId="af">
     <w:name w:val="List Paragraph"/>
-    <w:basedOn w:val="Normal"/>
+    <w:basedOn w:val="a"/>
     <w:uiPriority w:val="34"/>
     <w:qFormat/>
     <w:rsid w:val="002E15D1"/>
@@ -5731,14 +6297,14 @@
       <w:contextualSpacing/>
     </w:pPr>
   </w:style>
-  <w:style w:type="character" w:styleId="PageNumber">
+  <w:style w:type="character" w:styleId="af0">
     <w:name w:val="page number"/>
-    <w:basedOn w:val="DefaultParagraphFont"/>
+    <w:basedOn w:val="a0"/>
     <w:rsid w:val="008A6109"/>
   </w:style>
   <w:style w:type="paragraph" w:customStyle="1" w:styleId="Code">
     <w:name w:val="Code"/>
-    <w:basedOn w:val="Normal"/>
+    <w:basedOn w:val="a"/>
     <w:rsid w:val="008A6109"/>
     <w:pPr>
       <w:pBdr>
@@ -5767,8 +6333,8 @@
   </w:style>
   <w:style w:type="paragraph" w:styleId="TOC1">
     <w:name w:val="toc 1"/>
-    <w:basedOn w:val="Normal"/>
-    <w:next w:val="Normal"/>
+    <w:basedOn w:val="a"/>
+    <w:next w:val="a"/>
     <w:autoRedefine/>
     <w:uiPriority w:val="39"/>
     <w:rsid w:val="00D317AA"/>
@@ -5789,8 +6355,8 @@
   </w:style>
   <w:style w:type="paragraph" w:styleId="TOC2">
     <w:name w:val="toc 2"/>
-    <w:basedOn w:val="Normal"/>
-    <w:next w:val="Normal"/>
+    <w:basedOn w:val="a"/>
+    <w:next w:val="a"/>
     <w:autoRedefine/>
     <w:uiPriority w:val="39"/>
     <w:rsid w:val="00174A92"/>
@@ -5807,8 +6373,8 @@
   </w:style>
   <w:style w:type="paragraph" w:styleId="TOC3">
     <w:name w:val="toc 3"/>
-    <w:basedOn w:val="Normal"/>
-    <w:next w:val="Normal"/>
+    <w:basedOn w:val="a"/>
+    <w:next w:val="a"/>
     <w:autoRedefine/>
     <w:uiPriority w:val="39"/>
     <w:rsid w:val="00174A92"/>
@@ -5823,10 +6389,10 @@
       <w:lang w:eastAsia="he-IL"/>
     </w:rPr>
   </w:style>
-  <w:style w:type="paragraph" w:styleId="BodyText">
+  <w:style w:type="paragraph" w:styleId="af1">
     <w:name w:val="Body Text"/>
-    <w:basedOn w:val="Normal"/>
-    <w:link w:val="BodyTextChar"/>
+    <w:basedOn w:val="a"/>
+    <w:link w:val="af2"/>
     <w:rsid w:val="008A6109"/>
     <w:pPr>
       <w:bidi w:val="0"/>
@@ -5838,10 +6404,10 @@
       <w:szCs w:val="20"/>
     </w:rPr>
   </w:style>
-  <w:style w:type="character" w:customStyle="1" w:styleId="BodyTextChar">
-    <w:name w:val="Body Text Char"/>
-    <w:basedOn w:val="DefaultParagraphFont"/>
-    <w:link w:val="BodyText"/>
+  <w:style w:type="character" w:customStyle="1" w:styleId="af2">
+    <w:name w:val="גוף טקסט תו"/>
+    <w:basedOn w:val="a0"/>
+    <w:link w:val="af1"/>
     <w:rsid w:val="008A6109"/>
     <w:rPr>
       <w:rFonts w:ascii="Courier New" w:eastAsia="Times New Roman" w:hAnsi="Courier New" w:cs="Courier New"/>
@@ -5849,10 +6415,10 @@
       <w:szCs w:val="20"/>
     </w:rPr>
   </w:style>
-  <w:style w:type="paragraph" w:styleId="BodyText2">
+  <w:style w:type="paragraph" w:styleId="21">
     <w:name w:val="Body Text 2"/>
-    <w:basedOn w:val="Normal"/>
-    <w:link w:val="BodyText2Char"/>
+    <w:basedOn w:val="a"/>
+    <w:link w:val="22"/>
     <w:rsid w:val="008A6109"/>
     <w:pPr>
       <w:bidi w:val="0"/>
@@ -5862,10 +6428,10 @@
       <w:rFonts w:ascii="Courier New" w:eastAsia="Times New Roman" w:hAnsi="Courier New" w:cs="Courier New"/>
     </w:rPr>
   </w:style>
-  <w:style w:type="character" w:customStyle="1" w:styleId="BodyText2Char">
-    <w:name w:val="Body Text 2 Char"/>
-    <w:basedOn w:val="DefaultParagraphFont"/>
-    <w:link w:val="BodyText2"/>
+  <w:style w:type="character" w:customStyle="1" w:styleId="22">
+    <w:name w:val="גוף טקסט 2 תו"/>
+    <w:basedOn w:val="a0"/>
+    <w:link w:val="21"/>
     <w:rsid w:val="008A6109"/>
     <w:rPr>
       <w:rFonts w:ascii="Courier New" w:eastAsia="Times New Roman" w:hAnsi="Courier New" w:cs="Courier New"/>
@@ -5873,8 +6439,8 @@
   </w:style>
   <w:style w:type="paragraph" w:styleId="TOC4">
     <w:name w:val="toc 4"/>
-    <w:basedOn w:val="Normal"/>
-    <w:next w:val="Normal"/>
+    <w:basedOn w:val="a"/>
+    <w:next w:val="a"/>
     <w:autoRedefine/>
     <w:uiPriority w:val="39"/>
     <w:rsid w:val="008A6109"/>
@@ -5891,8 +6457,8 @@
   </w:style>
   <w:style w:type="paragraph" w:styleId="TOC5">
     <w:name w:val="toc 5"/>
-    <w:basedOn w:val="Normal"/>
-    <w:next w:val="Normal"/>
+    <w:basedOn w:val="a"/>
+    <w:next w:val="a"/>
     <w:autoRedefine/>
     <w:uiPriority w:val="39"/>
     <w:rsid w:val="008A6109"/>
@@ -5909,7 +6475,7 @@
   </w:style>
   <w:style w:type="paragraph" w:styleId="NormalWeb">
     <w:name w:val="Normal (Web)"/>
-    <w:basedOn w:val="Normal"/>
+    <w:basedOn w:val="a"/>
     <w:rsid w:val="008A6109"/>
     <w:pPr>
       <w:bidi w:val="0"/>
@@ -5921,10 +6487,10 @@
       <w:szCs w:val="24"/>
     </w:rPr>
   </w:style>
-  <w:style w:type="paragraph" w:styleId="DocumentMap">
+  <w:style w:type="paragraph" w:styleId="af3">
     <w:name w:val="Document Map"/>
-    <w:basedOn w:val="Normal"/>
-    <w:link w:val="DocumentMapChar"/>
+    <w:basedOn w:val="a"/>
+    <w:link w:val="af4"/>
     <w:uiPriority w:val="99"/>
     <w:semiHidden/>
     <w:unhideWhenUsed/>
@@ -5938,10 +6504,10 @@
       <w:szCs w:val="16"/>
     </w:rPr>
   </w:style>
-  <w:style w:type="character" w:customStyle="1" w:styleId="DocumentMapChar">
-    <w:name w:val="Document Map Char"/>
-    <w:basedOn w:val="DefaultParagraphFont"/>
-    <w:link w:val="DocumentMap"/>
+  <w:style w:type="character" w:customStyle="1" w:styleId="af4">
+    <w:name w:val="מפת מסמך תו"/>
+    <w:basedOn w:val="a0"/>
+    <w:link w:val="af3"/>
     <w:uiPriority w:val="99"/>
     <w:semiHidden/>
     <w:rsid w:val="00192FC8"/>
@@ -5953,8 +6519,8 @@
   </w:style>
   <w:style w:type="paragraph" w:styleId="TOC9">
     <w:name w:val="toc 9"/>
-    <w:basedOn w:val="Normal"/>
-    <w:next w:val="Normal"/>
+    <w:basedOn w:val="a"/>
+    <w:next w:val="a"/>
     <w:autoRedefine/>
     <w:uiPriority w:val="39"/>
     <w:unhideWhenUsed/>
@@ -5964,10 +6530,10 @@
       <w:ind w:left="1760"/>
     </w:pPr>
   </w:style>
-  <w:style w:type="paragraph" w:styleId="HTMLPreformatted">
+  <w:style w:type="paragraph" w:styleId="HTML">
     <w:name w:val="HTML Preformatted"/>
-    <w:basedOn w:val="Normal"/>
-    <w:link w:val="HTMLPreformattedChar"/>
+    <w:basedOn w:val="a"/>
+    <w:link w:val="HTML0"/>
     <w:unhideWhenUsed/>
     <w:rsid w:val="000B2922"/>
     <w:pPr>
@@ -5998,10 +6564,10 @@
       <w:szCs w:val="20"/>
     </w:rPr>
   </w:style>
-  <w:style w:type="character" w:customStyle="1" w:styleId="HTMLPreformattedChar">
-    <w:name w:val="HTML Preformatted Char"/>
-    <w:basedOn w:val="DefaultParagraphFont"/>
-    <w:link w:val="HTMLPreformatted"/>
+  <w:style w:type="character" w:customStyle="1" w:styleId="HTML0">
+    <w:name w:val="HTML מעוצב מראש תו"/>
+    <w:basedOn w:val="a0"/>
+    <w:link w:val="HTML"/>
     <w:uiPriority w:val="99"/>
     <w:semiHidden/>
     <w:rsid w:val="000B2922"/>
@@ -6013,8 +6579,8 @@
   </w:style>
   <w:style w:type="paragraph" w:styleId="TOC6">
     <w:name w:val="toc 6"/>
-    <w:basedOn w:val="Normal"/>
-    <w:next w:val="Normal"/>
+    <w:basedOn w:val="a"/>
+    <w:next w:val="a"/>
     <w:autoRedefine/>
     <w:uiPriority w:val="39"/>
     <w:unhideWhenUsed/>
@@ -6029,8 +6595,8 @@
   </w:style>
   <w:style w:type="paragraph" w:styleId="TOC7">
     <w:name w:val="toc 7"/>
-    <w:basedOn w:val="Normal"/>
-    <w:next w:val="Normal"/>
+    <w:basedOn w:val="a"/>
+    <w:next w:val="a"/>
     <w:autoRedefine/>
     <w:uiPriority w:val="39"/>
     <w:unhideWhenUsed/>
@@ -6045,8 +6611,8 @@
   </w:style>
   <w:style w:type="paragraph" w:styleId="TOC8">
     <w:name w:val="toc 8"/>
-    <w:basedOn w:val="Normal"/>
-    <w:next w:val="Normal"/>
+    <w:basedOn w:val="a"/>
+    <w:next w:val="a"/>
     <w:autoRedefine/>
     <w:uiPriority w:val="39"/>
     <w:unhideWhenUsed/>
@@ -6061,23 +6627,23 @@
   </w:style>
   <w:style w:type="character" w:customStyle="1" w:styleId="toctoggle">
     <w:name w:val="toctoggle"/>
-    <w:basedOn w:val="DefaultParagraphFont"/>
+    <w:basedOn w:val="a0"/>
     <w:rsid w:val="00C80094"/>
   </w:style>
   <w:style w:type="character" w:customStyle="1" w:styleId="tocnumber2">
     <w:name w:val="tocnumber2"/>
-    <w:basedOn w:val="DefaultParagraphFont"/>
+    <w:basedOn w:val="a0"/>
     <w:rsid w:val="00C80094"/>
   </w:style>
   <w:style w:type="character" w:customStyle="1" w:styleId="toctext">
     <w:name w:val="toctext"/>
-    <w:basedOn w:val="DefaultParagraphFont"/>
+    <w:basedOn w:val="a0"/>
     <w:rsid w:val="00C80094"/>
   </w:style>
   <w:style w:type="paragraph" w:customStyle="1" w:styleId="08-">
     <w:name w:val="08 - אופציה למצגת"/>
-    <w:basedOn w:val="Normal"/>
-    <w:next w:val="Normal"/>
+    <w:basedOn w:val="a"/>
+    <w:next w:val="a"/>
     <w:autoRedefine/>
     <w:qFormat/>
     <w:rsid w:val="003D6884"/>
@@ -6089,8 +6655,8 @@
   </w:style>
   <w:style w:type="paragraph" w:customStyle="1" w:styleId="07-">
     <w:name w:val="07 - טקסט לתמונה"/>
-    <w:basedOn w:val="Normal"/>
-    <w:next w:val="Normal"/>
+    <w:basedOn w:val="a"/>
+    <w:next w:val="a"/>
     <w:qFormat/>
     <w:rsid w:val="003D5B01"/>
     <w:pPr>
@@ -6105,7 +6671,7 @@
   </w:style>
   <w:style w:type="character" w:styleId="FollowedHyperlink">
     <w:name w:val="FollowedHyperlink"/>
-    <w:basedOn w:val="DefaultParagraphFont"/>
+    <w:basedOn w:val="a0"/>
     <w:uiPriority w:val="99"/>
     <w:semiHidden/>
     <w:unhideWhenUsed/>
@@ -6117,7 +6683,7 @@
   </w:style>
   <w:style w:type="paragraph" w:customStyle="1" w:styleId="06-">
     <w:name w:val="06 - תמונה"/>
-    <w:basedOn w:val="Normal"/>
+    <w:basedOn w:val="a"/>
     <w:next w:val="07-"/>
     <w:link w:val="06-0"/>
     <w:qFormat/>
@@ -6132,7 +6698,7 @@
   </w:style>
   <w:style w:type="paragraph" w:customStyle="1" w:styleId="05-">
     <w:name w:val="05 - רגיל לפני תמונה"/>
-    <w:basedOn w:val="Normal"/>
+    <w:basedOn w:val="a"/>
     <w:next w:val="06-"/>
     <w:link w:val="05-0"/>
     <w:qFormat/>
@@ -6143,7 +6709,7 @@
   </w:style>
   <w:style w:type="character" w:customStyle="1" w:styleId="06-0">
     <w:name w:val="06 - תמונה תו"/>
-    <w:basedOn w:val="DefaultParagraphFont"/>
+    <w:basedOn w:val="a0"/>
     <w:link w:val="06-"/>
     <w:rsid w:val="00695A4F"/>
     <w:rPr>
@@ -6152,15 +6718,15 @@
   </w:style>
   <w:style w:type="character" w:customStyle="1" w:styleId="05-0">
     <w:name w:val="05 - רגיל לפני תמונה תו"/>
-    <w:basedOn w:val="DefaultParagraphFont"/>
+    <w:basedOn w:val="a0"/>
     <w:link w:val="05-"/>
     <w:rsid w:val="00695A4F"/>
   </w:style>
-  <w:style w:type="paragraph" w:styleId="CommentSubject">
+  <w:style w:type="paragraph" w:styleId="af5">
     <w:name w:val="annotation subject"/>
-    <w:basedOn w:val="CommentText"/>
-    <w:next w:val="CommentText"/>
-    <w:link w:val="CommentSubjectChar"/>
+    <w:basedOn w:val="aa"/>
+    <w:next w:val="aa"/>
+    <w:link w:val="af6"/>
     <w:uiPriority w:val="99"/>
     <w:semiHidden/>
     <w:unhideWhenUsed/>
@@ -6175,10 +6741,10 @@
       <w:lang w:eastAsia="en-US"/>
     </w:rPr>
   </w:style>
-  <w:style w:type="character" w:customStyle="1" w:styleId="CommentSubjectChar">
-    <w:name w:val="Comment Subject Char"/>
-    <w:basedOn w:val="CommentTextChar"/>
-    <w:link w:val="CommentSubject"/>
+  <w:style w:type="character" w:customStyle="1" w:styleId="af6">
+    <w:name w:val="נושא הערה תו"/>
+    <w:basedOn w:val="ab"/>
+    <w:link w:val="af5"/>
     <w:uiPriority w:val="99"/>
     <w:semiHidden/>
     <w:rsid w:val="001D7398"/>
@@ -6191,15 +6757,16 @@
       <w:lang w:eastAsia="he-IL"/>
     </w:rPr>
   </w:style>
-  <w:style w:type="table" w:styleId="TableGrid">
+  <w:style w:type="table" w:styleId="af7">
     <w:name w:val="Table Grid"/>
-    <w:basedOn w:val="TableNormal"/>
+    <w:basedOn w:val="a1"/>
     <w:uiPriority w:val="59"/>
     <w:rsid w:val="00DB250D"/>
     <w:pPr>
       <w:spacing w:after="0" w:line="240" w:lineRule="auto"/>
     </w:pPr>
     <w:tblPr>
+      <w:tblInd w:w="0" w:type="dxa"/>
       <w:tblBorders>
         <w:top w:val="single" w:sz="4" w:space="0" w:color="000000" w:themeColor="text1"/>
         <w:left w:val="single" w:sz="4" w:space="0" w:color="000000" w:themeColor="text1"/>
@@ -6208,6 +6775,12 @@
         <w:insideH w:val="single" w:sz="4" w:space="0" w:color="000000" w:themeColor="text1"/>
         <w:insideV w:val="single" w:sz="4" w:space="0" w:color="000000" w:themeColor="text1"/>
       </w:tblBorders>
+      <w:tblCellMar>
+        <w:top w:w="0" w:type="dxa"/>
+        <w:left w:w="108" w:type="dxa"/>
+        <w:bottom w:w="0" w:type="dxa"/>
+        <w:right w:w="108" w:type="dxa"/>
+      </w:tblCellMar>
     </w:tblPr>
   </w:style>
 </w:styles>
@@ -6520,7 +7093,7 @@
 </file>
 
 <file path=customXml/itemProps2.xml><?xml version="1.0" encoding="utf-8"?>
-<ds:datastoreItem xmlns:ds="http://schemas.openxmlformats.org/officeDocument/2006/customXml" ds:itemID="{723AAC8D-9BA0-484B-9C31-0523B49AFEE1}">
+<ds:datastoreItem xmlns:ds="http://schemas.openxmlformats.org/officeDocument/2006/customXml" ds:itemID="{F9D83CC3-CCED-44B1-BDA4-03E34EFBD9E2}">
   <ds:schemaRefs>
     <ds:schemaRef ds:uri="http://schemas.openxmlformats.org/officeDocument/2006/bibliography"/>
   </ds:schemaRefs>

</xml_diff>

<commit_message>
Final changes for submition in the docx
</commit_message>
<xml_diff>
--- a/C18 Ex03 Martin 302266911 Roy 204573307.sln/C18 Ex03 Martin 302266911 Roy 204573307.docx
+++ b/C18 Ex03 Martin 302266911 Roy 204573307.sln/C18 Ex03 Martin 302266911 Roy 204573307.docx
@@ -1,15 +1,15 @@
 
 <file path=word/document.xml><?xml version="1.0" encoding="utf-8"?>
-<w:document xmlns:wpc="http://schemas.microsoft.com/office/word/2010/wordprocessingCanvas" xmlns:mc="http://schemas.openxmlformats.org/markup-compatibility/2006" xmlns:o="urn:schemas-microsoft-com:office:office" xmlns:r="http://schemas.openxmlformats.org/officeDocument/2006/relationships" xmlns:m="http://schemas.openxmlformats.org/officeDocument/2006/math" xmlns:v="urn:schemas-microsoft-com:vml" xmlns:wp14="http://schemas.microsoft.com/office/word/2010/wordprocessingDrawing" xmlns:wp="http://schemas.openxmlformats.org/drawingml/2006/wordprocessingDrawing" xmlns:w10="urn:schemas-microsoft-com:office:word" xmlns:w="http://schemas.openxmlformats.org/wordprocessingml/2006/main" xmlns:w14="http://schemas.microsoft.com/office/word/2010/wordml" xmlns:w15="http://schemas.microsoft.com/office/word/2012/wordml" xmlns:wpg="http://schemas.microsoft.com/office/word/2010/wordprocessingGroup" xmlns:wpi="http://schemas.microsoft.com/office/word/2010/wordprocessingInk" xmlns:wne="http://schemas.microsoft.com/office/word/2006/wordml" xmlns:wps="http://schemas.microsoft.com/office/word/2010/wordprocessingShape" mc:Ignorable="w14 w15 wp14">
+<w:document xmlns:wpc="http://schemas.microsoft.com/office/word/2010/wordprocessingCanvas" xmlns:cx="http://schemas.microsoft.com/office/drawing/2014/chartex" xmlns:cx1="http://schemas.microsoft.com/office/drawing/2015/9/8/chartex" xmlns:cx2="http://schemas.microsoft.com/office/drawing/2015/10/21/chartex" xmlns:cx3="http://schemas.microsoft.com/office/drawing/2016/5/9/chartex" xmlns:cx4="http://schemas.microsoft.com/office/drawing/2016/5/10/chartex" xmlns:cx5="http://schemas.microsoft.com/office/drawing/2016/5/11/chartex" xmlns:cx6="http://schemas.microsoft.com/office/drawing/2016/5/12/chartex" xmlns:cx7="http://schemas.microsoft.com/office/drawing/2016/5/13/chartex" xmlns:cx8="http://schemas.microsoft.com/office/drawing/2016/5/14/chartex" xmlns:mc="http://schemas.openxmlformats.org/markup-compatibility/2006" xmlns:aink="http://schemas.microsoft.com/office/drawing/2016/ink" xmlns:am3d="http://schemas.microsoft.com/office/drawing/2017/model3d" xmlns:o="urn:schemas-microsoft-com:office:office" xmlns:r="http://schemas.openxmlformats.org/officeDocument/2006/relationships" xmlns:m="http://schemas.openxmlformats.org/officeDocument/2006/math" xmlns:v="urn:schemas-microsoft-com:vml" xmlns:wp14="http://schemas.microsoft.com/office/word/2010/wordprocessingDrawing" xmlns:wp="http://schemas.openxmlformats.org/drawingml/2006/wordprocessingDrawing" xmlns:w10="urn:schemas-microsoft-com:office:word" xmlns:w="http://schemas.openxmlformats.org/wordprocessingml/2006/main" xmlns:w14="http://schemas.microsoft.com/office/word/2010/wordml" xmlns:w15="http://schemas.microsoft.com/office/word/2012/wordml" xmlns:w16cid="http://schemas.microsoft.com/office/word/2016/wordml/cid" xmlns:w16se="http://schemas.microsoft.com/office/word/2015/wordml/symex" xmlns:wpg="http://schemas.microsoft.com/office/word/2010/wordprocessingGroup" xmlns:wpi="http://schemas.microsoft.com/office/word/2010/wordprocessingInk" xmlns:wne="http://schemas.microsoft.com/office/word/2006/wordml" xmlns:wps="http://schemas.microsoft.com/office/word/2010/wordprocessingShape" mc:Ignorable="w14 w15 w16se w16cid wp14">
   <w:body>
     <w:p>
       <w:pPr>
-        <w:pStyle w:val="3"/>
-      </w:pPr>
-    </w:p>
-    <w:p>
-      <w:pPr>
-        <w:pStyle w:val="3"/>
+        <w:pStyle w:val="Heading3"/>
+      </w:pPr>
+    </w:p>
+    <w:p>
+      <w:pPr>
+        <w:pStyle w:val="Heading3"/>
         <w:spacing w:line="360" w:lineRule="auto"/>
         <w:rPr>
           <w:rtl/>
@@ -25,7 +25,7 @@
     </w:p>
     <w:p>
       <w:pPr>
-        <w:pStyle w:val="af"/>
+        <w:pStyle w:val="ListParagraph"/>
         <w:numPr>
           <w:ilvl w:val="0"/>
           <w:numId w:val="13"/>
@@ -176,7 +176,7 @@
     </w:p>
     <w:p>
       <w:pPr>
-        <w:pStyle w:val="af"/>
+        <w:pStyle w:val="ListParagraph"/>
         <w:numPr>
           <w:ilvl w:val="0"/>
           <w:numId w:val="13"/>
@@ -322,7 +322,7 @@
     </w:p>
     <w:p>
       <w:pPr>
-        <w:pStyle w:val="3"/>
+        <w:pStyle w:val="Heading3"/>
         <w:spacing w:line="360" w:lineRule="auto"/>
         <w:rPr>
           <w:rtl/>
@@ -821,7 +821,7 @@
           <w:noProof/>
         </w:rPr>
         <w:drawing>
-          <wp:anchor distT="0" distB="0" distL="114300" distR="114300" simplePos="0" relativeHeight="251669504" behindDoc="1" locked="0" layoutInCell="1" allowOverlap="1">
+          <wp:anchor distT="0" distB="0" distL="114300" distR="114300" simplePos="0" relativeHeight="251657728" behindDoc="1" locked="0" layoutInCell="1" allowOverlap="1">
             <wp:simplePos x="0" y="0"/>
             <wp:positionH relativeFrom="column">
               <wp:posOffset>-1085850</wp:posOffset>
@@ -963,7 +963,7 @@
           <w:noProof/>
         </w:rPr>
         <w:drawing>
-          <wp:anchor distT="0" distB="0" distL="114300" distR="114300" simplePos="0" relativeHeight="251671552" behindDoc="1" locked="0" layoutInCell="1" allowOverlap="1">
+          <wp:anchor distT="0" distB="0" distL="114300" distR="114300" simplePos="0" relativeHeight="251658752" behindDoc="1" locked="0" layoutInCell="1" allowOverlap="1">
             <wp:simplePos x="0" y="0"/>
             <wp:positionH relativeFrom="column">
               <wp:posOffset>-239016</wp:posOffset>
@@ -1066,7 +1066,7 @@
     </w:p>
     <w:p>
       <w:pPr>
-        <w:pStyle w:val="af"/>
+        <w:pStyle w:val="ListParagraph"/>
         <w:numPr>
           <w:ilvl w:val="0"/>
           <w:numId w:val="1"/>
@@ -1205,7 +1205,7 @@
     </w:p>
     <w:p>
       <w:pPr>
-        <w:pStyle w:val="3"/>
+        <w:pStyle w:val="Heading3"/>
         <w:rPr>
           <w:lang w:val="en-GB"/>
         </w:rPr>
@@ -1303,7 +1303,7 @@
     </w:p>
     <w:p>
       <w:pPr>
-        <w:pStyle w:val="3"/>
+        <w:pStyle w:val="Heading3"/>
         <w:spacing w:line="360" w:lineRule="auto"/>
         <w:rPr>
           <w:rtl/>
@@ -1312,7 +1312,7 @@
     </w:p>
     <w:p>
       <w:pPr>
-        <w:pStyle w:val="3"/>
+        <w:pStyle w:val="Heading3"/>
         <w:spacing w:line="360" w:lineRule="auto"/>
       </w:pPr>
       <w:r>
@@ -2005,7 +2005,6 @@
         <w:spacing w:after="0" w:line="240" w:lineRule="auto"/>
         <w:ind w:right="720"/>
         <w:rPr>
-          <w:rFonts w:hint="cs"/>
           <w:b/>
           <w:bCs/>
         </w:rPr>
@@ -2029,7 +2028,7 @@
           <w:noProof/>
         </w:rPr>
         <w:drawing>
-          <wp:anchor distT="0" distB="0" distL="114300" distR="114300" simplePos="0" relativeHeight="251666432" behindDoc="1" locked="0" layoutInCell="1" allowOverlap="1" wp14:anchorId="409A9DEE" wp14:editId="06A98C41">
+          <wp:anchor distT="0" distB="0" distL="114300" distR="114300" simplePos="0" relativeHeight="251655680" behindDoc="1" locked="0" layoutInCell="1" allowOverlap="1" wp14:anchorId="409A9DEE" wp14:editId="06A98C41">
             <wp:simplePos x="0" y="0"/>
             <wp:positionH relativeFrom="column">
               <wp:posOffset>-885190</wp:posOffset>
@@ -2154,7 +2153,6 @@
         <w:spacing w:after="0" w:line="240" w:lineRule="auto"/>
         <w:ind w:right="720"/>
         <w:rPr>
-          <w:rFonts w:hint="cs"/>
           <w:rtl/>
         </w:rPr>
       </w:pPr>
@@ -2178,26 +2176,26 @@
           <w:noProof/>
         </w:rPr>
         <w:drawing>
-          <wp:anchor distT="0" distB="0" distL="114300" distR="114300" simplePos="0" relativeHeight="251667456" behindDoc="1" locked="0" layoutInCell="1" allowOverlap="1" wp14:anchorId="02D02398" wp14:editId="05F2361E">
+          <wp:anchor distT="0" distB="0" distL="114300" distR="114300" simplePos="0" relativeHeight="251659776" behindDoc="1" locked="0" layoutInCell="1" allowOverlap="1" wp14:anchorId="1D52AE2B">
             <wp:simplePos x="0" y="0"/>
             <wp:positionH relativeFrom="column">
-              <wp:posOffset>-646909</wp:posOffset>
+              <wp:posOffset>-532765</wp:posOffset>
             </wp:positionH>
             <wp:positionV relativeFrom="paragraph">
-              <wp:posOffset>268605</wp:posOffset>
+              <wp:posOffset>341630</wp:posOffset>
             </wp:positionV>
-            <wp:extent cx="6718300" cy="3318510"/>
-            <wp:effectExtent l="0" t="0" r="6350" b="0"/>
+            <wp:extent cx="6338570" cy="2992755"/>
+            <wp:effectExtent l="0" t="0" r="5080" b="0"/>
             <wp:wrapTight wrapText="bothSides">
               <wp:wrapPolygon edited="0">
                 <wp:start x="0" y="0"/>
-                <wp:lineTo x="0" y="21451"/>
-                <wp:lineTo x="21559" y="21451"/>
-                <wp:lineTo x="21559" y="0"/>
+                <wp:lineTo x="0" y="21449"/>
+                <wp:lineTo x="21552" y="21449"/>
+                <wp:lineTo x="21552" y="0"/>
                 <wp:lineTo x="0" y="0"/>
               </wp:wrapPolygon>
             </wp:wrapTight>
-            <wp:docPr id="15" name="Picture 15"/>
+            <wp:docPr id="7" name="Picture 7"/>
             <wp:cNvGraphicFramePr>
               <a:graphicFrameLocks xmlns:a="http://schemas.openxmlformats.org/drawingml/2006/main" noChangeAspect="1"/>
             </wp:cNvGraphicFramePr>
@@ -2205,7 +2203,7 @@
               <a:graphicData uri="http://schemas.openxmlformats.org/drawingml/2006/picture">
                 <pic:pic xmlns:pic="http://schemas.openxmlformats.org/drawingml/2006/picture">
                   <pic:nvPicPr>
-                    <pic:cNvPr id="0" name="Picture 5"/>
+                    <pic:cNvPr id="0" name="Picture 1"/>
                     <pic:cNvPicPr>
                       <a:picLocks noChangeAspect="1" noChangeArrowheads="1"/>
                     </pic:cNvPicPr>
@@ -2226,7 +2224,7 @@
                   <pic:spPr bwMode="auto">
                     <a:xfrm>
                       <a:off x="0" y="0"/>
-                      <a:ext cx="6718300" cy="3318510"/>
+                      <a:ext cx="6338570" cy="2992755"/>
                     </a:xfrm>
                     <a:prstGeom prst="rect">
                       <a:avLst/>
@@ -2239,10 +2237,10 @@
                 </pic:pic>
               </a:graphicData>
             </a:graphic>
-            <wp14:sizeRelH relativeFrom="margin">
+            <wp14:sizeRelH relativeFrom="page">
               <wp14:pctWidth>0</wp14:pctWidth>
             </wp14:sizeRelH>
-            <wp14:sizeRelV relativeFrom="margin">
+            <wp14:sizeRelV relativeFrom="page">
               <wp14:pctHeight>0</wp14:pctHeight>
             </wp14:sizeRelV>
           </wp:anchor>
@@ -2276,25 +2274,25 @@
     </w:p>
     <w:p>
       <w:pPr>
-        <w:pStyle w:val="af"/>
-      </w:pPr>
-    </w:p>
-    <w:p>
-      <w:pPr>
-        <w:pStyle w:val="af"/>
-      </w:pPr>
-    </w:p>
-    <w:p>
-      <w:pPr>
-        <w:pStyle w:val="af"/>
-        <w:rPr>
-          <w:rtl/>
-        </w:rPr>
-      </w:pPr>
-    </w:p>
-    <w:p>
-      <w:pPr>
-        <w:pStyle w:val="af"/>
+        <w:pStyle w:val="ListParagraph"/>
+      </w:pPr>
+    </w:p>
+    <w:p>
+      <w:pPr>
+        <w:pStyle w:val="ListParagraph"/>
+      </w:pPr>
+    </w:p>
+    <w:p>
+      <w:pPr>
+        <w:pStyle w:val="ListParagraph"/>
+        <w:rPr>
+          <w:rtl/>
+        </w:rPr>
+      </w:pPr>
+    </w:p>
+    <w:p>
+      <w:pPr>
+        <w:pStyle w:val="ListParagraph"/>
         <w:numPr>
           <w:ilvl w:val="0"/>
           <w:numId w:val="1"/>
@@ -2534,7 +2532,7 @@
     </w:p>
     <w:p>
       <w:pPr>
-        <w:pStyle w:val="3"/>
+        <w:pStyle w:val="Heading3"/>
         <w:spacing w:line="360" w:lineRule="auto"/>
         <w:rPr>
           <w:rtl/>
@@ -2543,7 +2541,7 @@
     </w:p>
     <w:p>
       <w:pPr>
-        <w:pStyle w:val="3"/>
+        <w:pStyle w:val="Heading3"/>
         <w:spacing w:line="360" w:lineRule="auto"/>
         <w:rPr>
           <w:rtl/>
@@ -2608,7 +2606,6 @@
         <w:spacing w:after="0" w:line="240" w:lineRule="auto"/>
         <w:ind w:left="720" w:right="720"/>
         <w:rPr>
-          <w:rFonts w:hint="cs"/>
           <w:rtl/>
         </w:rPr>
       </w:pPr>
@@ -2752,7 +2749,6 @@
         <w:spacing w:after="0" w:line="240" w:lineRule="auto"/>
         <w:ind w:left="720"/>
         <w:rPr>
-          <w:rFonts w:hint="cs"/>
           <w:rtl/>
         </w:rPr>
       </w:pPr>
@@ -2894,9 +2890,6 @@
       <w:pPr>
         <w:spacing w:after="0" w:line="240" w:lineRule="auto"/>
         <w:ind w:right="720"/>
-        <w:rPr>
-          <w:rFonts w:hint="cs"/>
-        </w:rPr>
       </w:pPr>
     </w:p>
     <w:p>
@@ -2961,7 +2954,7 @@
             <v:path o:extrusionok="f" gradientshapeok="t" o:connecttype="rect"/>
             <o:lock v:ext="edit" aspectratio="t"/>
           </v:shapetype>
-          <v:shape id="_x0000_s1026" type="#_x0000_t75" style="position:absolute;left:0;text-align:left;margin-left:-88.1pt;margin-top:17.95pt;width:591.95pt;height:249.55pt;z-index:-251642880;mso-position-horizontal-relative:text;mso-position-vertical-relative:text" wrapcoords="-30 0 -30 21528 21600 21528 21600 0 -30 0">
+          <v:shape id="_x0000_s1026" type="#_x0000_t75" style="position:absolute;left:0;text-align:left;margin-left:-88.1pt;margin-top:17.95pt;width:591.95pt;height:249.55pt;z-index:-251656704;mso-position-horizontal-relative:text;mso-position-vertical-relative:text" wrapcoords="-30 0 -30 21528 21600 21528 21600 0 -30 0">
             <v:imagedata r:id="rId13" o:title="Ex3_SequenceDiagram_TemplateMethod"/>
             <w10:wrap type="tight"/>
           </v:shape>
@@ -2973,7 +2966,6 @@
         <w:spacing w:after="0" w:line="240" w:lineRule="auto"/>
         <w:ind w:left="720" w:right="720"/>
         <w:rPr>
-          <w:rFonts w:hint="cs"/>
           <w:b/>
           <w:bCs/>
           <w:rtl/>
@@ -3018,7 +3010,6 @@
         <w:spacing w:after="0" w:line="240" w:lineRule="auto"/>
         <w:ind w:right="720"/>
         <w:rPr>
-          <w:rFonts w:hint="cs"/>
           <w:rtl/>
         </w:rPr>
       </w:pPr>
@@ -3165,7 +3156,7 @@
     </w:p>
     <w:p>
       <w:pPr>
-        <w:pStyle w:val="af"/>
+        <w:pStyle w:val="ListParagraph"/>
         <w:numPr>
           <w:ilvl w:val="0"/>
           <w:numId w:val="1"/>
@@ -3221,267 +3212,69 @@
         </w:rPr>
         <w:t>תבנית:</w:t>
       </w:r>
+    </w:p>
+    <w:p>
+      <w:pPr>
+        <w:pStyle w:val="ListParagraph"/>
+        <w:bidi w:val="0"/>
+        <w:spacing w:after="0" w:line="240" w:lineRule="auto"/>
+        <w:ind w:left="0"/>
+      </w:pPr>
+      <w:r>
+        <w:t xml:space="preserve">Abstract Class = </w:t>
+      </w:r>
+      <w:proofErr w:type="spellStart"/>
+      <w:r>
+        <w:t>CityData</w:t>
+      </w:r>
+      <w:proofErr w:type="spellEnd"/>
+    </w:p>
+    <w:p>
+      <w:pPr>
+        <w:pStyle w:val="ListParagraph"/>
+        <w:bidi w:val="0"/>
+        <w:spacing w:after="0" w:line="240" w:lineRule="auto"/>
+        <w:ind w:left="0"/>
+      </w:pPr>
+      <w:r>
+        <w:t>Concrete Classes = Temperature, Humidity, Sunrise, Sunset</w:t>
+      </w:r>
+    </w:p>
+    <w:p>
+      <w:pPr>
+        <w:spacing w:after="0" w:line="240" w:lineRule="auto"/>
+        <w:ind w:right="720"/>
+      </w:pPr>
+    </w:p>
+    <w:p>
+      <w:pPr>
+        <w:spacing w:after="0" w:line="240" w:lineRule="auto"/>
+        <w:ind w:right="720"/>
+      </w:pPr>
+    </w:p>
+    <w:p>
+      <w:pPr>
+        <w:spacing w:after="0" w:line="240" w:lineRule="auto"/>
+        <w:ind w:right="720"/>
+      </w:pPr>
+    </w:p>
+    <w:p>
+      <w:pPr>
+        <w:spacing w:after="0" w:line="240" w:lineRule="auto"/>
+        <w:ind w:right="720"/>
+      </w:pPr>
       <w:bookmarkStart w:id="0" w:name="_GoBack"/>
       <w:bookmarkEnd w:id="0"/>
     </w:p>
     <w:p>
       <w:pPr>
-        <w:pStyle w:val="af"/>
-        <w:bidi w:val="0"/>
-        <w:spacing w:after="0" w:line="240" w:lineRule="auto"/>
-        <w:ind w:left="0"/>
-      </w:pPr>
-      <w:r>
-        <w:t xml:space="preserve">Abstract Class = </w:t>
-      </w:r>
-      <w:proofErr w:type="spellStart"/>
-      <w:r>
-        <w:t>CityData</w:t>
-      </w:r>
-      <w:proofErr w:type="spellEnd"/>
-    </w:p>
-    <w:p>
-      <w:pPr>
-        <w:pStyle w:val="af"/>
-        <w:bidi w:val="0"/>
-        <w:spacing w:after="0" w:line="240" w:lineRule="auto"/>
-        <w:ind w:left="0"/>
-      </w:pPr>
-      <w:r>
-        <w:t>Concrete Classes = Temperature, Humidity, Sunrise, Sunset</w:t>
-      </w:r>
-    </w:p>
-    <w:p>
-      <w:pPr>
         <w:spacing w:after="0" w:line="240" w:lineRule="auto"/>
         <w:ind w:right="720"/>
       </w:pPr>
     </w:p>
     <w:p>
       <w:pPr>
-        <w:spacing w:after="0" w:line="240" w:lineRule="auto"/>
-        <w:ind w:right="720"/>
-      </w:pPr>
-    </w:p>
-    <w:p>
-      <w:pPr>
-        <w:spacing w:after="0" w:line="240" w:lineRule="auto"/>
-        <w:ind w:right="720"/>
-      </w:pPr>
-    </w:p>
-    <w:p>
-      <w:pPr>
-        <w:spacing w:after="0" w:line="240" w:lineRule="auto"/>
-        <w:ind w:right="720"/>
-      </w:pPr>
-    </w:p>
-    <w:p>
-      <w:pPr>
-        <w:spacing w:after="0" w:line="240" w:lineRule="auto"/>
-        <w:ind w:right="720"/>
-      </w:pPr>
-    </w:p>
-    <w:p>
-      <w:pPr>
-        <w:spacing w:after="0" w:line="240" w:lineRule="auto"/>
-        <w:ind w:right="720"/>
-      </w:pPr>
-    </w:p>
-    <w:p>
-      <w:pPr>
-        <w:spacing w:after="0" w:line="240" w:lineRule="auto"/>
-        <w:ind w:right="720"/>
-      </w:pPr>
-    </w:p>
-    <w:p>
-      <w:pPr>
-        <w:spacing w:after="0" w:line="240" w:lineRule="auto"/>
-        <w:ind w:right="720"/>
-      </w:pPr>
-    </w:p>
-    <w:p>
-      <w:pPr>
-        <w:spacing w:after="0" w:line="240" w:lineRule="auto"/>
-        <w:ind w:right="720"/>
-      </w:pPr>
-    </w:p>
-    <w:p>
-      <w:pPr>
-        <w:spacing w:after="0" w:line="240" w:lineRule="auto"/>
-        <w:ind w:right="720"/>
-      </w:pPr>
-    </w:p>
-    <w:p>
-      <w:pPr>
-        <w:spacing w:after="0" w:line="240" w:lineRule="auto"/>
-        <w:ind w:right="720"/>
-      </w:pPr>
-    </w:p>
-    <w:p>
-      <w:pPr>
-        <w:spacing w:after="0" w:line="240" w:lineRule="auto"/>
-        <w:ind w:right="720"/>
-      </w:pPr>
-    </w:p>
-    <w:p>
-      <w:pPr>
-        <w:spacing w:after="0" w:line="240" w:lineRule="auto"/>
-        <w:ind w:right="720"/>
-      </w:pPr>
-    </w:p>
-    <w:p>
-      <w:pPr>
-        <w:spacing w:after="0" w:line="240" w:lineRule="auto"/>
-        <w:ind w:right="720"/>
-      </w:pPr>
-    </w:p>
-    <w:p>
-      <w:pPr>
-        <w:spacing w:after="0" w:line="240" w:lineRule="auto"/>
-        <w:ind w:right="720"/>
-      </w:pPr>
-    </w:p>
-    <w:p>
-      <w:pPr>
-        <w:spacing w:after="0" w:line="240" w:lineRule="auto"/>
-        <w:ind w:right="720"/>
-      </w:pPr>
-    </w:p>
-    <w:p>
-      <w:pPr>
-        <w:spacing w:after="0" w:line="240" w:lineRule="auto"/>
-        <w:ind w:right="720"/>
-      </w:pPr>
-    </w:p>
-    <w:p>
-      <w:pPr>
-        <w:spacing w:after="0" w:line="240" w:lineRule="auto"/>
-        <w:ind w:right="720"/>
-      </w:pPr>
-    </w:p>
-    <w:p>
-      <w:pPr>
-        <w:spacing w:after="0" w:line="240" w:lineRule="auto"/>
-        <w:ind w:right="720"/>
-      </w:pPr>
-    </w:p>
-    <w:p>
-      <w:pPr>
-        <w:spacing w:after="0" w:line="240" w:lineRule="auto"/>
-        <w:ind w:right="720"/>
-      </w:pPr>
-    </w:p>
-    <w:p>
-      <w:pPr>
-        <w:spacing w:after="0" w:line="240" w:lineRule="auto"/>
-        <w:ind w:right="720"/>
-      </w:pPr>
-    </w:p>
-    <w:p>
-      <w:pPr>
-        <w:spacing w:after="0" w:line="240" w:lineRule="auto"/>
-        <w:ind w:right="720"/>
-      </w:pPr>
-    </w:p>
-    <w:p>
-      <w:pPr>
-        <w:spacing w:after="0" w:line="240" w:lineRule="auto"/>
-        <w:ind w:right="720"/>
-      </w:pPr>
-    </w:p>
-    <w:p>
-      <w:pPr>
-        <w:spacing w:after="0" w:line="240" w:lineRule="auto"/>
-        <w:ind w:right="720"/>
-      </w:pPr>
-    </w:p>
-    <w:p>
-      <w:pPr>
-        <w:spacing w:after="0" w:line="240" w:lineRule="auto"/>
-        <w:ind w:right="720"/>
-      </w:pPr>
-    </w:p>
-    <w:p>
-      <w:pPr>
-        <w:spacing w:after="0" w:line="240" w:lineRule="auto"/>
-        <w:ind w:right="720"/>
-      </w:pPr>
-    </w:p>
-    <w:p>
-      <w:pPr>
-        <w:spacing w:after="0" w:line="240" w:lineRule="auto"/>
-        <w:ind w:right="720"/>
-      </w:pPr>
-    </w:p>
-    <w:p>
-      <w:pPr>
-        <w:spacing w:after="0" w:line="240" w:lineRule="auto"/>
-        <w:ind w:right="720"/>
-      </w:pPr>
-    </w:p>
-    <w:p>
-      <w:pPr>
-        <w:spacing w:after="0" w:line="240" w:lineRule="auto"/>
-        <w:ind w:right="720"/>
-      </w:pPr>
-    </w:p>
-    <w:p>
-      <w:pPr>
-        <w:spacing w:after="0" w:line="240" w:lineRule="auto"/>
-        <w:ind w:right="720"/>
-      </w:pPr>
-    </w:p>
-    <w:p>
-      <w:pPr>
-        <w:spacing w:after="0" w:line="240" w:lineRule="auto"/>
-        <w:ind w:right="720"/>
-      </w:pPr>
-    </w:p>
-    <w:p>
-      <w:pPr>
-        <w:spacing w:after="0" w:line="240" w:lineRule="auto"/>
-        <w:ind w:right="720"/>
-      </w:pPr>
-    </w:p>
-    <w:p>
-      <w:pPr>
-        <w:spacing w:after="0" w:line="240" w:lineRule="auto"/>
-        <w:ind w:right="720"/>
-      </w:pPr>
-    </w:p>
-    <w:p>
-      <w:pPr>
-        <w:spacing w:after="0" w:line="240" w:lineRule="auto"/>
-        <w:ind w:right="720"/>
-      </w:pPr>
-    </w:p>
-    <w:p>
-      <w:pPr>
-        <w:spacing w:after="0" w:line="240" w:lineRule="auto"/>
-        <w:ind w:right="720"/>
-      </w:pPr>
-    </w:p>
-    <w:p>
-      <w:pPr>
-        <w:spacing w:after="0" w:line="240" w:lineRule="auto"/>
-        <w:ind w:right="720"/>
-      </w:pPr>
-    </w:p>
-    <w:p>
-      <w:pPr>
-        <w:spacing w:after="0" w:line="240" w:lineRule="auto"/>
-        <w:ind w:right="720"/>
-      </w:pPr>
-    </w:p>
-    <w:p>
-      <w:pPr>
-        <w:spacing w:after="0" w:line="240" w:lineRule="auto"/>
-        <w:ind w:right="720"/>
-      </w:pPr>
-    </w:p>
-    <w:p>
-      <w:pPr>
-        <w:pStyle w:val="3"/>
+        <w:pStyle w:val="Heading3"/>
         <w:spacing w:line="360" w:lineRule="auto"/>
       </w:pPr>
       <w:r>
@@ -3671,7 +3464,7 @@
 </file>
 
 <file path=word/endnotes.xml><?xml version="1.0" encoding="utf-8"?>
-<w:endnotes xmlns:wpc="http://schemas.microsoft.com/office/word/2010/wordprocessingCanvas" xmlns:mc="http://schemas.openxmlformats.org/markup-compatibility/2006" xmlns:o="urn:schemas-microsoft-com:office:office" xmlns:r="http://schemas.openxmlformats.org/officeDocument/2006/relationships" xmlns:m="http://schemas.openxmlformats.org/officeDocument/2006/math" xmlns:v="urn:schemas-microsoft-com:vml" xmlns:wp14="http://schemas.microsoft.com/office/word/2010/wordprocessingDrawing" xmlns:wp="http://schemas.openxmlformats.org/drawingml/2006/wordprocessingDrawing" xmlns:w10="urn:schemas-microsoft-com:office:word" xmlns:w="http://schemas.openxmlformats.org/wordprocessingml/2006/main" xmlns:w14="http://schemas.microsoft.com/office/word/2010/wordml" xmlns:w15="http://schemas.microsoft.com/office/word/2012/wordml" xmlns:wpg="http://schemas.microsoft.com/office/word/2010/wordprocessingGroup" xmlns:wpi="http://schemas.microsoft.com/office/word/2010/wordprocessingInk" xmlns:wne="http://schemas.microsoft.com/office/word/2006/wordml" xmlns:wps="http://schemas.microsoft.com/office/word/2010/wordprocessingShape" mc:Ignorable="w14 w15 wp14">
+<w:endnotes xmlns:wpc="http://schemas.microsoft.com/office/word/2010/wordprocessingCanvas" xmlns:cx="http://schemas.microsoft.com/office/drawing/2014/chartex" xmlns:cx1="http://schemas.microsoft.com/office/drawing/2015/9/8/chartex" xmlns:cx2="http://schemas.microsoft.com/office/drawing/2015/10/21/chartex" xmlns:cx3="http://schemas.microsoft.com/office/drawing/2016/5/9/chartex" xmlns:cx4="http://schemas.microsoft.com/office/drawing/2016/5/10/chartex" xmlns:cx5="http://schemas.microsoft.com/office/drawing/2016/5/11/chartex" xmlns:cx6="http://schemas.microsoft.com/office/drawing/2016/5/12/chartex" xmlns:cx7="http://schemas.microsoft.com/office/drawing/2016/5/13/chartex" xmlns:cx8="http://schemas.microsoft.com/office/drawing/2016/5/14/chartex" xmlns:mc="http://schemas.openxmlformats.org/markup-compatibility/2006" xmlns:aink="http://schemas.microsoft.com/office/drawing/2016/ink" xmlns:am3d="http://schemas.microsoft.com/office/drawing/2017/model3d" xmlns:o="urn:schemas-microsoft-com:office:office" xmlns:r="http://schemas.openxmlformats.org/officeDocument/2006/relationships" xmlns:m="http://schemas.openxmlformats.org/officeDocument/2006/math" xmlns:v="urn:schemas-microsoft-com:vml" xmlns:wp14="http://schemas.microsoft.com/office/word/2010/wordprocessingDrawing" xmlns:wp="http://schemas.openxmlformats.org/drawingml/2006/wordprocessingDrawing" xmlns:w10="urn:schemas-microsoft-com:office:word" xmlns:w="http://schemas.openxmlformats.org/wordprocessingml/2006/main" xmlns:w14="http://schemas.microsoft.com/office/word/2010/wordml" xmlns:w15="http://schemas.microsoft.com/office/word/2012/wordml" xmlns:w16cid="http://schemas.microsoft.com/office/word/2016/wordml/cid" xmlns:w16se="http://schemas.microsoft.com/office/word/2015/wordml/symex" xmlns:wpg="http://schemas.microsoft.com/office/word/2010/wordprocessingGroup" xmlns:wpi="http://schemas.microsoft.com/office/word/2010/wordprocessingInk" xmlns:wne="http://schemas.microsoft.com/office/word/2006/wordml" xmlns:wps="http://schemas.microsoft.com/office/word/2010/wordprocessingShape" mc:Ignorable="w14 w15 w16se w16cid wp14">
   <w:endnote w:type="separator" w:id="-1">
     <w:p>
       <w:pPr>
@@ -3696,7 +3489,7 @@
 </file>
 
 <file path=word/footer1.xml><?xml version="1.0" encoding="utf-8"?>
-<w:ftr xmlns:wpc="http://schemas.microsoft.com/office/word/2010/wordprocessingCanvas" xmlns:mc="http://schemas.openxmlformats.org/markup-compatibility/2006" xmlns:o="urn:schemas-microsoft-com:office:office" xmlns:r="http://schemas.openxmlformats.org/officeDocument/2006/relationships" xmlns:m="http://schemas.openxmlformats.org/officeDocument/2006/math" xmlns:v="urn:schemas-microsoft-com:vml" xmlns:wp14="http://schemas.microsoft.com/office/word/2010/wordprocessingDrawing" xmlns:wp="http://schemas.openxmlformats.org/drawingml/2006/wordprocessingDrawing" xmlns:w10="urn:schemas-microsoft-com:office:word" xmlns:w="http://schemas.openxmlformats.org/wordprocessingml/2006/main" xmlns:w14="http://schemas.microsoft.com/office/word/2010/wordml" xmlns:w15="http://schemas.microsoft.com/office/word/2012/wordml" xmlns:wpg="http://schemas.microsoft.com/office/word/2010/wordprocessingGroup" xmlns:wpi="http://schemas.microsoft.com/office/word/2010/wordprocessingInk" xmlns:wne="http://schemas.microsoft.com/office/word/2006/wordml" xmlns:wps="http://schemas.microsoft.com/office/word/2010/wordprocessingShape" mc:Ignorable="w14 w15 wp14">
+<w:ftr xmlns:wpc="http://schemas.microsoft.com/office/word/2010/wordprocessingCanvas" xmlns:cx="http://schemas.microsoft.com/office/drawing/2014/chartex" xmlns:cx1="http://schemas.microsoft.com/office/drawing/2015/9/8/chartex" xmlns:cx2="http://schemas.microsoft.com/office/drawing/2015/10/21/chartex" xmlns:cx3="http://schemas.microsoft.com/office/drawing/2016/5/9/chartex" xmlns:cx4="http://schemas.microsoft.com/office/drawing/2016/5/10/chartex" xmlns:cx5="http://schemas.microsoft.com/office/drawing/2016/5/11/chartex" xmlns:cx6="http://schemas.microsoft.com/office/drawing/2016/5/12/chartex" xmlns:cx7="http://schemas.microsoft.com/office/drawing/2016/5/13/chartex" xmlns:cx8="http://schemas.microsoft.com/office/drawing/2016/5/14/chartex" xmlns:mc="http://schemas.openxmlformats.org/markup-compatibility/2006" xmlns:aink="http://schemas.microsoft.com/office/drawing/2016/ink" xmlns:am3d="http://schemas.microsoft.com/office/drawing/2017/model3d" xmlns:o="urn:schemas-microsoft-com:office:office" xmlns:r="http://schemas.openxmlformats.org/officeDocument/2006/relationships" xmlns:m="http://schemas.openxmlformats.org/officeDocument/2006/math" xmlns:v="urn:schemas-microsoft-com:vml" xmlns:wp14="http://schemas.microsoft.com/office/word/2010/wordprocessingDrawing" xmlns:wp="http://schemas.openxmlformats.org/drawingml/2006/wordprocessingDrawing" xmlns:w10="urn:schemas-microsoft-com:office:word" xmlns:w="http://schemas.openxmlformats.org/wordprocessingml/2006/main" xmlns:w14="http://schemas.microsoft.com/office/word/2010/wordml" xmlns:w15="http://schemas.microsoft.com/office/word/2012/wordml" xmlns:w16cid="http://schemas.microsoft.com/office/word/2016/wordml/cid" xmlns:w16se="http://schemas.microsoft.com/office/word/2015/wordml/symex" xmlns:wpg="http://schemas.microsoft.com/office/word/2010/wordprocessingGroup" xmlns:wpi="http://schemas.microsoft.com/office/word/2010/wordprocessingInk" xmlns:wne="http://schemas.microsoft.com/office/word/2006/wordml" xmlns:wps="http://schemas.microsoft.com/office/word/2010/wordprocessingShape" mc:Ignorable="w14 w15 w16se w16cid wp14">
   <w:sdt>
     <w:sdtPr>
       <w:rPr>
@@ -3712,7 +3505,7 @@
     <w:sdtContent>
       <w:p>
         <w:pPr>
-          <w:pStyle w:val="a5"/>
+          <w:pStyle w:val="Footer"/>
         </w:pPr>
         <w:r>
           <w:rPr>
@@ -3935,7 +3728,7 @@
                     <v:stroke joinstyle="miter"/>
                     <v:path gradientshapeok="t" o:connecttype="rect"/>
                   </v:shapetype>
-                  <v:shape id="Text Box 3" o:spid="_x0000_s1027" type="#_x0000_t202" style="position:absolute;left:782;top:14990;width:659;height:288;visibility:visible;mso-wrap-style:square;v-text-anchor:top" o:gfxdata="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" filled="f" stroked="f">
+                  <v:shape id="Text Box 3" o:spid="_x0000_s1027" type="#_x0000_t202" style="position:absolute;left:782;top:14990;width:659;height:288;visibility:visible;mso-wrap-style:square;v-text-anchor:top" o:gfxdata="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" filled="f" stroked="f">
                     <v:textbox inset="0,0,0,0">
                       <w:txbxContent>
                         <w:p>
@@ -3974,7 +3767,7 @@
                       </w:txbxContent>
                     </v:textbox>
                   </v:shape>
-                  <v:group id="Group 4" o:spid="_x0000_s1028" style="position:absolute;left:-8;top:14978;width:12255;height:230" coordorigin="-8,14978" coordsize="12255,230" o:gfxdata="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">
+                  <v:group id="Group 4" o:spid="_x0000_s1028" style="position:absolute;left:-8;top:14978;width:12255;height:230" coordorigin="-8,14978" coordsize="12255,230" o:gfxdata="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">
                     <v:shapetype id="_x0000_t34" coordsize="21600,21600" o:spt="34" o:oned="t" adj="10800" path="m,l@0,0@0,21600,21600,21600e" filled="f">
                       <v:stroke joinstyle="miter"/>
                       <v:formulas>
@@ -3986,8 +3779,8 @@
                       </v:handles>
                       <o:lock v:ext="edit" shapetype="t"/>
                     </v:shapetype>
-                    <v:shape id="AutoShape 5" o:spid="_x0000_s1029" type="#_x0000_t34" style="position:absolute;left:-8;top:14978;width:1260;height:230;flip:y;visibility:visible;mso-wrap-style:square" o:connectortype="elbow" o:gfxdata="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" strokecolor="#a5a5a5 [2092]"/>
-                    <v:shape id="AutoShape 6" o:spid="_x0000_s1030" type="#_x0000_t34" style="position:absolute;left:1252;top:14978;width:10995;height:230;rotation:180;visibility:visible;mso-wrap-style:square" o:connectortype="elbow" o:gfxdata="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" adj="20904" strokecolor="#a5a5a5 [2092]"/>
+                    <v:shape id="AutoShape 5" o:spid="_x0000_s1029" type="#_x0000_t34" style="position:absolute;left:-8;top:14978;width:1260;height:230;flip:y;visibility:visible;mso-wrap-style:square" o:connectortype="elbow" o:gfxdata="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" strokecolor="#a5a5a5 [2092]"/>
+                    <v:shape id="AutoShape 6" o:spid="_x0000_s1030" type="#_x0000_t34" style="position:absolute;left:1252;top:14978;width:10995;height:230;rotation:180;visibility:visible;mso-wrap-style:square" o:connectortype="elbow" o:gfxdata="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" adj="20904" strokecolor="#a5a5a5 [2092]"/>
                   </v:group>
                   <w10:wrap anchorx="page" anchory="margin"/>
                 </v:group>
@@ -4002,7 +3795,7 @@
 </file>
 
 <file path=word/footnotes.xml><?xml version="1.0" encoding="utf-8"?>
-<w:footnotes xmlns:wpc="http://schemas.microsoft.com/office/word/2010/wordprocessingCanvas" xmlns:mc="http://schemas.openxmlformats.org/markup-compatibility/2006" xmlns:o="urn:schemas-microsoft-com:office:office" xmlns:r="http://schemas.openxmlformats.org/officeDocument/2006/relationships" xmlns:m="http://schemas.openxmlformats.org/officeDocument/2006/math" xmlns:v="urn:schemas-microsoft-com:vml" xmlns:wp14="http://schemas.microsoft.com/office/word/2010/wordprocessingDrawing" xmlns:wp="http://schemas.openxmlformats.org/drawingml/2006/wordprocessingDrawing" xmlns:w10="urn:schemas-microsoft-com:office:word" xmlns:w="http://schemas.openxmlformats.org/wordprocessingml/2006/main" xmlns:w14="http://schemas.microsoft.com/office/word/2010/wordml" xmlns:w15="http://schemas.microsoft.com/office/word/2012/wordml" xmlns:wpg="http://schemas.microsoft.com/office/word/2010/wordprocessingGroup" xmlns:wpi="http://schemas.microsoft.com/office/word/2010/wordprocessingInk" xmlns:wne="http://schemas.microsoft.com/office/word/2006/wordml" xmlns:wps="http://schemas.microsoft.com/office/word/2010/wordprocessingShape" mc:Ignorable="w14 w15 wp14">
+<w:footnotes xmlns:wpc="http://schemas.microsoft.com/office/word/2010/wordprocessingCanvas" xmlns:cx="http://schemas.microsoft.com/office/drawing/2014/chartex" xmlns:cx1="http://schemas.microsoft.com/office/drawing/2015/9/8/chartex" xmlns:cx2="http://schemas.microsoft.com/office/drawing/2015/10/21/chartex" xmlns:cx3="http://schemas.microsoft.com/office/drawing/2016/5/9/chartex" xmlns:cx4="http://schemas.microsoft.com/office/drawing/2016/5/10/chartex" xmlns:cx5="http://schemas.microsoft.com/office/drawing/2016/5/11/chartex" xmlns:cx6="http://schemas.microsoft.com/office/drawing/2016/5/12/chartex" xmlns:cx7="http://schemas.microsoft.com/office/drawing/2016/5/13/chartex" xmlns:cx8="http://schemas.microsoft.com/office/drawing/2016/5/14/chartex" xmlns:mc="http://schemas.openxmlformats.org/markup-compatibility/2006" xmlns:aink="http://schemas.microsoft.com/office/drawing/2016/ink" xmlns:am3d="http://schemas.microsoft.com/office/drawing/2017/model3d" xmlns:o="urn:schemas-microsoft-com:office:office" xmlns:r="http://schemas.openxmlformats.org/officeDocument/2006/relationships" xmlns:m="http://schemas.openxmlformats.org/officeDocument/2006/math" xmlns:v="urn:schemas-microsoft-com:vml" xmlns:wp14="http://schemas.microsoft.com/office/word/2010/wordprocessingDrawing" xmlns:wp="http://schemas.openxmlformats.org/drawingml/2006/wordprocessingDrawing" xmlns:w10="urn:schemas-microsoft-com:office:word" xmlns:w="http://schemas.openxmlformats.org/wordprocessingml/2006/main" xmlns:w14="http://schemas.microsoft.com/office/word/2010/wordml" xmlns:w15="http://schemas.microsoft.com/office/word/2012/wordml" xmlns:w16cid="http://schemas.microsoft.com/office/word/2016/wordml/cid" xmlns:w16se="http://schemas.microsoft.com/office/word/2015/wordml/symex" xmlns:wpg="http://schemas.microsoft.com/office/word/2010/wordprocessingGroup" xmlns:wpi="http://schemas.microsoft.com/office/word/2010/wordprocessingInk" xmlns:wne="http://schemas.microsoft.com/office/word/2006/wordml" xmlns:wps="http://schemas.microsoft.com/office/word/2010/wordprocessingShape" mc:Ignorable="w14 w15 w16se w16cid wp14">
   <w:footnote w:type="separator" w:id="-1">
     <w:p>
       <w:pPr>
@@ -4027,10 +3820,10 @@
 </file>
 
 <file path=word/header1.xml><?xml version="1.0" encoding="utf-8"?>
-<w:hdr xmlns:wpc="http://schemas.microsoft.com/office/word/2010/wordprocessingCanvas" xmlns:mc="http://schemas.openxmlformats.org/markup-compatibility/2006" xmlns:o="urn:schemas-microsoft-com:office:office" xmlns:r="http://schemas.openxmlformats.org/officeDocument/2006/relationships" xmlns:m="http://schemas.openxmlformats.org/officeDocument/2006/math" xmlns:v="urn:schemas-microsoft-com:vml" xmlns:wp14="http://schemas.microsoft.com/office/word/2010/wordprocessingDrawing" xmlns:wp="http://schemas.openxmlformats.org/drawingml/2006/wordprocessingDrawing" xmlns:w10="urn:schemas-microsoft-com:office:word" xmlns:w="http://schemas.openxmlformats.org/wordprocessingml/2006/main" xmlns:w14="http://schemas.microsoft.com/office/word/2010/wordml" xmlns:w15="http://schemas.microsoft.com/office/word/2012/wordml" xmlns:wpg="http://schemas.microsoft.com/office/word/2010/wordprocessingGroup" xmlns:wpi="http://schemas.microsoft.com/office/word/2010/wordprocessingInk" xmlns:wne="http://schemas.microsoft.com/office/word/2006/wordml" xmlns:wps="http://schemas.microsoft.com/office/word/2010/wordprocessingShape" mc:Ignorable="w14 w15 wp14">
+<w:hdr xmlns:wpc="http://schemas.microsoft.com/office/word/2010/wordprocessingCanvas" xmlns:cx="http://schemas.microsoft.com/office/drawing/2014/chartex" xmlns:cx1="http://schemas.microsoft.com/office/drawing/2015/9/8/chartex" xmlns:cx2="http://schemas.microsoft.com/office/drawing/2015/10/21/chartex" xmlns:cx3="http://schemas.microsoft.com/office/drawing/2016/5/9/chartex" xmlns:cx4="http://schemas.microsoft.com/office/drawing/2016/5/10/chartex" xmlns:cx5="http://schemas.microsoft.com/office/drawing/2016/5/11/chartex" xmlns:cx6="http://schemas.microsoft.com/office/drawing/2016/5/12/chartex" xmlns:cx7="http://schemas.microsoft.com/office/drawing/2016/5/13/chartex" xmlns:cx8="http://schemas.microsoft.com/office/drawing/2016/5/14/chartex" xmlns:mc="http://schemas.openxmlformats.org/markup-compatibility/2006" xmlns:aink="http://schemas.microsoft.com/office/drawing/2016/ink" xmlns:am3d="http://schemas.microsoft.com/office/drawing/2017/model3d" xmlns:o="urn:schemas-microsoft-com:office:office" xmlns:r="http://schemas.openxmlformats.org/officeDocument/2006/relationships" xmlns:m="http://schemas.openxmlformats.org/officeDocument/2006/math" xmlns:v="urn:schemas-microsoft-com:vml" xmlns:wp14="http://schemas.microsoft.com/office/word/2010/wordprocessingDrawing" xmlns:wp="http://schemas.openxmlformats.org/drawingml/2006/wordprocessingDrawing" xmlns:w10="urn:schemas-microsoft-com:office:word" xmlns:w="http://schemas.openxmlformats.org/wordprocessingml/2006/main" xmlns:w14="http://schemas.microsoft.com/office/word/2010/wordml" xmlns:w15="http://schemas.microsoft.com/office/word/2012/wordml" xmlns:w16cid="http://schemas.microsoft.com/office/word/2016/wordml/cid" xmlns:w16se="http://schemas.microsoft.com/office/word/2015/wordml/symex" xmlns:wpg="http://schemas.microsoft.com/office/word/2010/wordprocessingGroup" xmlns:wpi="http://schemas.microsoft.com/office/word/2010/wordprocessingInk" xmlns:wne="http://schemas.microsoft.com/office/word/2006/wordml" xmlns:wps="http://schemas.microsoft.com/office/word/2010/wordprocessingShape" mc:Ignorable="w14 w15 w16se w16cid wp14">
   <w:p>
     <w:pPr>
-      <w:pStyle w:val="a3"/>
+      <w:pStyle w:val="Header"/>
       <w:tabs>
         <w:tab w:val="clear" w:pos="4153"/>
         <w:tab w:val="clear" w:pos="8306"/>
@@ -4199,7 +3992,7 @@
   </w:p>
   <w:p>
     <w:pPr>
-      <w:pStyle w:val="a3"/>
+      <w:pStyle w:val="Header"/>
       <w:tabs>
         <w:tab w:val="clear" w:pos="4153"/>
         <w:tab w:val="clear" w:pos="8306"/>
@@ -4216,7 +4009,7 @@
   </w:p>
   <w:p>
     <w:pPr>
-      <w:pStyle w:val="a3"/>
+      <w:pStyle w:val="Header"/>
       <w:tabs>
         <w:tab w:val="clear" w:pos="4153"/>
         <w:tab w:val="clear" w:pos="8306"/>
@@ -4300,8 +4093,8 @@
 </file>
 
 <file path=word/numbering.xml><?xml version="1.0" encoding="utf-8"?>
-<w:numbering xmlns:wpc="http://schemas.microsoft.com/office/word/2010/wordprocessingCanvas" xmlns:mc="http://schemas.openxmlformats.org/markup-compatibility/2006" xmlns:o="urn:schemas-microsoft-com:office:office" xmlns:r="http://schemas.openxmlformats.org/officeDocument/2006/relationships" xmlns:m="http://schemas.openxmlformats.org/officeDocument/2006/math" xmlns:v="urn:schemas-microsoft-com:vml" xmlns:wp14="http://schemas.microsoft.com/office/word/2010/wordprocessingDrawing" xmlns:wp="http://schemas.openxmlformats.org/drawingml/2006/wordprocessingDrawing" xmlns:w10="urn:schemas-microsoft-com:office:word" xmlns:w="http://schemas.openxmlformats.org/wordprocessingml/2006/main" xmlns:w14="http://schemas.microsoft.com/office/word/2010/wordml" xmlns:w15="http://schemas.microsoft.com/office/word/2012/wordml" xmlns:wpg="http://schemas.microsoft.com/office/word/2010/wordprocessingGroup" xmlns:wpi="http://schemas.microsoft.com/office/word/2010/wordprocessingInk" xmlns:wne="http://schemas.microsoft.com/office/word/2006/wordml" xmlns:wps="http://schemas.microsoft.com/office/word/2010/wordprocessingShape" mc:Ignorable="w14 w15 wp14">
-  <w:abstractNum w:abstractNumId="0">
+<w:numbering xmlns:wpc="http://schemas.microsoft.com/office/word/2010/wordprocessingCanvas" xmlns:cx="http://schemas.microsoft.com/office/drawing/2014/chartex" xmlns:cx1="http://schemas.microsoft.com/office/drawing/2015/9/8/chartex" xmlns:cx2="http://schemas.microsoft.com/office/drawing/2015/10/21/chartex" xmlns:cx3="http://schemas.microsoft.com/office/drawing/2016/5/9/chartex" xmlns:cx4="http://schemas.microsoft.com/office/drawing/2016/5/10/chartex" xmlns:cx5="http://schemas.microsoft.com/office/drawing/2016/5/11/chartex" xmlns:cx6="http://schemas.microsoft.com/office/drawing/2016/5/12/chartex" xmlns:cx7="http://schemas.microsoft.com/office/drawing/2016/5/13/chartex" xmlns:cx8="http://schemas.microsoft.com/office/drawing/2016/5/14/chartex" xmlns:mc="http://schemas.openxmlformats.org/markup-compatibility/2006" xmlns:aink="http://schemas.microsoft.com/office/drawing/2016/ink" xmlns:am3d="http://schemas.microsoft.com/office/drawing/2017/model3d" xmlns:o="urn:schemas-microsoft-com:office:office" xmlns:r="http://schemas.openxmlformats.org/officeDocument/2006/relationships" xmlns:m="http://schemas.openxmlformats.org/officeDocument/2006/math" xmlns:v="urn:schemas-microsoft-com:vml" xmlns:wp14="http://schemas.microsoft.com/office/word/2010/wordprocessingDrawing" xmlns:wp="http://schemas.openxmlformats.org/drawingml/2006/wordprocessingDrawing" xmlns:w10="urn:schemas-microsoft-com:office:word" xmlns:w="http://schemas.openxmlformats.org/wordprocessingml/2006/main" xmlns:w14="http://schemas.microsoft.com/office/word/2010/wordml" xmlns:w15="http://schemas.microsoft.com/office/word/2012/wordml" xmlns:w16cid="http://schemas.microsoft.com/office/word/2016/wordml/cid" xmlns:w16se="http://schemas.microsoft.com/office/word/2015/wordml/symex" xmlns:wpg="http://schemas.microsoft.com/office/word/2010/wordprocessingGroup" xmlns:wpi="http://schemas.microsoft.com/office/word/2010/wordprocessingInk" xmlns:wne="http://schemas.microsoft.com/office/word/2006/wordml" xmlns:wps="http://schemas.microsoft.com/office/word/2010/wordprocessingShape" mc:Ignorable="w14 w15 w16se w16cid wp14">
+  <w:abstractNum w:abstractNumId="0" w15:restartNumberingAfterBreak="0">
     <w:nsid w:val="071E4B1C"/>
     <w:multiLevelType w:val="hybridMultilevel"/>
     <w:tmpl w:val="B69AE0AC"/>
@@ -4390,7 +4183,7 @@
       </w:pPr>
     </w:lvl>
   </w:abstractNum>
-  <w:abstractNum w:abstractNumId="1">
+  <w:abstractNum w:abstractNumId="1" w15:restartNumberingAfterBreak="0">
     <w:nsid w:val="0A976694"/>
     <w:multiLevelType w:val="hybridMultilevel"/>
     <w:tmpl w:val="F9CA7700"/>
@@ -4479,7 +4272,7 @@
       </w:pPr>
     </w:lvl>
   </w:abstractNum>
-  <w:abstractNum w:abstractNumId="2">
+  <w:abstractNum w:abstractNumId="2" w15:restartNumberingAfterBreak="0">
     <w:nsid w:val="0E770B30"/>
     <w:multiLevelType w:val="hybridMultilevel"/>
     <w:tmpl w:val="315CF52C"/>
@@ -4568,7 +4361,7 @@
       </w:pPr>
     </w:lvl>
   </w:abstractNum>
-  <w:abstractNum w:abstractNumId="3">
+  <w:abstractNum w:abstractNumId="3" w15:restartNumberingAfterBreak="0">
     <w:nsid w:val="1A0734F2"/>
     <w:multiLevelType w:val="hybridMultilevel"/>
     <w:tmpl w:val="E29AD7C0"/>
@@ -4657,7 +4450,7 @@
       </w:pPr>
     </w:lvl>
   </w:abstractNum>
-  <w:abstractNum w:abstractNumId="4">
+  <w:abstractNum w:abstractNumId="4" w15:restartNumberingAfterBreak="0">
     <w:nsid w:val="211C5CC6"/>
     <w:multiLevelType w:val="hybridMultilevel"/>
     <w:tmpl w:val="EB2EF1CE"/>
@@ -4743,7 +4536,7 @@
       </w:pPr>
     </w:lvl>
   </w:abstractNum>
-  <w:abstractNum w:abstractNumId="5">
+  <w:abstractNum w:abstractNumId="5" w15:restartNumberingAfterBreak="0">
     <w:nsid w:val="32F50D29"/>
     <w:multiLevelType w:val="hybridMultilevel"/>
     <w:tmpl w:val="E2E643D0"/>
@@ -4832,7 +4625,7 @@
       </w:pPr>
     </w:lvl>
   </w:abstractNum>
-  <w:abstractNum w:abstractNumId="6">
+  <w:abstractNum w:abstractNumId="6" w15:restartNumberingAfterBreak="0">
     <w:nsid w:val="486C22FC"/>
     <w:multiLevelType w:val="hybridMultilevel"/>
     <w:tmpl w:val="877E5C9C"/>
@@ -4918,7 +4711,7 @@
       </w:pPr>
     </w:lvl>
   </w:abstractNum>
-  <w:abstractNum w:abstractNumId="7">
+  <w:abstractNum w:abstractNumId="7" w15:restartNumberingAfterBreak="0">
     <w:nsid w:val="4E2526AC"/>
     <w:multiLevelType w:val="hybridMultilevel"/>
     <w:tmpl w:val="7D22186E"/>
@@ -5031,7 +4824,7 @@
       </w:rPr>
     </w:lvl>
   </w:abstractNum>
-  <w:abstractNum w:abstractNumId="8">
+  <w:abstractNum w:abstractNumId="8" w15:restartNumberingAfterBreak="0">
     <w:nsid w:val="5B6B7040"/>
     <w:multiLevelType w:val="hybridMultilevel"/>
     <w:tmpl w:val="DDD26AE6"/>
@@ -5120,7 +4913,7 @@
       </w:pPr>
     </w:lvl>
   </w:abstractNum>
-  <w:abstractNum w:abstractNumId="9">
+  <w:abstractNum w:abstractNumId="9" w15:restartNumberingAfterBreak="0">
     <w:nsid w:val="5C882A1D"/>
     <w:multiLevelType w:val="hybridMultilevel"/>
     <w:tmpl w:val="D140429E"/>
@@ -5260,7 +5053,7 @@
       </w:rPr>
     </w:lvl>
   </w:abstractNum>
-  <w:abstractNum w:abstractNumId="10">
+  <w:abstractNum w:abstractNumId="10" w15:restartNumberingAfterBreak="0">
     <w:nsid w:val="6F530EA1"/>
     <w:multiLevelType w:val="hybridMultilevel"/>
     <w:tmpl w:val="6D048B0A"/>
@@ -5349,7 +5142,7 @@
       </w:pPr>
     </w:lvl>
   </w:abstractNum>
-  <w:abstractNum w:abstractNumId="11">
+  <w:abstractNum w:abstractNumId="11" w15:restartNumberingAfterBreak="0">
     <w:nsid w:val="748603B9"/>
     <w:multiLevelType w:val="hybridMultilevel"/>
     <w:tmpl w:val="EB326B8C"/>
@@ -5438,7 +5231,7 @@
       </w:pPr>
     </w:lvl>
   </w:abstractNum>
-  <w:abstractNum w:abstractNumId="12">
+  <w:abstractNum w:abstractNumId="12" w15:restartNumberingAfterBreak="0">
     <w:nsid w:val="7A4E5A71"/>
     <w:multiLevelType w:val="hybridMultilevel"/>
     <w:tmpl w:val="06541A98"/>
@@ -5571,7 +5364,7 @@
 </file>
 
 <file path=word/styles.xml><?xml version="1.0" encoding="utf-8"?>
-<w:styles xmlns:mc="http://schemas.openxmlformats.org/markup-compatibility/2006" xmlns:r="http://schemas.openxmlformats.org/officeDocument/2006/relationships" xmlns:w="http://schemas.openxmlformats.org/wordprocessingml/2006/main" xmlns:w14="http://schemas.microsoft.com/office/word/2010/wordml" xmlns:w15="http://schemas.microsoft.com/office/word/2012/wordml" mc:Ignorable="w14 w15">
+<w:styles xmlns:mc="http://schemas.openxmlformats.org/markup-compatibility/2006" xmlns:r="http://schemas.openxmlformats.org/officeDocument/2006/relationships" xmlns:w="http://schemas.openxmlformats.org/wordprocessingml/2006/main" xmlns:w14="http://schemas.microsoft.com/office/word/2010/wordml" xmlns:w15="http://schemas.microsoft.com/office/word/2012/wordml" xmlns:w16cid="http://schemas.microsoft.com/office/word/2016/wordml/cid" xmlns:w16se="http://schemas.microsoft.com/office/word/2015/wordml/symex" mc:Ignorable="w14 w15 w16se w16cid">
   <w:docDefaults>
     <w:rPrDefault>
       <w:rPr>
@@ -5587,7 +5380,7 @@
       </w:pPr>
     </w:pPrDefault>
   </w:docDefaults>
-  <w:latentStyles w:defLockedState="0" w:defUIPriority="99" w:defSemiHidden="0" w:defUnhideWhenUsed="0" w:defQFormat="0" w:count="371">
+  <w:latentStyles w:defLockedState="0" w:defUIPriority="99" w:defSemiHidden="0" w:defUnhideWhenUsed="0" w:defQFormat="0" w:count="375">
     <w:lsdException w:name="Normal" w:uiPriority="0" w:qFormat="1"/>
     <w:lsdException w:name="heading 1" w:uiPriority="0" w:qFormat="1"/>
     <w:lsdException w:name="heading 2" w:semiHidden="1" w:uiPriority="0" w:unhideWhenUsed="1" w:qFormat="1"/>
@@ -5693,7 +5486,6 @@
     <w:lsdException w:name="HTML Sample" w:semiHidden="1" w:unhideWhenUsed="1"/>
     <w:lsdException w:name="HTML Typewriter" w:semiHidden="1" w:unhideWhenUsed="1"/>
     <w:lsdException w:name="HTML Variable" w:semiHidden="1" w:unhideWhenUsed="1"/>
-    <w:lsdException w:name="Normal Table" w:semiHidden="1" w:unhideWhenUsed="1"/>
     <w:lsdException w:name="annotation subject" w:semiHidden="1" w:unhideWhenUsed="1"/>
     <w:lsdException w:name="No List" w:semiHidden="1" w:unhideWhenUsed="1"/>
     <w:lsdException w:name="Outline List 1" w:semiHidden="1" w:unhideWhenUsed="1"/>
@@ -5737,10 +5529,8 @@
     <w:lsdException w:name="Table Elegant" w:semiHidden="1" w:unhideWhenUsed="1"/>
     <w:lsdException w:name="Table Professional" w:semiHidden="1" w:unhideWhenUsed="1"/>
     <w:lsdException w:name="Table Subtle 1" w:semiHidden="1" w:unhideWhenUsed="1"/>
-    <w:lsdException w:name="Table Subtle 2" w:semiHidden="1" w:unhideWhenUsed="1"/>
     <w:lsdException w:name="Table Web 1" w:semiHidden="1" w:unhideWhenUsed="1"/>
     <w:lsdException w:name="Table Web 2" w:semiHidden="1" w:unhideWhenUsed="1"/>
-    <w:lsdException w:name="Table Web 3" w:semiHidden="1" w:unhideWhenUsed="1"/>
     <w:lsdException w:name="Balloon Text" w:semiHidden="1" w:unhideWhenUsed="1"/>
     <w:lsdException w:name="Table Grid" w:uiPriority="59"/>
     <w:lsdException w:name="Table Theme" w:semiHidden="1" w:unhideWhenUsed="1"/>
@@ -5959,8 +5749,12 @@
     <w:lsdException w:name="List Table 5 Dark Accent 6" w:uiPriority="50"/>
     <w:lsdException w:name="List Table 6 Colorful Accent 6" w:uiPriority="51"/>
     <w:lsdException w:name="List Table 7 Colorful Accent 6" w:uiPriority="52"/>
+    <w:lsdException w:name="Mention" w:semiHidden="1" w:unhideWhenUsed="1"/>
+    <w:lsdException w:name="Smart Hyperlink" w:semiHidden="1" w:unhideWhenUsed="1"/>
+    <w:lsdException w:name="Hashtag" w:semiHidden="1" w:unhideWhenUsed="1"/>
+    <w:lsdException w:name="Unresolved Mention" w:semiHidden="1" w:unhideWhenUsed="1"/>
   </w:latentStyles>
-  <w:style w:type="paragraph" w:default="1" w:styleId="a">
+  <w:style w:type="paragraph" w:default="1" w:styleId="Normal">
     <w:name w:val="Normal"/>
     <w:aliases w:val="01 - רגיל"/>
     <w:qFormat/>
@@ -5970,11 +5764,11 @@
       <w:spacing w:after="120"/>
     </w:pPr>
   </w:style>
-  <w:style w:type="paragraph" w:styleId="1">
+  <w:style w:type="paragraph" w:styleId="Heading1">
     <w:name w:val="heading 1"/>
-    <w:basedOn w:val="a"/>
-    <w:next w:val="a"/>
-    <w:link w:val="10"/>
+    <w:basedOn w:val="Normal"/>
+    <w:next w:val="Normal"/>
+    <w:link w:val="Heading1Char"/>
     <w:qFormat/>
     <w:rsid w:val="008A6109"/>
     <w:pPr>
@@ -5989,12 +5783,12 @@
       <w:szCs w:val="66"/>
     </w:rPr>
   </w:style>
-  <w:style w:type="paragraph" w:styleId="2">
+  <w:style w:type="paragraph" w:styleId="Heading2">
     <w:name w:val="heading 2"/>
     <w:aliases w:val="02 - כותרת 2"/>
-    <w:basedOn w:val="a"/>
-    <w:next w:val="a"/>
-    <w:link w:val="20"/>
+    <w:basedOn w:val="Normal"/>
+    <w:next w:val="Normal"/>
+    <w:link w:val="Heading2Char"/>
     <w:unhideWhenUsed/>
     <w:qFormat/>
     <w:rsid w:val="00C80094"/>
@@ -6013,12 +5807,12 @@
       <w:szCs w:val="36"/>
     </w:rPr>
   </w:style>
-  <w:style w:type="paragraph" w:styleId="3">
+  <w:style w:type="paragraph" w:styleId="Heading3">
     <w:name w:val="heading 3"/>
     <w:aliases w:val="03 - כותרת 3"/>
-    <w:basedOn w:val="a"/>
-    <w:next w:val="a"/>
-    <w:link w:val="30"/>
+    <w:basedOn w:val="Normal"/>
+    <w:next w:val="Normal"/>
+    <w:link w:val="Heading3Char"/>
     <w:unhideWhenUsed/>
     <w:qFormat/>
     <w:rsid w:val="00C80094"/>
@@ -6037,12 +5831,12 @@
       <w:szCs w:val="28"/>
     </w:rPr>
   </w:style>
-  <w:style w:type="paragraph" w:styleId="4">
+  <w:style w:type="paragraph" w:styleId="Heading4">
     <w:name w:val="heading 4"/>
     <w:aliases w:val="04 - כותרת 4"/>
-    <w:basedOn w:val="a"/>
-    <w:next w:val="a"/>
-    <w:link w:val="40"/>
+    <w:basedOn w:val="Normal"/>
+    <w:next w:val="Normal"/>
+    <w:link w:val="Heading4Char"/>
     <w:autoRedefine/>
     <w:unhideWhenUsed/>
     <w:qFormat/>
@@ -6060,12 +5854,12 @@
       <w:color w:val="365F91" w:themeColor="accent1" w:themeShade="BF"/>
     </w:rPr>
   </w:style>
-  <w:style w:type="paragraph" w:styleId="5">
+  <w:style w:type="paragraph" w:styleId="Heading5">
     <w:name w:val="heading 5"/>
     <w:aliases w:val="הערה"/>
-    <w:basedOn w:val="a"/>
-    <w:next w:val="a"/>
-    <w:link w:val="50"/>
+    <w:basedOn w:val="Normal"/>
+    <w:next w:val="Normal"/>
+    <w:link w:val="Heading5Char"/>
     <w:qFormat/>
     <w:rsid w:val="00C538F7"/>
     <w:pPr>
@@ -6076,11 +5870,11 @@
       <w:u w:val="single"/>
     </w:rPr>
   </w:style>
-  <w:style w:type="paragraph" w:styleId="6">
+  <w:style w:type="paragraph" w:styleId="Heading6">
     <w:name w:val="heading 6"/>
-    <w:basedOn w:val="a"/>
-    <w:next w:val="a"/>
-    <w:link w:val="60"/>
+    <w:basedOn w:val="Normal"/>
+    <w:next w:val="Normal"/>
+    <w:link w:val="Heading6Char"/>
     <w:unhideWhenUsed/>
     <w:qFormat/>
     <w:rsid w:val="00990399"/>
@@ -6097,11 +5891,11 @@
       <w:color w:val="243F60" w:themeColor="accent1" w:themeShade="7F"/>
     </w:rPr>
   </w:style>
-  <w:style w:type="paragraph" w:styleId="7">
+  <w:style w:type="paragraph" w:styleId="Heading7">
     <w:name w:val="heading 7"/>
-    <w:basedOn w:val="a"/>
-    <w:next w:val="a"/>
-    <w:link w:val="70"/>
+    <w:basedOn w:val="Normal"/>
+    <w:next w:val="Normal"/>
+    <w:link w:val="Heading7Char"/>
     <w:unhideWhenUsed/>
     <w:qFormat/>
     <w:rsid w:val="00990399"/>
@@ -6118,11 +5912,11 @@
       <w:color w:val="404040" w:themeColor="text1" w:themeTint="BF"/>
     </w:rPr>
   </w:style>
-  <w:style w:type="paragraph" w:styleId="8">
+  <w:style w:type="paragraph" w:styleId="Heading8">
     <w:name w:val="heading 8"/>
-    <w:basedOn w:val="a"/>
-    <w:next w:val="a"/>
-    <w:link w:val="80"/>
+    <w:basedOn w:val="Normal"/>
+    <w:next w:val="Normal"/>
+    <w:link w:val="Heading8Char"/>
     <w:unhideWhenUsed/>
     <w:qFormat/>
     <w:rsid w:val="00990399"/>
@@ -6139,12 +5933,12 @@
       <w:szCs w:val="20"/>
     </w:rPr>
   </w:style>
-  <w:style w:type="paragraph" w:styleId="9">
+  <w:style w:type="paragraph" w:styleId="Heading9">
     <w:name w:val="heading 9"/>
     <w:aliases w:val="דוגמא"/>
-    <w:basedOn w:val="a"/>
-    <w:next w:val="a"/>
-    <w:link w:val="90"/>
+    <w:basedOn w:val="Normal"/>
+    <w:next w:val="Normal"/>
+    <w:link w:val="Heading9Char"/>
     <w:qFormat/>
     <w:rsid w:val="00C538F7"/>
     <w:pPr>
@@ -6152,13 +5946,13 @@
       <w:outlineLvl w:val="8"/>
     </w:pPr>
   </w:style>
-  <w:style w:type="character" w:default="1" w:styleId="a0">
+  <w:style w:type="character" w:default="1" w:styleId="DefaultParagraphFont">
     <w:name w:val="Default Paragraph Font"/>
     <w:uiPriority w:val="1"/>
     <w:semiHidden/>
     <w:unhideWhenUsed/>
   </w:style>
-  <w:style w:type="table" w:default="1" w:styleId="a1">
+  <w:style w:type="table" w:default="1" w:styleId="TableNormal">
     <w:name w:val="Normal Table"/>
     <w:uiPriority w:val="99"/>
     <w:semiHidden/>
@@ -6173,16 +5967,16 @@
       </w:tblCellMar>
     </w:tblPr>
   </w:style>
-  <w:style w:type="numbering" w:default="1" w:styleId="a2">
+  <w:style w:type="numbering" w:default="1" w:styleId="NoList">
     <w:name w:val="No List"/>
     <w:uiPriority w:val="99"/>
     <w:semiHidden/>
     <w:unhideWhenUsed/>
   </w:style>
-  <w:style w:type="character" w:customStyle="1" w:styleId="10">
-    <w:name w:val="כותרת 1 תו"/>
-    <w:basedOn w:val="a0"/>
-    <w:link w:val="1"/>
+  <w:style w:type="character" w:customStyle="1" w:styleId="Heading1Char">
+    <w:name w:val="Heading 1 Char"/>
+    <w:basedOn w:val="DefaultParagraphFont"/>
+    <w:link w:val="Heading1"/>
     <w:rsid w:val="008A6109"/>
     <w:rPr>
       <w:b/>
@@ -6191,11 +5985,11 @@
       <w:szCs w:val="66"/>
     </w:rPr>
   </w:style>
-  <w:style w:type="character" w:customStyle="1" w:styleId="20">
-    <w:name w:val="כותרת 2 תו"/>
-    <w:aliases w:val="02 - כותרת 2 תו"/>
-    <w:basedOn w:val="a0"/>
-    <w:link w:val="2"/>
+  <w:style w:type="character" w:customStyle="1" w:styleId="Heading2Char">
+    <w:name w:val="Heading 2 Char"/>
+    <w:aliases w:val="02 - כותרת 2 Char"/>
+    <w:basedOn w:val="DefaultParagraphFont"/>
+    <w:link w:val="Heading2"/>
     <w:rsid w:val="00C80094"/>
     <w:rPr>
       <w:rFonts w:eastAsiaTheme="majorEastAsia" w:cs="Arial"/>
@@ -6206,11 +6000,11 @@
       <w:szCs w:val="36"/>
     </w:rPr>
   </w:style>
-  <w:style w:type="character" w:customStyle="1" w:styleId="30">
-    <w:name w:val="כותרת 3 תו"/>
-    <w:aliases w:val="03 - כותרת 3 תו"/>
-    <w:basedOn w:val="a0"/>
-    <w:link w:val="3"/>
+  <w:style w:type="character" w:customStyle="1" w:styleId="Heading3Char">
+    <w:name w:val="Heading 3 Char"/>
+    <w:aliases w:val="03 - כותרת 3 Char"/>
+    <w:basedOn w:val="DefaultParagraphFont"/>
+    <w:link w:val="Heading3"/>
     <w:rsid w:val="00C80094"/>
     <w:rPr>
       <w:rFonts w:eastAsiaTheme="majorEastAsia" w:cs="Arial"/>
@@ -6221,11 +6015,11 @@
       <w:szCs w:val="28"/>
     </w:rPr>
   </w:style>
-  <w:style w:type="character" w:customStyle="1" w:styleId="40">
-    <w:name w:val="כותרת 4 תו"/>
-    <w:aliases w:val="04 - כותרת 4 תו"/>
-    <w:basedOn w:val="a0"/>
-    <w:link w:val="4"/>
+  <w:style w:type="character" w:customStyle="1" w:styleId="Heading4Char">
+    <w:name w:val="Heading 4 Char"/>
+    <w:aliases w:val="04 - כותרת 4 Char"/>
+    <w:basedOn w:val="DefaultParagraphFont"/>
+    <w:link w:val="Heading4"/>
     <w:rsid w:val="0024605D"/>
     <w:rPr>
       <w:rFonts w:eastAsiaTheme="majorEastAsia"/>
@@ -6234,20 +6028,20 @@
       <w:color w:val="365F91" w:themeColor="accent1" w:themeShade="BF"/>
     </w:rPr>
   </w:style>
-  <w:style w:type="character" w:customStyle="1" w:styleId="50">
-    <w:name w:val="כותרת 5 תו"/>
-    <w:aliases w:val="הערה תו"/>
-    <w:basedOn w:val="a0"/>
-    <w:link w:val="5"/>
+  <w:style w:type="character" w:customStyle="1" w:styleId="Heading5Char">
+    <w:name w:val="Heading 5 Char"/>
+    <w:aliases w:val="הערה Char"/>
+    <w:basedOn w:val="DefaultParagraphFont"/>
+    <w:link w:val="Heading5"/>
     <w:rsid w:val="00C538F7"/>
     <w:rPr>
       <w:u w:val="single"/>
     </w:rPr>
   </w:style>
-  <w:style w:type="character" w:customStyle="1" w:styleId="60">
-    <w:name w:val="כותרת 6 תו"/>
-    <w:basedOn w:val="a0"/>
-    <w:link w:val="6"/>
+  <w:style w:type="character" w:customStyle="1" w:styleId="Heading6Char">
+    <w:name w:val="Heading 6 Char"/>
+    <w:basedOn w:val="DefaultParagraphFont"/>
+    <w:link w:val="Heading6"/>
     <w:uiPriority w:val="9"/>
     <w:semiHidden/>
     <w:rsid w:val="00990399"/>
@@ -6258,10 +6052,10 @@
       <w:color w:val="243F60" w:themeColor="accent1" w:themeShade="7F"/>
     </w:rPr>
   </w:style>
-  <w:style w:type="character" w:customStyle="1" w:styleId="70">
-    <w:name w:val="כותרת 7 תו"/>
-    <w:basedOn w:val="a0"/>
-    <w:link w:val="7"/>
+  <w:style w:type="character" w:customStyle="1" w:styleId="Heading7Char">
+    <w:name w:val="Heading 7 Char"/>
+    <w:basedOn w:val="DefaultParagraphFont"/>
+    <w:link w:val="Heading7"/>
     <w:uiPriority w:val="9"/>
     <w:semiHidden/>
     <w:rsid w:val="00990399"/>
@@ -6272,10 +6066,10 @@
       <w:color w:val="404040" w:themeColor="text1" w:themeTint="BF"/>
     </w:rPr>
   </w:style>
-  <w:style w:type="character" w:customStyle="1" w:styleId="80">
-    <w:name w:val="כותרת 8 תו"/>
-    <w:basedOn w:val="a0"/>
-    <w:link w:val="8"/>
+  <w:style w:type="character" w:customStyle="1" w:styleId="Heading8Char">
+    <w:name w:val="Heading 8 Char"/>
+    <w:basedOn w:val="DefaultParagraphFont"/>
+    <w:link w:val="Heading8"/>
     <w:uiPriority w:val="9"/>
     <w:semiHidden/>
     <w:rsid w:val="00990399"/>
@@ -6286,17 +6080,17 @@
       <w:szCs w:val="20"/>
     </w:rPr>
   </w:style>
-  <w:style w:type="character" w:customStyle="1" w:styleId="90">
-    <w:name w:val="כותרת 9 תו"/>
-    <w:aliases w:val="דוגמא תו"/>
-    <w:basedOn w:val="a0"/>
-    <w:link w:val="9"/>
+  <w:style w:type="character" w:customStyle="1" w:styleId="Heading9Char">
+    <w:name w:val="Heading 9 Char"/>
+    <w:aliases w:val="דוגמא Char"/>
+    <w:basedOn w:val="DefaultParagraphFont"/>
+    <w:link w:val="Heading9"/>
     <w:rsid w:val="00C538F7"/>
   </w:style>
-  <w:style w:type="paragraph" w:styleId="a3">
+  <w:style w:type="paragraph" w:styleId="Header">
     <w:name w:val="header"/>
-    <w:basedOn w:val="a"/>
-    <w:link w:val="a4"/>
+    <w:basedOn w:val="Normal"/>
+    <w:link w:val="HeaderChar"/>
     <w:unhideWhenUsed/>
     <w:rsid w:val="00D171E7"/>
     <w:pPr>
@@ -6307,18 +6101,18 @@
       <w:spacing w:after="0" w:line="240" w:lineRule="auto"/>
     </w:pPr>
   </w:style>
-  <w:style w:type="character" w:customStyle="1" w:styleId="a4">
-    <w:name w:val="כותרת עליונה תו"/>
-    <w:basedOn w:val="a0"/>
-    <w:link w:val="a3"/>
+  <w:style w:type="character" w:customStyle="1" w:styleId="HeaderChar">
+    <w:name w:val="Header Char"/>
+    <w:basedOn w:val="DefaultParagraphFont"/>
+    <w:link w:val="Header"/>
     <w:uiPriority w:val="99"/>
     <w:semiHidden/>
     <w:rsid w:val="00D171E7"/>
   </w:style>
-  <w:style w:type="paragraph" w:styleId="a5">
+  <w:style w:type="paragraph" w:styleId="Footer">
     <w:name w:val="footer"/>
-    <w:basedOn w:val="a"/>
-    <w:link w:val="a6"/>
+    <w:basedOn w:val="Normal"/>
+    <w:link w:val="FooterChar"/>
     <w:uiPriority w:val="99"/>
     <w:unhideWhenUsed/>
     <w:rsid w:val="00D171E7"/>
@@ -6330,17 +6124,17 @@
       <w:spacing w:after="0" w:line="240" w:lineRule="auto"/>
     </w:pPr>
   </w:style>
-  <w:style w:type="character" w:customStyle="1" w:styleId="a6">
-    <w:name w:val="כותרת תחתונה תו"/>
-    <w:basedOn w:val="a0"/>
-    <w:link w:val="a5"/>
+  <w:style w:type="character" w:customStyle="1" w:styleId="FooterChar">
+    <w:name w:val="Footer Char"/>
+    <w:basedOn w:val="DefaultParagraphFont"/>
+    <w:link w:val="Footer"/>
     <w:uiPriority w:val="99"/>
     <w:rsid w:val="00D171E7"/>
   </w:style>
-  <w:style w:type="paragraph" w:styleId="a7">
+  <w:style w:type="paragraph" w:styleId="BalloonText">
     <w:name w:val="Balloon Text"/>
-    <w:basedOn w:val="a"/>
-    <w:link w:val="a8"/>
+    <w:basedOn w:val="Normal"/>
+    <w:link w:val="BalloonTextChar"/>
     <w:uiPriority w:val="99"/>
     <w:semiHidden/>
     <w:unhideWhenUsed/>
@@ -6354,10 +6148,10 @@
       <w:szCs w:val="16"/>
     </w:rPr>
   </w:style>
-  <w:style w:type="character" w:customStyle="1" w:styleId="a8">
-    <w:name w:val="טקסט בלונים תו"/>
-    <w:basedOn w:val="a0"/>
-    <w:link w:val="a7"/>
+  <w:style w:type="character" w:customStyle="1" w:styleId="BalloonTextChar">
+    <w:name w:val="Balloon Text Char"/>
+    <w:basedOn w:val="DefaultParagraphFont"/>
+    <w:link w:val="BalloonText"/>
     <w:uiPriority w:val="99"/>
     <w:semiHidden/>
     <w:rsid w:val="00D171E7"/>
@@ -6369,16 +6163,16 @@
   </w:style>
   <w:style w:type="character" w:styleId="Hyperlink">
     <w:name w:val="Hyperlink"/>
-    <w:basedOn w:val="a0"/>
+    <w:basedOn w:val="DefaultParagraphFont"/>
     <w:rsid w:val="00310ED9"/>
     <w:rPr>
       <w:color w:val="0000FF"/>
       <w:u w:val="single"/>
     </w:rPr>
   </w:style>
-  <w:style w:type="character" w:styleId="a9">
+  <w:style w:type="character" w:styleId="CommentReference">
     <w:name w:val="annotation reference"/>
-    <w:basedOn w:val="a0"/>
+    <w:basedOn w:val="DefaultParagraphFont"/>
     <w:semiHidden/>
     <w:rsid w:val="00310ED9"/>
     <w:rPr>
@@ -6386,10 +6180,10 @@
       <w:szCs w:val="16"/>
     </w:rPr>
   </w:style>
-  <w:style w:type="paragraph" w:styleId="aa">
+  <w:style w:type="paragraph" w:styleId="CommentText">
     <w:name w:val="annotation text"/>
-    <w:basedOn w:val="a"/>
-    <w:link w:val="ab"/>
+    <w:basedOn w:val="Normal"/>
+    <w:link w:val="CommentTextChar"/>
     <w:semiHidden/>
     <w:rsid w:val="00310ED9"/>
     <w:pPr>
@@ -6402,10 +6196,10 @@
       <w:lang w:eastAsia="he-IL"/>
     </w:rPr>
   </w:style>
-  <w:style w:type="character" w:customStyle="1" w:styleId="ab">
-    <w:name w:val="טקסט הערה תו"/>
-    <w:basedOn w:val="a0"/>
-    <w:link w:val="aa"/>
+  <w:style w:type="character" w:customStyle="1" w:styleId="CommentTextChar">
+    <w:name w:val="Comment Text Char"/>
+    <w:basedOn w:val="DefaultParagraphFont"/>
+    <w:link w:val="CommentText"/>
     <w:semiHidden/>
     <w:rsid w:val="00310ED9"/>
     <w:rPr>
@@ -6415,10 +6209,10 @@
       <w:lang w:eastAsia="he-IL"/>
     </w:rPr>
   </w:style>
-  <w:style w:type="paragraph" w:styleId="ac">
+  <w:style w:type="paragraph" w:styleId="Caption">
     <w:name w:val="caption"/>
-    <w:basedOn w:val="a"/>
-    <w:next w:val="a"/>
+    <w:basedOn w:val="Normal"/>
+    <w:next w:val="Normal"/>
     <w:uiPriority w:val="35"/>
     <w:unhideWhenUsed/>
     <w:qFormat/>
@@ -6434,9 +6228,9 @@
       <w:szCs w:val="18"/>
     </w:rPr>
   </w:style>
-  <w:style w:type="paragraph" w:styleId="ad">
+  <w:style w:type="paragraph" w:styleId="NoSpacing">
     <w:name w:val="No Spacing"/>
-    <w:link w:val="ae"/>
+    <w:link w:val="NoSpacingChar"/>
     <w:uiPriority w:val="1"/>
     <w:qFormat/>
     <w:rsid w:val="00393BDD"/>
@@ -6448,19 +6242,19 @@
       <w:rFonts w:eastAsiaTheme="minorEastAsia"/>
     </w:rPr>
   </w:style>
-  <w:style w:type="character" w:customStyle="1" w:styleId="ae">
-    <w:name w:val="ללא מרווח תו"/>
-    <w:basedOn w:val="a0"/>
-    <w:link w:val="ad"/>
+  <w:style w:type="character" w:customStyle="1" w:styleId="NoSpacingChar">
+    <w:name w:val="No Spacing Char"/>
+    <w:basedOn w:val="DefaultParagraphFont"/>
+    <w:link w:val="NoSpacing"/>
     <w:uiPriority w:val="1"/>
     <w:rsid w:val="00393BDD"/>
     <w:rPr>
       <w:rFonts w:eastAsiaTheme="minorEastAsia"/>
     </w:rPr>
   </w:style>
-  <w:style w:type="paragraph" w:styleId="af">
+  <w:style w:type="paragraph" w:styleId="ListParagraph">
     <w:name w:val="List Paragraph"/>
-    <w:basedOn w:val="a"/>
+    <w:basedOn w:val="Normal"/>
     <w:uiPriority w:val="34"/>
     <w:qFormat/>
     <w:rsid w:val="002E15D1"/>
@@ -6469,14 +6263,14 @@
       <w:contextualSpacing/>
     </w:pPr>
   </w:style>
-  <w:style w:type="character" w:styleId="af0">
+  <w:style w:type="character" w:styleId="PageNumber">
     <w:name w:val="page number"/>
-    <w:basedOn w:val="a0"/>
+    <w:basedOn w:val="DefaultParagraphFont"/>
     <w:rsid w:val="008A6109"/>
   </w:style>
   <w:style w:type="paragraph" w:customStyle="1" w:styleId="Code">
     <w:name w:val="Code"/>
-    <w:basedOn w:val="a"/>
+    <w:basedOn w:val="Normal"/>
     <w:rsid w:val="008A6109"/>
     <w:pPr>
       <w:pBdr>
@@ -6505,8 +6299,8 @@
   </w:style>
   <w:style w:type="paragraph" w:styleId="TOC1">
     <w:name w:val="toc 1"/>
-    <w:basedOn w:val="a"/>
-    <w:next w:val="a"/>
+    <w:basedOn w:val="Normal"/>
+    <w:next w:val="Normal"/>
     <w:autoRedefine/>
     <w:uiPriority w:val="39"/>
     <w:rsid w:val="00D317AA"/>
@@ -6527,8 +6321,8 @@
   </w:style>
   <w:style w:type="paragraph" w:styleId="TOC2">
     <w:name w:val="toc 2"/>
-    <w:basedOn w:val="a"/>
-    <w:next w:val="a"/>
+    <w:basedOn w:val="Normal"/>
+    <w:next w:val="Normal"/>
     <w:autoRedefine/>
     <w:uiPriority w:val="39"/>
     <w:rsid w:val="00174A92"/>
@@ -6545,8 +6339,8 @@
   </w:style>
   <w:style w:type="paragraph" w:styleId="TOC3">
     <w:name w:val="toc 3"/>
-    <w:basedOn w:val="a"/>
-    <w:next w:val="a"/>
+    <w:basedOn w:val="Normal"/>
+    <w:next w:val="Normal"/>
     <w:autoRedefine/>
     <w:uiPriority w:val="39"/>
     <w:rsid w:val="00174A92"/>
@@ -6561,10 +6355,10 @@
       <w:lang w:eastAsia="he-IL"/>
     </w:rPr>
   </w:style>
-  <w:style w:type="paragraph" w:styleId="af1">
+  <w:style w:type="paragraph" w:styleId="BodyText">
     <w:name w:val="Body Text"/>
-    <w:basedOn w:val="a"/>
-    <w:link w:val="af2"/>
+    <w:basedOn w:val="Normal"/>
+    <w:link w:val="BodyTextChar"/>
     <w:rsid w:val="008A6109"/>
     <w:pPr>
       <w:bidi w:val="0"/>
@@ -6576,10 +6370,10 @@
       <w:szCs w:val="20"/>
     </w:rPr>
   </w:style>
-  <w:style w:type="character" w:customStyle="1" w:styleId="af2">
-    <w:name w:val="גוף טקסט תו"/>
-    <w:basedOn w:val="a0"/>
-    <w:link w:val="af1"/>
+  <w:style w:type="character" w:customStyle="1" w:styleId="BodyTextChar">
+    <w:name w:val="Body Text Char"/>
+    <w:basedOn w:val="DefaultParagraphFont"/>
+    <w:link w:val="BodyText"/>
     <w:rsid w:val="008A6109"/>
     <w:rPr>
       <w:rFonts w:ascii="Courier New" w:eastAsia="Times New Roman" w:hAnsi="Courier New" w:cs="Courier New"/>
@@ -6587,10 +6381,10 @@
       <w:szCs w:val="20"/>
     </w:rPr>
   </w:style>
-  <w:style w:type="paragraph" w:styleId="21">
+  <w:style w:type="paragraph" w:styleId="BodyText2">
     <w:name w:val="Body Text 2"/>
-    <w:basedOn w:val="a"/>
-    <w:link w:val="22"/>
+    <w:basedOn w:val="Normal"/>
+    <w:link w:val="BodyText2Char"/>
     <w:rsid w:val="008A6109"/>
     <w:pPr>
       <w:bidi w:val="0"/>
@@ -6600,10 +6394,10 @@
       <w:rFonts w:ascii="Courier New" w:eastAsia="Times New Roman" w:hAnsi="Courier New" w:cs="Courier New"/>
     </w:rPr>
   </w:style>
-  <w:style w:type="character" w:customStyle="1" w:styleId="22">
-    <w:name w:val="גוף טקסט 2 תו"/>
-    <w:basedOn w:val="a0"/>
-    <w:link w:val="21"/>
+  <w:style w:type="character" w:customStyle="1" w:styleId="BodyText2Char">
+    <w:name w:val="Body Text 2 Char"/>
+    <w:basedOn w:val="DefaultParagraphFont"/>
+    <w:link w:val="BodyText2"/>
     <w:rsid w:val="008A6109"/>
     <w:rPr>
       <w:rFonts w:ascii="Courier New" w:eastAsia="Times New Roman" w:hAnsi="Courier New" w:cs="Courier New"/>
@@ -6611,8 +6405,8 @@
   </w:style>
   <w:style w:type="paragraph" w:styleId="TOC4">
     <w:name w:val="toc 4"/>
-    <w:basedOn w:val="a"/>
-    <w:next w:val="a"/>
+    <w:basedOn w:val="Normal"/>
+    <w:next w:val="Normal"/>
     <w:autoRedefine/>
     <w:uiPriority w:val="39"/>
     <w:rsid w:val="008A6109"/>
@@ -6629,8 +6423,8 @@
   </w:style>
   <w:style w:type="paragraph" w:styleId="TOC5">
     <w:name w:val="toc 5"/>
-    <w:basedOn w:val="a"/>
-    <w:next w:val="a"/>
+    <w:basedOn w:val="Normal"/>
+    <w:next w:val="Normal"/>
     <w:autoRedefine/>
     <w:uiPriority w:val="39"/>
     <w:rsid w:val="008A6109"/>
@@ -6647,7 +6441,7 @@
   </w:style>
   <w:style w:type="paragraph" w:styleId="NormalWeb">
     <w:name w:val="Normal (Web)"/>
-    <w:basedOn w:val="a"/>
+    <w:basedOn w:val="Normal"/>
     <w:rsid w:val="008A6109"/>
     <w:pPr>
       <w:bidi w:val="0"/>
@@ -6659,10 +6453,10 @@
       <w:szCs w:val="24"/>
     </w:rPr>
   </w:style>
-  <w:style w:type="paragraph" w:styleId="af3">
+  <w:style w:type="paragraph" w:styleId="DocumentMap">
     <w:name w:val="Document Map"/>
-    <w:basedOn w:val="a"/>
-    <w:link w:val="af4"/>
+    <w:basedOn w:val="Normal"/>
+    <w:link w:val="DocumentMapChar"/>
     <w:uiPriority w:val="99"/>
     <w:semiHidden/>
     <w:unhideWhenUsed/>
@@ -6676,10 +6470,10 @@
       <w:szCs w:val="16"/>
     </w:rPr>
   </w:style>
-  <w:style w:type="character" w:customStyle="1" w:styleId="af4">
-    <w:name w:val="מפת מסמך תו"/>
-    <w:basedOn w:val="a0"/>
-    <w:link w:val="af3"/>
+  <w:style w:type="character" w:customStyle="1" w:styleId="DocumentMapChar">
+    <w:name w:val="Document Map Char"/>
+    <w:basedOn w:val="DefaultParagraphFont"/>
+    <w:link w:val="DocumentMap"/>
     <w:uiPriority w:val="99"/>
     <w:semiHidden/>
     <w:rsid w:val="00192FC8"/>
@@ -6691,8 +6485,8 @@
   </w:style>
   <w:style w:type="paragraph" w:styleId="TOC9">
     <w:name w:val="toc 9"/>
-    <w:basedOn w:val="a"/>
-    <w:next w:val="a"/>
+    <w:basedOn w:val="Normal"/>
+    <w:next w:val="Normal"/>
     <w:autoRedefine/>
     <w:uiPriority w:val="39"/>
     <w:unhideWhenUsed/>
@@ -6702,10 +6496,10 @@
       <w:ind w:left="1760"/>
     </w:pPr>
   </w:style>
-  <w:style w:type="paragraph" w:styleId="HTML">
+  <w:style w:type="paragraph" w:styleId="HTMLPreformatted">
     <w:name w:val="HTML Preformatted"/>
-    <w:basedOn w:val="a"/>
-    <w:link w:val="HTML0"/>
+    <w:basedOn w:val="Normal"/>
+    <w:link w:val="HTMLPreformattedChar"/>
     <w:unhideWhenUsed/>
     <w:rsid w:val="000B2922"/>
     <w:pPr>
@@ -6736,10 +6530,10 @@
       <w:szCs w:val="20"/>
     </w:rPr>
   </w:style>
-  <w:style w:type="character" w:customStyle="1" w:styleId="HTML0">
-    <w:name w:val="HTML מעוצב מראש תו"/>
-    <w:basedOn w:val="a0"/>
-    <w:link w:val="HTML"/>
+  <w:style w:type="character" w:customStyle="1" w:styleId="HTMLPreformattedChar">
+    <w:name w:val="HTML Preformatted Char"/>
+    <w:basedOn w:val="DefaultParagraphFont"/>
+    <w:link w:val="HTMLPreformatted"/>
     <w:uiPriority w:val="99"/>
     <w:semiHidden/>
     <w:rsid w:val="000B2922"/>
@@ -6751,8 +6545,8 @@
   </w:style>
   <w:style w:type="paragraph" w:styleId="TOC6">
     <w:name w:val="toc 6"/>
-    <w:basedOn w:val="a"/>
-    <w:next w:val="a"/>
+    <w:basedOn w:val="Normal"/>
+    <w:next w:val="Normal"/>
     <w:autoRedefine/>
     <w:uiPriority w:val="39"/>
     <w:unhideWhenUsed/>
@@ -6767,8 +6561,8 @@
   </w:style>
   <w:style w:type="paragraph" w:styleId="TOC7">
     <w:name w:val="toc 7"/>
-    <w:basedOn w:val="a"/>
-    <w:next w:val="a"/>
+    <w:basedOn w:val="Normal"/>
+    <w:next w:val="Normal"/>
     <w:autoRedefine/>
     <w:uiPriority w:val="39"/>
     <w:unhideWhenUsed/>
@@ -6783,8 +6577,8 @@
   </w:style>
   <w:style w:type="paragraph" w:styleId="TOC8">
     <w:name w:val="toc 8"/>
-    <w:basedOn w:val="a"/>
-    <w:next w:val="a"/>
+    <w:basedOn w:val="Normal"/>
+    <w:next w:val="Normal"/>
     <w:autoRedefine/>
     <w:uiPriority w:val="39"/>
     <w:unhideWhenUsed/>
@@ -6799,23 +6593,23 @@
   </w:style>
   <w:style w:type="character" w:customStyle="1" w:styleId="toctoggle">
     <w:name w:val="toctoggle"/>
-    <w:basedOn w:val="a0"/>
+    <w:basedOn w:val="DefaultParagraphFont"/>
     <w:rsid w:val="00C80094"/>
   </w:style>
   <w:style w:type="character" w:customStyle="1" w:styleId="tocnumber2">
     <w:name w:val="tocnumber2"/>
-    <w:basedOn w:val="a0"/>
+    <w:basedOn w:val="DefaultParagraphFont"/>
     <w:rsid w:val="00C80094"/>
   </w:style>
   <w:style w:type="character" w:customStyle="1" w:styleId="toctext">
     <w:name w:val="toctext"/>
-    <w:basedOn w:val="a0"/>
+    <w:basedOn w:val="DefaultParagraphFont"/>
     <w:rsid w:val="00C80094"/>
   </w:style>
   <w:style w:type="paragraph" w:customStyle="1" w:styleId="08-">
     <w:name w:val="08 - אופציה למצגת"/>
-    <w:basedOn w:val="a"/>
-    <w:next w:val="a"/>
+    <w:basedOn w:val="Normal"/>
+    <w:next w:val="Normal"/>
     <w:autoRedefine/>
     <w:qFormat/>
     <w:rsid w:val="003D6884"/>
@@ -6827,8 +6621,8 @@
   </w:style>
   <w:style w:type="paragraph" w:customStyle="1" w:styleId="07-">
     <w:name w:val="07 - טקסט לתמונה"/>
-    <w:basedOn w:val="a"/>
-    <w:next w:val="a"/>
+    <w:basedOn w:val="Normal"/>
+    <w:next w:val="Normal"/>
     <w:qFormat/>
     <w:rsid w:val="003D5B01"/>
     <w:pPr>
@@ -6843,7 +6637,7 @@
   </w:style>
   <w:style w:type="character" w:styleId="FollowedHyperlink">
     <w:name w:val="FollowedHyperlink"/>
-    <w:basedOn w:val="a0"/>
+    <w:basedOn w:val="DefaultParagraphFont"/>
     <w:uiPriority w:val="99"/>
     <w:semiHidden/>
     <w:unhideWhenUsed/>
@@ -6855,7 +6649,7 @@
   </w:style>
   <w:style w:type="paragraph" w:customStyle="1" w:styleId="06-">
     <w:name w:val="06 - תמונה"/>
-    <w:basedOn w:val="a"/>
+    <w:basedOn w:val="Normal"/>
     <w:next w:val="07-"/>
     <w:link w:val="06-0"/>
     <w:qFormat/>
@@ -6870,7 +6664,7 @@
   </w:style>
   <w:style w:type="paragraph" w:customStyle="1" w:styleId="05-">
     <w:name w:val="05 - רגיל לפני תמונה"/>
-    <w:basedOn w:val="a"/>
+    <w:basedOn w:val="Normal"/>
     <w:next w:val="06-"/>
     <w:link w:val="05-0"/>
     <w:qFormat/>
@@ -6881,7 +6675,7 @@
   </w:style>
   <w:style w:type="character" w:customStyle="1" w:styleId="06-0">
     <w:name w:val="06 - תמונה תו"/>
-    <w:basedOn w:val="a0"/>
+    <w:basedOn w:val="DefaultParagraphFont"/>
     <w:link w:val="06-"/>
     <w:rsid w:val="00695A4F"/>
     <w:rPr>
@@ -6890,15 +6684,15 @@
   </w:style>
   <w:style w:type="character" w:customStyle="1" w:styleId="05-0">
     <w:name w:val="05 - רגיל לפני תמונה תו"/>
-    <w:basedOn w:val="a0"/>
+    <w:basedOn w:val="DefaultParagraphFont"/>
     <w:link w:val="05-"/>
     <w:rsid w:val="00695A4F"/>
   </w:style>
-  <w:style w:type="paragraph" w:styleId="af5">
+  <w:style w:type="paragraph" w:styleId="CommentSubject">
     <w:name w:val="annotation subject"/>
-    <w:basedOn w:val="aa"/>
-    <w:next w:val="aa"/>
-    <w:link w:val="af6"/>
+    <w:basedOn w:val="CommentText"/>
+    <w:next w:val="CommentText"/>
+    <w:link w:val="CommentSubjectChar"/>
     <w:uiPriority w:val="99"/>
     <w:semiHidden/>
     <w:unhideWhenUsed/>
@@ -6913,10 +6707,10 @@
       <w:lang w:eastAsia="en-US"/>
     </w:rPr>
   </w:style>
-  <w:style w:type="character" w:customStyle="1" w:styleId="af6">
-    <w:name w:val="נושא הערה תו"/>
-    <w:basedOn w:val="ab"/>
-    <w:link w:val="af5"/>
+  <w:style w:type="character" w:customStyle="1" w:styleId="CommentSubjectChar">
+    <w:name w:val="Comment Subject Char"/>
+    <w:basedOn w:val="CommentTextChar"/>
+    <w:link w:val="CommentSubject"/>
     <w:uiPriority w:val="99"/>
     <w:semiHidden/>
     <w:rsid w:val="001D7398"/>
@@ -6929,16 +6723,15 @@
       <w:lang w:eastAsia="he-IL"/>
     </w:rPr>
   </w:style>
-  <w:style w:type="table" w:styleId="af7">
+  <w:style w:type="table" w:styleId="TableGrid">
     <w:name w:val="Table Grid"/>
-    <w:basedOn w:val="a1"/>
+    <w:basedOn w:val="TableNormal"/>
     <w:uiPriority w:val="59"/>
     <w:rsid w:val="00DB250D"/>
     <w:pPr>
       <w:spacing w:after="0" w:line="240" w:lineRule="auto"/>
     </w:pPr>
     <w:tblPr>
-      <w:tblInd w:w="0" w:type="dxa"/>
       <w:tblBorders>
         <w:top w:val="single" w:sz="4" w:space="0" w:color="000000" w:themeColor="text1"/>
         <w:left w:val="single" w:sz="4" w:space="0" w:color="000000" w:themeColor="text1"/>
@@ -6947,12 +6740,6 @@
         <w:insideH w:val="single" w:sz="4" w:space="0" w:color="000000" w:themeColor="text1"/>
         <w:insideV w:val="single" w:sz="4" w:space="0" w:color="000000" w:themeColor="text1"/>
       </w:tblBorders>
-      <w:tblCellMar>
-        <w:top w:w="0" w:type="dxa"/>
-        <w:left w:w="108" w:type="dxa"/>
-        <w:bottom w:w="0" w:type="dxa"/>
-        <w:right w:w="108" w:type="dxa"/>
-      </w:tblCellMar>
     </w:tblPr>
   </w:style>
 </w:styles>
@@ -7265,7 +7052,7 @@
 </file>
 
 <file path=customXml/itemProps2.xml><?xml version="1.0" encoding="utf-8"?>
-<ds:datastoreItem xmlns:ds="http://schemas.openxmlformats.org/officeDocument/2006/customXml" ds:itemID="{06E01E10-2B26-4508-8649-B7D6AB52A54D}">
+<ds:datastoreItem xmlns:ds="http://schemas.openxmlformats.org/officeDocument/2006/customXml" ds:itemID="{43A976E8-4C71-4E8A-AA54-7DA659581F88}">
   <ds:schemaRefs>
     <ds:schemaRef ds:uri="http://schemas.openxmlformats.org/officeDocument/2006/bibliography"/>
   </ds:schemaRefs>

</xml_diff>